<commit_message>
Updated Documentation with Table of Contents and Pages
</commit_message>
<xml_diff>
--- a/Documentation.docx
+++ b/Documentation.docx
@@ -563,6 +563,1484 @@
         </w:p>
       </w:sdtContent>
     </w:sdt>
+    <w:sdt>
+      <w:sdtPr>
+        <w:id w:val="-1074968573"/>
+        <w:docPartObj>
+          <w:docPartGallery w:val="Table of Contents"/>
+          <w:docPartUnique/>
+        </w:docPartObj>
+      </w:sdtPr>
+      <w:sdtEndPr>
+        <w:rPr>
+          <w:rFonts w:ascii="Times New Roman" w:eastAsiaTheme="minorHAnsi" w:hAnsi="Times New Roman" w:cs="Times New Roman"/>
+          <w:b/>
+          <w:bCs/>
+          <w:noProof/>
+          <w:color w:val="auto"/>
+          <w:sz w:val="24"/>
+          <w:szCs w:val="28"/>
+          <w:lang w:val="en-AU"/>
+        </w:rPr>
+      </w:sdtEndPr>
+      <w:sdtContent>
+        <w:p>
+          <w:pPr>
+            <w:pStyle w:val="TOCHeading"/>
+          </w:pPr>
+          <w:r>
+            <w:t>Table of Contents</w:t>
+          </w:r>
+        </w:p>
+        <w:p>
+          <w:pPr>
+            <w:pStyle w:val="TOC1"/>
+            <w:tabs>
+              <w:tab w:val="right" w:leader="dot" w:pos="8296"/>
+            </w:tabs>
+            <w:rPr>
+              <w:noProof/>
+            </w:rPr>
+          </w:pPr>
+          <w:r>
+            <w:fldChar w:fldCharType="begin"/>
+          </w:r>
+          <w:r>
+            <w:instrText xml:space="preserve"> TOC \o "1-3" \h \z \u </w:instrText>
+          </w:r>
+          <w:r>
+            <w:fldChar w:fldCharType="separate"/>
+          </w:r>
+          <w:hyperlink w:anchor="_Toc71636260" w:history="1">
+            <w:r>
+              <w:rPr>
+                <w:rStyle w:val="Hyperlink"/>
+                <w:noProof/>
+              </w:rPr>
+              <w:t>Introduction</w:t>
+            </w:r>
+            <w:r>
+              <w:rPr>
+                <w:noProof/>
+                <w:webHidden/>
+              </w:rPr>
+              <w:tab/>
+            </w:r>
+            <w:r>
+              <w:rPr>
+                <w:noProof/>
+                <w:webHidden/>
+              </w:rPr>
+              <w:fldChar w:fldCharType="begin"/>
+            </w:r>
+            <w:r>
+              <w:rPr>
+                <w:noProof/>
+                <w:webHidden/>
+              </w:rPr>
+              <w:instrText xml:space="preserve"> PAGEREF _Toc71636260 \h </w:instrText>
+            </w:r>
+            <w:r>
+              <w:rPr>
+                <w:noProof/>
+                <w:webHidden/>
+              </w:rPr>
+            </w:r>
+            <w:r>
+              <w:rPr>
+                <w:noProof/>
+                <w:webHidden/>
+              </w:rPr>
+              <w:fldChar w:fldCharType="separate"/>
+            </w:r>
+            <w:r>
+              <w:rPr>
+                <w:noProof/>
+                <w:webHidden/>
+              </w:rPr>
+              <w:t>1</w:t>
+            </w:r>
+            <w:r>
+              <w:rPr>
+                <w:noProof/>
+                <w:webHidden/>
+              </w:rPr>
+              <w:fldChar w:fldCharType="end"/>
+            </w:r>
+          </w:hyperlink>
+        </w:p>
+        <w:p>
+          <w:pPr>
+            <w:pStyle w:val="TOC1"/>
+            <w:tabs>
+              <w:tab w:val="right" w:leader="dot" w:pos="8296"/>
+            </w:tabs>
+            <w:rPr>
+              <w:noProof/>
+            </w:rPr>
+          </w:pPr>
+          <w:hyperlink w:anchor="_Toc71636261" w:history="1">
+            <w:r>
+              <w:rPr>
+                <w:rStyle w:val="Hyperlink"/>
+                <w:noProof/>
+              </w:rPr>
+              <w:t>About Hacking</w:t>
+            </w:r>
+            <w:r>
+              <w:rPr>
+                <w:noProof/>
+                <w:webHidden/>
+              </w:rPr>
+              <w:tab/>
+            </w:r>
+            <w:r>
+              <w:rPr>
+                <w:noProof/>
+                <w:webHidden/>
+              </w:rPr>
+              <w:fldChar w:fldCharType="begin"/>
+            </w:r>
+            <w:r>
+              <w:rPr>
+                <w:noProof/>
+                <w:webHidden/>
+              </w:rPr>
+              <w:instrText xml:space="preserve"> PAGEREF _Toc71636261 \h </w:instrText>
+            </w:r>
+            <w:r>
+              <w:rPr>
+                <w:noProof/>
+                <w:webHidden/>
+              </w:rPr>
+            </w:r>
+            <w:r>
+              <w:rPr>
+                <w:noProof/>
+                <w:webHidden/>
+              </w:rPr>
+              <w:fldChar w:fldCharType="separate"/>
+            </w:r>
+            <w:r>
+              <w:rPr>
+                <w:noProof/>
+                <w:webHidden/>
+              </w:rPr>
+              <w:t>2</w:t>
+            </w:r>
+            <w:r>
+              <w:rPr>
+                <w:noProof/>
+                <w:webHidden/>
+              </w:rPr>
+              <w:fldChar w:fldCharType="end"/>
+            </w:r>
+          </w:hyperlink>
+        </w:p>
+        <w:p>
+          <w:pPr>
+            <w:pStyle w:val="TOC2"/>
+            <w:tabs>
+              <w:tab w:val="right" w:leader="dot" w:pos="8296"/>
+            </w:tabs>
+            <w:rPr>
+              <w:noProof/>
+            </w:rPr>
+          </w:pPr>
+          <w:hyperlink w:anchor="_Toc71636262" w:history="1">
+            <w:r>
+              <w:rPr>
+                <w:rStyle w:val="Hyperlink"/>
+                <w:noProof/>
+              </w:rPr>
+              <w:t>Definition of Hacking</w:t>
+            </w:r>
+            <w:r>
+              <w:rPr>
+                <w:noProof/>
+                <w:webHidden/>
+              </w:rPr>
+              <w:tab/>
+            </w:r>
+            <w:r>
+              <w:rPr>
+                <w:noProof/>
+                <w:webHidden/>
+              </w:rPr>
+              <w:fldChar w:fldCharType="begin"/>
+            </w:r>
+            <w:r>
+              <w:rPr>
+                <w:noProof/>
+                <w:webHidden/>
+              </w:rPr>
+              <w:instrText xml:space="preserve"> PAGEREF _Toc71636262 \h </w:instrText>
+            </w:r>
+            <w:r>
+              <w:rPr>
+                <w:noProof/>
+                <w:webHidden/>
+              </w:rPr>
+            </w:r>
+            <w:r>
+              <w:rPr>
+                <w:noProof/>
+                <w:webHidden/>
+              </w:rPr>
+              <w:fldChar w:fldCharType="separate"/>
+            </w:r>
+            <w:r>
+              <w:rPr>
+                <w:noProof/>
+                <w:webHidden/>
+              </w:rPr>
+              <w:t>2</w:t>
+            </w:r>
+            <w:r>
+              <w:rPr>
+                <w:noProof/>
+                <w:webHidden/>
+              </w:rPr>
+              <w:fldChar w:fldCharType="end"/>
+            </w:r>
+          </w:hyperlink>
+        </w:p>
+        <w:p>
+          <w:pPr>
+            <w:pStyle w:val="TOC2"/>
+            <w:tabs>
+              <w:tab w:val="right" w:leader="dot" w:pos="8296"/>
+            </w:tabs>
+            <w:rPr>
+              <w:noProof/>
+            </w:rPr>
+          </w:pPr>
+          <w:hyperlink w:anchor="_Toc71636263" w:history="1">
+            <w:r>
+              <w:rPr>
+                <w:rStyle w:val="Hyperlink"/>
+                <w:noProof/>
+              </w:rPr>
+              <w:t>Types of Hackers</w:t>
+            </w:r>
+            <w:r>
+              <w:rPr>
+                <w:noProof/>
+                <w:webHidden/>
+              </w:rPr>
+              <w:tab/>
+            </w:r>
+            <w:r>
+              <w:rPr>
+                <w:noProof/>
+                <w:webHidden/>
+              </w:rPr>
+              <w:fldChar w:fldCharType="begin"/>
+            </w:r>
+            <w:r>
+              <w:rPr>
+                <w:noProof/>
+                <w:webHidden/>
+              </w:rPr>
+              <w:instrText xml:space="preserve"> PAGEREF _Toc71636263 \h </w:instrText>
+            </w:r>
+            <w:r>
+              <w:rPr>
+                <w:noProof/>
+                <w:webHidden/>
+              </w:rPr>
+            </w:r>
+            <w:r>
+              <w:rPr>
+                <w:noProof/>
+                <w:webHidden/>
+              </w:rPr>
+              <w:fldChar w:fldCharType="separate"/>
+            </w:r>
+            <w:r>
+              <w:rPr>
+                <w:noProof/>
+                <w:webHidden/>
+              </w:rPr>
+              <w:t>2</w:t>
+            </w:r>
+            <w:r>
+              <w:rPr>
+                <w:noProof/>
+                <w:webHidden/>
+              </w:rPr>
+              <w:fldChar w:fldCharType="end"/>
+            </w:r>
+          </w:hyperlink>
+        </w:p>
+        <w:p>
+          <w:pPr>
+            <w:pStyle w:val="TOC1"/>
+            <w:tabs>
+              <w:tab w:val="right" w:leader="dot" w:pos="8296"/>
+            </w:tabs>
+            <w:rPr>
+              <w:noProof/>
+            </w:rPr>
+          </w:pPr>
+          <w:hyperlink w:anchor="_Toc71636264" w:history="1">
+            <w:r>
+              <w:rPr>
+                <w:rStyle w:val="Hyperlink"/>
+                <w:noProof/>
+              </w:rPr>
+              <w:t>About the project</w:t>
+            </w:r>
+            <w:r>
+              <w:rPr>
+                <w:noProof/>
+                <w:webHidden/>
+              </w:rPr>
+              <w:tab/>
+            </w:r>
+            <w:r>
+              <w:rPr>
+                <w:noProof/>
+                <w:webHidden/>
+              </w:rPr>
+              <w:fldChar w:fldCharType="begin"/>
+            </w:r>
+            <w:r>
+              <w:rPr>
+                <w:noProof/>
+                <w:webHidden/>
+              </w:rPr>
+              <w:instrText xml:space="preserve"> PAGEREF _Toc71636264 \h </w:instrText>
+            </w:r>
+            <w:r>
+              <w:rPr>
+                <w:noProof/>
+                <w:webHidden/>
+              </w:rPr>
+            </w:r>
+            <w:r>
+              <w:rPr>
+                <w:noProof/>
+                <w:webHidden/>
+              </w:rPr>
+              <w:fldChar w:fldCharType="separate"/>
+            </w:r>
+            <w:r>
+              <w:rPr>
+                <w:noProof/>
+                <w:webHidden/>
+              </w:rPr>
+              <w:t>3</w:t>
+            </w:r>
+            <w:r>
+              <w:rPr>
+                <w:noProof/>
+                <w:webHidden/>
+              </w:rPr>
+              <w:fldChar w:fldCharType="end"/>
+            </w:r>
+          </w:hyperlink>
+        </w:p>
+        <w:p>
+          <w:pPr>
+            <w:pStyle w:val="TOC1"/>
+            <w:tabs>
+              <w:tab w:val="right" w:leader="dot" w:pos="8296"/>
+            </w:tabs>
+            <w:rPr>
+              <w:noProof/>
+            </w:rPr>
+          </w:pPr>
+          <w:hyperlink w:anchor="_Toc71636265" w:history="1">
+            <w:r>
+              <w:rPr>
+                <w:rStyle w:val="Hyperlink"/>
+                <w:noProof/>
+              </w:rPr>
+              <w:t>Purpose</w:t>
+            </w:r>
+            <w:r>
+              <w:rPr>
+                <w:noProof/>
+                <w:webHidden/>
+              </w:rPr>
+              <w:tab/>
+            </w:r>
+            <w:r>
+              <w:rPr>
+                <w:noProof/>
+                <w:webHidden/>
+              </w:rPr>
+              <w:fldChar w:fldCharType="begin"/>
+            </w:r>
+            <w:r>
+              <w:rPr>
+                <w:noProof/>
+                <w:webHidden/>
+              </w:rPr>
+              <w:instrText xml:space="preserve"> PAGEREF _Toc71636265 \h </w:instrText>
+            </w:r>
+            <w:r>
+              <w:rPr>
+                <w:noProof/>
+                <w:webHidden/>
+              </w:rPr>
+            </w:r>
+            <w:r>
+              <w:rPr>
+                <w:noProof/>
+                <w:webHidden/>
+              </w:rPr>
+              <w:fldChar w:fldCharType="separate"/>
+            </w:r>
+            <w:r>
+              <w:rPr>
+                <w:noProof/>
+                <w:webHidden/>
+              </w:rPr>
+              <w:t>3</w:t>
+            </w:r>
+            <w:r>
+              <w:rPr>
+                <w:noProof/>
+                <w:webHidden/>
+              </w:rPr>
+              <w:fldChar w:fldCharType="end"/>
+            </w:r>
+          </w:hyperlink>
+        </w:p>
+        <w:p>
+          <w:pPr>
+            <w:pStyle w:val="TOC1"/>
+            <w:tabs>
+              <w:tab w:val="right" w:leader="dot" w:pos="8296"/>
+            </w:tabs>
+            <w:rPr>
+              <w:noProof/>
+            </w:rPr>
+          </w:pPr>
+          <w:hyperlink w:anchor="_Toc71636266" w:history="1">
+            <w:r>
+              <w:rPr>
+                <w:rStyle w:val="Hyperlink"/>
+                <w:noProof/>
+              </w:rPr>
+              <w:t>Statistical Data</w:t>
+            </w:r>
+            <w:r>
+              <w:rPr>
+                <w:noProof/>
+                <w:webHidden/>
+              </w:rPr>
+              <w:tab/>
+            </w:r>
+            <w:r>
+              <w:rPr>
+                <w:noProof/>
+                <w:webHidden/>
+              </w:rPr>
+              <w:fldChar w:fldCharType="begin"/>
+            </w:r>
+            <w:r>
+              <w:rPr>
+                <w:noProof/>
+                <w:webHidden/>
+              </w:rPr>
+              <w:instrText xml:space="preserve"> PAGEREF _Toc71636266 \h </w:instrText>
+            </w:r>
+            <w:r>
+              <w:rPr>
+                <w:noProof/>
+                <w:webHidden/>
+              </w:rPr>
+            </w:r>
+            <w:r>
+              <w:rPr>
+                <w:noProof/>
+                <w:webHidden/>
+              </w:rPr>
+              <w:fldChar w:fldCharType="separate"/>
+            </w:r>
+            <w:r>
+              <w:rPr>
+                <w:noProof/>
+                <w:webHidden/>
+              </w:rPr>
+              <w:t>4</w:t>
+            </w:r>
+            <w:r>
+              <w:rPr>
+                <w:noProof/>
+                <w:webHidden/>
+              </w:rPr>
+              <w:fldChar w:fldCharType="end"/>
+            </w:r>
+          </w:hyperlink>
+        </w:p>
+        <w:p>
+          <w:pPr>
+            <w:pStyle w:val="TOC1"/>
+            <w:tabs>
+              <w:tab w:val="right" w:leader="dot" w:pos="8296"/>
+            </w:tabs>
+            <w:rPr>
+              <w:noProof/>
+            </w:rPr>
+          </w:pPr>
+          <w:hyperlink w:anchor="_Toc71636267" w:history="1">
+            <w:r>
+              <w:rPr>
+                <w:rStyle w:val="Hyperlink"/>
+                <w:noProof/>
+              </w:rPr>
+              <w:t>Tools</w:t>
+            </w:r>
+            <w:r>
+              <w:rPr>
+                <w:noProof/>
+                <w:webHidden/>
+              </w:rPr>
+              <w:tab/>
+            </w:r>
+            <w:r>
+              <w:rPr>
+                <w:noProof/>
+                <w:webHidden/>
+              </w:rPr>
+              <w:fldChar w:fldCharType="begin"/>
+            </w:r>
+            <w:r>
+              <w:rPr>
+                <w:noProof/>
+                <w:webHidden/>
+              </w:rPr>
+              <w:instrText xml:space="preserve"> PAGEREF _Toc71636267 \h </w:instrText>
+            </w:r>
+            <w:r>
+              <w:rPr>
+                <w:noProof/>
+                <w:webHidden/>
+              </w:rPr>
+            </w:r>
+            <w:r>
+              <w:rPr>
+                <w:noProof/>
+                <w:webHidden/>
+              </w:rPr>
+              <w:fldChar w:fldCharType="separate"/>
+            </w:r>
+            <w:r>
+              <w:rPr>
+                <w:noProof/>
+                <w:webHidden/>
+              </w:rPr>
+              <w:t>5</w:t>
+            </w:r>
+            <w:r>
+              <w:rPr>
+                <w:noProof/>
+                <w:webHidden/>
+              </w:rPr>
+              <w:fldChar w:fldCharType="end"/>
+            </w:r>
+          </w:hyperlink>
+        </w:p>
+        <w:p>
+          <w:pPr>
+            <w:pStyle w:val="TOC2"/>
+            <w:tabs>
+              <w:tab w:val="right" w:leader="dot" w:pos="8296"/>
+            </w:tabs>
+            <w:rPr>
+              <w:noProof/>
+            </w:rPr>
+          </w:pPr>
+          <w:hyperlink w:anchor="_Toc71636268" w:history="1">
+            <w:r>
+              <w:rPr>
+                <w:rStyle w:val="Hyperlink"/>
+                <w:noProof/>
+              </w:rPr>
+              <w:t>Port Scanner</w:t>
+            </w:r>
+            <w:r>
+              <w:rPr>
+                <w:noProof/>
+                <w:webHidden/>
+              </w:rPr>
+              <w:tab/>
+            </w:r>
+            <w:r>
+              <w:rPr>
+                <w:noProof/>
+                <w:webHidden/>
+              </w:rPr>
+              <w:fldChar w:fldCharType="begin"/>
+            </w:r>
+            <w:r>
+              <w:rPr>
+                <w:noProof/>
+                <w:webHidden/>
+              </w:rPr>
+              <w:instrText xml:space="preserve"> PAGEREF _Toc71636268 \h </w:instrText>
+            </w:r>
+            <w:r>
+              <w:rPr>
+                <w:noProof/>
+                <w:webHidden/>
+              </w:rPr>
+            </w:r>
+            <w:r>
+              <w:rPr>
+                <w:noProof/>
+                <w:webHidden/>
+              </w:rPr>
+              <w:fldChar w:fldCharType="separate"/>
+            </w:r>
+            <w:r>
+              <w:rPr>
+                <w:noProof/>
+                <w:webHidden/>
+              </w:rPr>
+              <w:t>5</w:t>
+            </w:r>
+            <w:r>
+              <w:rPr>
+                <w:noProof/>
+                <w:webHidden/>
+              </w:rPr>
+              <w:fldChar w:fldCharType="end"/>
+            </w:r>
+          </w:hyperlink>
+        </w:p>
+        <w:p>
+          <w:pPr>
+            <w:pStyle w:val="TOC2"/>
+            <w:tabs>
+              <w:tab w:val="right" w:leader="dot" w:pos="8296"/>
+            </w:tabs>
+            <w:rPr>
+              <w:noProof/>
+            </w:rPr>
+          </w:pPr>
+          <w:hyperlink w:anchor="_Toc71636269" w:history="1">
+            <w:r>
+              <w:rPr>
+                <w:rStyle w:val="Hyperlink"/>
+                <w:noProof/>
+              </w:rPr>
+              <w:t>DDoS</w:t>
+            </w:r>
+            <w:r>
+              <w:rPr>
+                <w:noProof/>
+                <w:webHidden/>
+              </w:rPr>
+              <w:tab/>
+            </w:r>
+            <w:r>
+              <w:rPr>
+                <w:noProof/>
+                <w:webHidden/>
+              </w:rPr>
+              <w:fldChar w:fldCharType="begin"/>
+            </w:r>
+            <w:r>
+              <w:rPr>
+                <w:noProof/>
+                <w:webHidden/>
+              </w:rPr>
+              <w:instrText xml:space="preserve"> PAGEREF _Toc71636269 \h </w:instrText>
+            </w:r>
+            <w:r>
+              <w:rPr>
+                <w:noProof/>
+                <w:webHidden/>
+              </w:rPr>
+            </w:r>
+            <w:r>
+              <w:rPr>
+                <w:noProof/>
+                <w:webHidden/>
+              </w:rPr>
+              <w:fldChar w:fldCharType="separate"/>
+            </w:r>
+            <w:r>
+              <w:rPr>
+                <w:noProof/>
+                <w:webHidden/>
+              </w:rPr>
+              <w:t>6</w:t>
+            </w:r>
+            <w:r>
+              <w:rPr>
+                <w:noProof/>
+                <w:webHidden/>
+              </w:rPr>
+              <w:fldChar w:fldCharType="end"/>
+            </w:r>
+          </w:hyperlink>
+        </w:p>
+        <w:p>
+          <w:pPr>
+            <w:pStyle w:val="TOC2"/>
+            <w:tabs>
+              <w:tab w:val="right" w:leader="dot" w:pos="8296"/>
+            </w:tabs>
+            <w:rPr>
+              <w:noProof/>
+            </w:rPr>
+          </w:pPr>
+          <w:hyperlink w:anchor="_Toc71636270" w:history="1">
+            <w:r>
+              <w:rPr>
+                <w:rStyle w:val="Hyperlink"/>
+                <w:noProof/>
+              </w:rPr>
+              <w:t>IP Finder</w:t>
+            </w:r>
+            <w:r>
+              <w:rPr>
+                <w:noProof/>
+                <w:webHidden/>
+              </w:rPr>
+              <w:tab/>
+            </w:r>
+            <w:r>
+              <w:rPr>
+                <w:noProof/>
+                <w:webHidden/>
+              </w:rPr>
+              <w:fldChar w:fldCharType="begin"/>
+            </w:r>
+            <w:r>
+              <w:rPr>
+                <w:noProof/>
+                <w:webHidden/>
+              </w:rPr>
+              <w:instrText xml:space="preserve"> PAGEREF _Toc71636270 \h </w:instrText>
+            </w:r>
+            <w:r>
+              <w:rPr>
+                <w:noProof/>
+                <w:webHidden/>
+              </w:rPr>
+            </w:r>
+            <w:r>
+              <w:rPr>
+                <w:noProof/>
+                <w:webHidden/>
+              </w:rPr>
+              <w:fldChar w:fldCharType="separate"/>
+            </w:r>
+            <w:r>
+              <w:rPr>
+                <w:noProof/>
+                <w:webHidden/>
+              </w:rPr>
+              <w:t>6</w:t>
+            </w:r>
+            <w:r>
+              <w:rPr>
+                <w:noProof/>
+                <w:webHidden/>
+              </w:rPr>
+              <w:fldChar w:fldCharType="end"/>
+            </w:r>
+          </w:hyperlink>
+        </w:p>
+        <w:p>
+          <w:pPr>
+            <w:pStyle w:val="TOC2"/>
+            <w:tabs>
+              <w:tab w:val="right" w:leader="dot" w:pos="8296"/>
+            </w:tabs>
+            <w:rPr>
+              <w:noProof/>
+            </w:rPr>
+          </w:pPr>
+          <w:hyperlink w:anchor="_Toc71636271" w:history="1">
+            <w:r>
+              <w:rPr>
+                <w:rStyle w:val="Hyperlink"/>
+                <w:noProof/>
+              </w:rPr>
+              <w:t>Keylogger</w:t>
+            </w:r>
+            <w:r>
+              <w:rPr>
+                <w:noProof/>
+                <w:webHidden/>
+              </w:rPr>
+              <w:tab/>
+            </w:r>
+            <w:r>
+              <w:rPr>
+                <w:noProof/>
+                <w:webHidden/>
+              </w:rPr>
+              <w:fldChar w:fldCharType="begin"/>
+            </w:r>
+            <w:r>
+              <w:rPr>
+                <w:noProof/>
+                <w:webHidden/>
+              </w:rPr>
+              <w:instrText xml:space="preserve"> PAGEREF _Toc71636271 \h </w:instrText>
+            </w:r>
+            <w:r>
+              <w:rPr>
+                <w:noProof/>
+                <w:webHidden/>
+              </w:rPr>
+            </w:r>
+            <w:r>
+              <w:rPr>
+                <w:noProof/>
+                <w:webHidden/>
+              </w:rPr>
+              <w:fldChar w:fldCharType="separate"/>
+            </w:r>
+            <w:r>
+              <w:rPr>
+                <w:noProof/>
+                <w:webHidden/>
+              </w:rPr>
+              <w:t>7</w:t>
+            </w:r>
+            <w:r>
+              <w:rPr>
+                <w:noProof/>
+                <w:webHidden/>
+              </w:rPr>
+              <w:fldChar w:fldCharType="end"/>
+            </w:r>
+          </w:hyperlink>
+        </w:p>
+        <w:p>
+          <w:pPr>
+            <w:pStyle w:val="TOC2"/>
+            <w:tabs>
+              <w:tab w:val="right" w:leader="dot" w:pos="8296"/>
+            </w:tabs>
+            <w:rPr>
+              <w:noProof/>
+            </w:rPr>
+          </w:pPr>
+          <w:hyperlink w:anchor="_Toc71636272" w:history="1">
+            <w:r>
+              <w:rPr>
+                <w:rStyle w:val="Hyperlink"/>
+                <w:noProof/>
+              </w:rPr>
+              <w:t>Wordlist Generator</w:t>
+            </w:r>
+            <w:r>
+              <w:rPr>
+                <w:noProof/>
+                <w:webHidden/>
+              </w:rPr>
+              <w:tab/>
+            </w:r>
+            <w:r>
+              <w:rPr>
+                <w:noProof/>
+                <w:webHidden/>
+              </w:rPr>
+              <w:fldChar w:fldCharType="begin"/>
+            </w:r>
+            <w:r>
+              <w:rPr>
+                <w:noProof/>
+                <w:webHidden/>
+              </w:rPr>
+              <w:instrText xml:space="preserve"> PAGEREF _Toc71636272 \h </w:instrText>
+            </w:r>
+            <w:r>
+              <w:rPr>
+                <w:noProof/>
+                <w:webHidden/>
+              </w:rPr>
+            </w:r>
+            <w:r>
+              <w:rPr>
+                <w:noProof/>
+                <w:webHidden/>
+              </w:rPr>
+              <w:fldChar w:fldCharType="separate"/>
+            </w:r>
+            <w:r>
+              <w:rPr>
+                <w:noProof/>
+                <w:webHidden/>
+              </w:rPr>
+              <w:t>7</w:t>
+            </w:r>
+            <w:r>
+              <w:rPr>
+                <w:noProof/>
+                <w:webHidden/>
+              </w:rPr>
+              <w:fldChar w:fldCharType="end"/>
+            </w:r>
+          </w:hyperlink>
+        </w:p>
+        <w:p>
+          <w:pPr>
+            <w:pStyle w:val="TOC2"/>
+            <w:tabs>
+              <w:tab w:val="right" w:leader="dot" w:pos="8296"/>
+            </w:tabs>
+            <w:rPr>
+              <w:noProof/>
+            </w:rPr>
+          </w:pPr>
+          <w:hyperlink w:anchor="_Toc71636273" w:history="1">
+            <w:r>
+              <w:rPr>
+                <w:rStyle w:val="Hyperlink"/>
+                <w:noProof/>
+              </w:rPr>
+              <w:t>SSH BruteForce</w:t>
+            </w:r>
+            <w:r>
+              <w:rPr>
+                <w:noProof/>
+                <w:webHidden/>
+              </w:rPr>
+              <w:tab/>
+            </w:r>
+            <w:r>
+              <w:rPr>
+                <w:noProof/>
+                <w:webHidden/>
+              </w:rPr>
+              <w:fldChar w:fldCharType="begin"/>
+            </w:r>
+            <w:r>
+              <w:rPr>
+                <w:noProof/>
+                <w:webHidden/>
+              </w:rPr>
+              <w:instrText xml:space="preserve"> PAGEREF _Toc71636273 \h </w:instrText>
+            </w:r>
+            <w:r>
+              <w:rPr>
+                <w:noProof/>
+                <w:webHidden/>
+              </w:rPr>
+            </w:r>
+            <w:r>
+              <w:rPr>
+                <w:noProof/>
+                <w:webHidden/>
+              </w:rPr>
+              <w:fldChar w:fldCharType="separate"/>
+            </w:r>
+            <w:r>
+              <w:rPr>
+                <w:noProof/>
+                <w:webHidden/>
+              </w:rPr>
+              <w:t>8</w:t>
+            </w:r>
+            <w:r>
+              <w:rPr>
+                <w:noProof/>
+                <w:webHidden/>
+              </w:rPr>
+              <w:fldChar w:fldCharType="end"/>
+            </w:r>
+          </w:hyperlink>
+        </w:p>
+        <w:p>
+          <w:pPr>
+            <w:pStyle w:val="TOC2"/>
+            <w:tabs>
+              <w:tab w:val="right" w:leader="dot" w:pos="8296"/>
+            </w:tabs>
+            <w:rPr>
+              <w:noProof/>
+            </w:rPr>
+          </w:pPr>
+          <w:hyperlink w:anchor="_Toc71636274" w:history="1">
+            <w:r>
+              <w:rPr>
+                <w:rStyle w:val="Hyperlink"/>
+                <w:noProof/>
+              </w:rPr>
+              <w:t>Backdoor</w:t>
+            </w:r>
+            <w:r>
+              <w:rPr>
+                <w:noProof/>
+                <w:webHidden/>
+              </w:rPr>
+              <w:tab/>
+            </w:r>
+            <w:r>
+              <w:rPr>
+                <w:noProof/>
+                <w:webHidden/>
+              </w:rPr>
+              <w:fldChar w:fldCharType="begin"/>
+            </w:r>
+            <w:r>
+              <w:rPr>
+                <w:noProof/>
+                <w:webHidden/>
+              </w:rPr>
+              <w:instrText xml:space="preserve"> PAGEREF _Toc71636274 \h </w:instrText>
+            </w:r>
+            <w:r>
+              <w:rPr>
+                <w:noProof/>
+                <w:webHidden/>
+              </w:rPr>
+            </w:r>
+            <w:r>
+              <w:rPr>
+                <w:noProof/>
+                <w:webHidden/>
+              </w:rPr>
+              <w:fldChar w:fldCharType="separate"/>
+            </w:r>
+            <w:r>
+              <w:rPr>
+                <w:noProof/>
+                <w:webHidden/>
+              </w:rPr>
+              <w:t>8</w:t>
+            </w:r>
+            <w:r>
+              <w:rPr>
+                <w:noProof/>
+                <w:webHidden/>
+              </w:rPr>
+              <w:fldChar w:fldCharType="end"/>
+            </w:r>
+          </w:hyperlink>
+        </w:p>
+        <w:p>
+          <w:pPr>
+            <w:pStyle w:val="TOC2"/>
+            <w:tabs>
+              <w:tab w:val="right" w:leader="dot" w:pos="8296"/>
+            </w:tabs>
+            <w:rPr>
+              <w:noProof/>
+            </w:rPr>
+          </w:pPr>
+          <w:hyperlink w:anchor="_Toc71636275" w:history="1">
+            <w:r>
+              <w:rPr>
+                <w:rStyle w:val="Hyperlink"/>
+                <w:noProof/>
+              </w:rPr>
+              <w:t>Hash Cracker</w:t>
+            </w:r>
+            <w:r>
+              <w:rPr>
+                <w:noProof/>
+                <w:webHidden/>
+              </w:rPr>
+              <w:tab/>
+            </w:r>
+            <w:r>
+              <w:rPr>
+                <w:noProof/>
+                <w:webHidden/>
+              </w:rPr>
+              <w:fldChar w:fldCharType="begin"/>
+            </w:r>
+            <w:r>
+              <w:rPr>
+                <w:noProof/>
+                <w:webHidden/>
+              </w:rPr>
+              <w:instrText xml:space="preserve"> PAGEREF _Toc71636275 \h </w:instrText>
+            </w:r>
+            <w:r>
+              <w:rPr>
+                <w:noProof/>
+                <w:webHidden/>
+              </w:rPr>
+            </w:r>
+            <w:r>
+              <w:rPr>
+                <w:noProof/>
+                <w:webHidden/>
+              </w:rPr>
+              <w:fldChar w:fldCharType="separate"/>
+            </w:r>
+            <w:r>
+              <w:rPr>
+                <w:noProof/>
+                <w:webHidden/>
+              </w:rPr>
+              <w:t>9</w:t>
+            </w:r>
+            <w:r>
+              <w:rPr>
+                <w:noProof/>
+                <w:webHidden/>
+              </w:rPr>
+              <w:fldChar w:fldCharType="end"/>
+            </w:r>
+          </w:hyperlink>
+        </w:p>
+        <w:p>
+          <w:pPr>
+            <w:pStyle w:val="TOC2"/>
+            <w:tabs>
+              <w:tab w:val="right" w:leader="dot" w:pos="8296"/>
+            </w:tabs>
+            <w:rPr>
+              <w:noProof/>
+            </w:rPr>
+          </w:pPr>
+          <w:hyperlink w:anchor="_Toc71636276" w:history="1">
+            <w:r>
+              <w:rPr>
+                <w:rStyle w:val="Hyperlink"/>
+                <w:noProof/>
+              </w:rPr>
+              <w:t>Ransomware</w:t>
+            </w:r>
+            <w:r>
+              <w:rPr>
+                <w:noProof/>
+                <w:webHidden/>
+              </w:rPr>
+              <w:tab/>
+            </w:r>
+            <w:r>
+              <w:rPr>
+                <w:noProof/>
+                <w:webHidden/>
+              </w:rPr>
+              <w:fldChar w:fldCharType="begin"/>
+            </w:r>
+            <w:r>
+              <w:rPr>
+                <w:noProof/>
+                <w:webHidden/>
+              </w:rPr>
+              <w:instrText xml:space="preserve"> PAGEREF _Toc71636276 \h </w:instrText>
+            </w:r>
+            <w:r>
+              <w:rPr>
+                <w:noProof/>
+                <w:webHidden/>
+              </w:rPr>
+            </w:r>
+            <w:r>
+              <w:rPr>
+                <w:noProof/>
+                <w:webHidden/>
+              </w:rPr>
+              <w:fldChar w:fldCharType="separate"/>
+            </w:r>
+            <w:r>
+              <w:rPr>
+                <w:noProof/>
+                <w:webHidden/>
+              </w:rPr>
+              <w:t>10</w:t>
+            </w:r>
+            <w:r>
+              <w:rPr>
+                <w:noProof/>
+                <w:webHidden/>
+              </w:rPr>
+              <w:fldChar w:fldCharType="end"/>
+            </w:r>
+          </w:hyperlink>
+        </w:p>
+        <w:p>
+          <w:pPr>
+            <w:pStyle w:val="TOC2"/>
+            <w:tabs>
+              <w:tab w:val="right" w:leader="dot" w:pos="8296"/>
+            </w:tabs>
+            <w:rPr>
+              <w:noProof/>
+            </w:rPr>
+          </w:pPr>
+          <w:hyperlink w:anchor="_Toc71636277" w:history="1">
+            <w:r>
+              <w:rPr>
+                <w:rStyle w:val="Hyperlink"/>
+                <w:noProof/>
+              </w:rPr>
+              <w:t>SQL Injection</w:t>
+            </w:r>
+            <w:r>
+              <w:rPr>
+                <w:noProof/>
+                <w:webHidden/>
+              </w:rPr>
+              <w:tab/>
+            </w:r>
+            <w:r>
+              <w:rPr>
+                <w:noProof/>
+                <w:webHidden/>
+              </w:rPr>
+              <w:fldChar w:fldCharType="begin"/>
+            </w:r>
+            <w:r>
+              <w:rPr>
+                <w:noProof/>
+                <w:webHidden/>
+              </w:rPr>
+              <w:instrText xml:space="preserve"> PAGEREF _Toc71636277 \h </w:instrText>
+            </w:r>
+            <w:r>
+              <w:rPr>
+                <w:noProof/>
+                <w:webHidden/>
+              </w:rPr>
+            </w:r>
+            <w:r>
+              <w:rPr>
+                <w:noProof/>
+                <w:webHidden/>
+              </w:rPr>
+              <w:fldChar w:fldCharType="separate"/>
+            </w:r>
+            <w:r>
+              <w:rPr>
+                <w:noProof/>
+                <w:webHidden/>
+              </w:rPr>
+              <w:t>11</w:t>
+            </w:r>
+            <w:r>
+              <w:rPr>
+                <w:noProof/>
+                <w:webHidden/>
+              </w:rPr>
+              <w:fldChar w:fldCharType="end"/>
+            </w:r>
+          </w:hyperlink>
+        </w:p>
+        <w:p>
+          <w:pPr>
+            <w:pStyle w:val="TOC2"/>
+            <w:tabs>
+              <w:tab w:val="right" w:leader="dot" w:pos="8296"/>
+            </w:tabs>
+            <w:rPr>
+              <w:noProof/>
+            </w:rPr>
+          </w:pPr>
+          <w:hyperlink w:anchor="_Toc71636278" w:history="1">
+            <w:r>
+              <w:rPr>
+                <w:rStyle w:val="Hyperlink"/>
+                <w:noProof/>
+              </w:rPr>
+              <w:t>OS Detection</w:t>
+            </w:r>
+            <w:r>
+              <w:rPr>
+                <w:noProof/>
+                <w:webHidden/>
+              </w:rPr>
+              <w:tab/>
+            </w:r>
+            <w:r>
+              <w:rPr>
+                <w:noProof/>
+                <w:webHidden/>
+              </w:rPr>
+              <w:fldChar w:fldCharType="begin"/>
+            </w:r>
+            <w:r>
+              <w:rPr>
+                <w:noProof/>
+                <w:webHidden/>
+              </w:rPr>
+              <w:instrText xml:space="preserve"> PAGEREF _Toc71636278 \h </w:instrText>
+            </w:r>
+            <w:r>
+              <w:rPr>
+                <w:noProof/>
+                <w:webHidden/>
+              </w:rPr>
+            </w:r>
+            <w:r>
+              <w:rPr>
+                <w:noProof/>
+                <w:webHidden/>
+              </w:rPr>
+              <w:fldChar w:fldCharType="separate"/>
+            </w:r>
+            <w:r>
+              <w:rPr>
+                <w:noProof/>
+                <w:webHidden/>
+              </w:rPr>
+              <w:t>12</w:t>
+            </w:r>
+            <w:r>
+              <w:rPr>
+                <w:noProof/>
+                <w:webHidden/>
+              </w:rPr>
+              <w:fldChar w:fldCharType="end"/>
+            </w:r>
+          </w:hyperlink>
+        </w:p>
+        <w:p>
+          <w:pPr>
+            <w:pStyle w:val="TOC1"/>
+            <w:tabs>
+              <w:tab w:val="right" w:leader="dot" w:pos="8296"/>
+            </w:tabs>
+            <w:rPr>
+              <w:noProof/>
+            </w:rPr>
+          </w:pPr>
+          <w:hyperlink w:anchor="_Toc71636279" w:history="1">
+            <w:r>
+              <w:rPr>
+                <w:rStyle w:val="Hyperlink"/>
+                <w:noProof/>
+              </w:rPr>
+              <w:t>Manual</w:t>
+            </w:r>
+            <w:r>
+              <w:rPr>
+                <w:noProof/>
+                <w:webHidden/>
+              </w:rPr>
+              <w:tab/>
+            </w:r>
+            <w:r>
+              <w:rPr>
+                <w:noProof/>
+                <w:webHidden/>
+              </w:rPr>
+              <w:fldChar w:fldCharType="begin"/>
+            </w:r>
+            <w:r>
+              <w:rPr>
+                <w:noProof/>
+                <w:webHidden/>
+              </w:rPr>
+              <w:instrText xml:space="preserve"> PAGEREF _Toc71636279 \h </w:instrText>
+            </w:r>
+            <w:r>
+              <w:rPr>
+                <w:noProof/>
+                <w:webHidden/>
+              </w:rPr>
+            </w:r>
+            <w:r>
+              <w:rPr>
+                <w:noProof/>
+                <w:webHidden/>
+              </w:rPr>
+              <w:fldChar w:fldCharType="separate"/>
+            </w:r>
+            <w:r>
+              <w:rPr>
+                <w:noProof/>
+                <w:webHidden/>
+              </w:rPr>
+              <w:t>13</w:t>
+            </w:r>
+            <w:r>
+              <w:rPr>
+                <w:noProof/>
+                <w:webHidden/>
+              </w:rPr>
+              <w:fldChar w:fldCharType="end"/>
+            </w:r>
+          </w:hyperlink>
+        </w:p>
+        <w:p>
+          <w:pPr>
+            <w:pStyle w:val="TOC1"/>
+            <w:tabs>
+              <w:tab w:val="right" w:leader="dot" w:pos="8296"/>
+            </w:tabs>
+            <w:rPr>
+              <w:noProof/>
+            </w:rPr>
+          </w:pPr>
+          <w:hyperlink w:anchor="_Toc71636280" w:history="1">
+            <w:r>
+              <w:rPr>
+                <w:rStyle w:val="Hyperlink"/>
+                <w:noProof/>
+              </w:rPr>
+              <w:t>References</w:t>
+            </w:r>
+            <w:r>
+              <w:rPr>
+                <w:noProof/>
+                <w:webHidden/>
+              </w:rPr>
+              <w:tab/>
+            </w:r>
+            <w:r>
+              <w:rPr>
+                <w:noProof/>
+                <w:webHidden/>
+              </w:rPr>
+              <w:fldChar w:fldCharType="begin"/>
+            </w:r>
+            <w:r>
+              <w:rPr>
+                <w:noProof/>
+                <w:webHidden/>
+              </w:rPr>
+              <w:instrText xml:space="preserve"> PAGEREF _Toc71636280 \h </w:instrText>
+            </w:r>
+            <w:r>
+              <w:rPr>
+                <w:noProof/>
+                <w:webHidden/>
+              </w:rPr>
+            </w:r>
+            <w:r>
+              <w:rPr>
+                <w:noProof/>
+                <w:webHidden/>
+              </w:rPr>
+              <w:fldChar w:fldCharType="separate"/>
+            </w:r>
+            <w:r>
+              <w:rPr>
+                <w:noProof/>
+                <w:webHidden/>
+              </w:rPr>
+              <w:t>14</w:t>
+            </w:r>
+            <w:r>
+              <w:rPr>
+                <w:noProof/>
+                <w:webHidden/>
+              </w:rPr>
+              <w:fldChar w:fldCharType="end"/>
+            </w:r>
+          </w:hyperlink>
+        </w:p>
+        <w:p>
+          <w:r>
+            <w:rPr>
+              <w:b/>
+              <w:bCs/>
+              <w:noProof/>
+            </w:rPr>
+            <w:fldChar w:fldCharType="end"/>
+          </w:r>
+        </w:p>
+      </w:sdtContent>
+    </w:sdt>
     <w:p>
       <w:pPr>
         <w:pStyle w:val="Heading1"/>
@@ -570,460 +2048,6 @@
           <w:rFonts w:ascii="Times New Roman" w:hAnsi="Times New Roman" w:cs="Times New Roman"/>
         </w:rPr>
       </w:pPr>
-      <w:r>
-        <w:rPr>
-          <w:rFonts w:ascii="Times New Roman" w:hAnsi="Times New Roman" w:cs="Times New Roman"/>
-        </w:rPr>
-        <w:lastRenderedPageBreak/>
-        <w:t>Introduction</w:t>
-      </w:r>
-    </w:p>
-    <w:p/>
-    <w:p>
-      <w:pPr>
-        <w:jc w:val="both"/>
-      </w:pPr>
-      <w:r>
-        <w:t xml:space="preserve">Cyber security is a collection of defensive techniques </w:t>
-      </w:r>
-      <w:proofErr w:type="gramStart"/>
-      <w:r>
-        <w:t>in order to</w:t>
-      </w:r>
-      <w:proofErr w:type="gramEnd"/>
-      <w:r>
-        <w:t xml:space="preserve"> protect</w:t>
-      </w:r>
-      <w:r>
-        <w:t xml:space="preserve"> electronic devices, servers, computers, networks, databases, mobile phones and more,</w:t>
-      </w:r>
-      <w:r>
-        <w:t xml:space="preserve"> </w:t>
-      </w:r>
-      <w:r>
-        <w:t>from malicious attacks</w:t>
-      </w:r>
-      <w:r>
-        <w:t xml:space="preserve"> and hackers</w:t>
-      </w:r>
-      <w:r>
-        <w:t>.</w:t>
-      </w:r>
-    </w:p>
-    <w:p>
-      <w:pPr>
-        <w:ind w:firstLine="720"/>
-        <w:jc w:val="both"/>
-      </w:pPr>
-      <w:r>
-        <w:t xml:space="preserve">Nowadays, most of the people and organizations are relied mostly to technology for the purpose of developing their work or making their personal everyday needs easier to be accomplished. </w:t>
-      </w:r>
-      <w:r>
-        <w:t>For the fact stated, c</w:t>
-      </w:r>
-      <w:r>
-        <w:t xml:space="preserve">ompanies need </w:t>
-      </w:r>
-      <w:r>
-        <w:t>cyber</w:t>
-      </w:r>
-      <w:r>
-        <w:t xml:space="preserve"> security to have their data, information and systems secured from hackers that want to harm the company or to sell their data to other rival companies</w:t>
-      </w:r>
-      <w:r>
-        <w:t>, since their work’s implementations is mostly stored on the cyberspace or locally on a computer system</w:t>
-      </w:r>
-      <w:r>
-        <w:t xml:space="preserve">. </w:t>
-      </w:r>
-    </w:p>
-    <w:p>
-      <w:pPr>
-        <w:ind w:firstLine="720"/>
-        <w:jc w:val="both"/>
-      </w:pPr>
-      <w:r>
-        <w:t>The most important aspect of cyber security is that protects companies from cybercrime.</w:t>
-      </w:r>
-      <w:r>
-        <w:t xml:space="preserve"> Information theft is the most profitable part of cybercrime. </w:t>
-      </w:r>
-      <w:r>
-        <w:t>This type of crime</w:t>
-      </w:r>
-      <w:r>
-        <w:t xml:space="preserve"> </w:t>
-      </w:r>
-      <w:r>
-        <w:t>has been exponentially increased throughout the years because of the technological development.</w:t>
-      </w:r>
-      <w:r>
-        <w:t xml:space="preserve"> Additionally, another reason is the anonymity of the users on the internet that people think it is safer to make cybercrimes rather than more traditional type of crimes. </w:t>
-      </w:r>
-      <w:r>
-        <w:t xml:space="preserve">Cybercriminals </w:t>
-      </w:r>
-      <w:r>
-        <w:t>are becoming more sophisticated, differentiating between what they target, how they affect companies or individuals, and developing a plethora of  attacking methods for different attacking methods.</w:t>
-      </w:r>
-    </w:p>
-    <w:p>
-      <w:pPr>
-        <w:ind w:firstLine="720"/>
-        <w:jc w:val="both"/>
-      </w:pPr>
-      <w:r>
-        <w:t>There are many different categories of cyber</w:t>
-      </w:r>
-      <w:r>
-        <w:t>-</w:t>
-      </w:r>
-      <w:r>
-        <w:t>attacks used</w:t>
-      </w:r>
-      <w:r>
-        <w:t xml:space="preserve"> at present. </w:t>
-      </w:r>
-      <w:r>
-        <w:t>The easiest method by far is social engineering, which means trying to retrieve valuable information through social skills</w:t>
-      </w:r>
-      <w:r>
-        <w:t xml:space="preserve">. It is the most common method because it does not need any </w:t>
-      </w:r>
-      <w:r>
-        <w:t>programming</w:t>
-      </w:r>
-      <w:r>
-        <w:t xml:space="preserve"> or computing skills. </w:t>
-      </w:r>
-      <w:r>
-        <w:t>Another type of attack is</w:t>
-      </w:r>
-      <w:r>
-        <w:t xml:space="preserve"> malware. It is a software that aims on harming a computer system with the aid of computer virus, spyware, worms, and Trojan horses. More</w:t>
-      </w:r>
-      <w:r>
-        <w:t xml:space="preserve">over, </w:t>
-      </w:r>
-      <w:r>
-        <w:t>ransomware which is a type of malware is an attack which locks the target’s computer system or files with the use of an encryption method</w:t>
-      </w:r>
-      <w:r>
-        <w:t xml:space="preserve">. The only way of decrypting those files is using the decryption key which only the hackers owns. Thus, the hacker, most of the cases, demands to be paid </w:t>
-      </w:r>
-      <w:proofErr w:type="gramStart"/>
-      <w:r>
-        <w:t>in order to</w:t>
-      </w:r>
-      <w:proofErr w:type="gramEnd"/>
-      <w:r>
-        <w:t xml:space="preserve"> unlock the system or the files. </w:t>
-      </w:r>
-      <w:proofErr w:type="gramStart"/>
-      <w:r>
-        <w:t>Last but not least</w:t>
-      </w:r>
-      <w:proofErr w:type="gramEnd"/>
-      <w:r>
-        <w:t xml:space="preserve">, another type of cyber fraud, is the </w:t>
-      </w:r>
-      <w:proofErr w:type="spellStart"/>
-      <w:r>
-        <w:t>phising</w:t>
-      </w:r>
-      <w:proofErr w:type="spellEnd"/>
-      <w:r>
-        <w:t xml:space="preserve"> method.</w:t>
-      </w:r>
-      <w:r>
-        <w:t xml:space="preserve"> On this type of attack, the hacker sends emails to his victims that consists of a link of a websites that looks like the legit one (bank, social media, or other platform that require payments like amazon) , but it is a clone of it. With this method the hacker aims to retrieve the personal information of his victim to take advantage of his money or image.</w:t>
-      </w:r>
-      <w:r>
-        <w:t xml:space="preserve"> </w:t>
-      </w:r>
-    </w:p>
-    <w:p>
-      <w:pPr>
-        <w:ind w:firstLine="720"/>
-        <w:jc w:val="both"/>
-      </w:pPr>
-      <w:r>
-        <w:t>Lack of cyber security can impact companies in two major ways.</w:t>
-      </w:r>
-      <w:r>
-        <w:t xml:space="preserve"> </w:t>
-      </w:r>
-      <w:r>
-        <w:t xml:space="preserve">Firstly, it can </w:t>
-      </w:r>
-      <w:r>
-        <w:t>result</w:t>
-      </w:r>
-      <w:r>
-        <w:t xml:space="preserve"> on economic cost because due to the damage that is done through a cyber</w:t>
-      </w:r>
-      <w:r>
-        <w:t>-</w:t>
-      </w:r>
-      <w:r>
-        <w:t>attack the company will need to pay computer experts to repair the damage done. Secondly, it can affect the reputation of the company. Due to a malicious attack, customer will loss trust on the organization and thus those customers might influence future customers to not give a chance to this company.</w:t>
-      </w:r>
-    </w:p>
-    <w:p>
-      <w:pPr>
-        <w:ind w:firstLine="720"/>
-        <w:jc w:val="both"/>
-      </w:pPr>
-      <w:r>
-        <w:t xml:space="preserve">There are plenty of benefits using cyber security on a company. The most obvious one that it can protect the business, but </w:t>
-      </w:r>
-      <w:proofErr w:type="gramStart"/>
-      <w:r>
-        <w:t>in order to</w:t>
-      </w:r>
-      <w:proofErr w:type="gramEnd"/>
-      <w:r>
-        <w:t xml:space="preserve"> achieve this the business should hire cyber security experts. Another one is that it allows employees to work on </w:t>
-      </w:r>
-      <w:r>
-        <w:lastRenderedPageBreak/>
-        <w:t xml:space="preserve">a safe environment </w:t>
-      </w:r>
-      <w:proofErr w:type="gramStart"/>
-      <w:r>
-        <w:t>and also</w:t>
-      </w:r>
-      <w:proofErr w:type="gramEnd"/>
-      <w:r>
-        <w:t xml:space="preserve"> protect their productivity of their work. Lastly, </w:t>
-      </w:r>
-      <w:proofErr w:type="gramStart"/>
-      <w:r>
-        <w:t>It</w:t>
-      </w:r>
-      <w:proofErr w:type="gramEnd"/>
-      <w:r>
-        <w:t xml:space="preserve"> protects the compan</w:t>
-      </w:r>
-      <w:r>
-        <w:t>y’s</w:t>
-      </w:r>
-      <w:r>
-        <w:t xml:space="preserve"> website from going down and also protects from different types of malicious attack that discussed above.</w:t>
-      </w:r>
-      <w:r>
-        <w:t xml:space="preserve"> </w:t>
-      </w:r>
-    </w:p>
-    <w:p>
-      <w:pPr>
-        <w:jc w:val="both"/>
-      </w:pPr>
-    </w:p>
-    <w:p>
-      <w:pPr>
-        <w:pStyle w:val="Heading1"/>
-        <w:rPr>
-          <w:rFonts w:ascii="Times New Roman" w:hAnsi="Times New Roman" w:cs="Times New Roman"/>
-        </w:rPr>
-      </w:pPr>
-      <w:r>
-        <w:rPr>
-          <w:rFonts w:ascii="Times New Roman" w:hAnsi="Times New Roman" w:cs="Times New Roman"/>
-        </w:rPr>
-        <w:t xml:space="preserve">About </w:t>
-      </w:r>
-      <w:r>
-        <w:rPr>
-          <w:rFonts w:ascii="Times New Roman" w:hAnsi="Times New Roman" w:cs="Times New Roman"/>
-        </w:rPr>
-        <w:t>Hacking</w:t>
-      </w:r>
-    </w:p>
-    <w:p/>
-    <w:p>
-      <w:pPr>
-        <w:pStyle w:val="Heading2"/>
-        <w:rPr>
-          <w:rFonts w:ascii="Times New Roman" w:hAnsi="Times New Roman" w:cs="Times New Roman"/>
-        </w:rPr>
-      </w:pPr>
-      <w:r>
-        <w:rPr>
-          <w:rFonts w:ascii="Times New Roman" w:hAnsi="Times New Roman" w:cs="Times New Roman"/>
-        </w:rPr>
-        <w:t>Definition of Hacking</w:t>
-      </w:r>
-    </w:p>
-    <w:p/>
-    <w:p>
-      <w:pPr>
-        <w:jc w:val="both"/>
-      </w:pPr>
-      <w:r>
-        <w:t xml:space="preserve">Hacking refers to unauthorised intrusion into an individual computer system or network, it is usually used to describe a malicious cyber-attack. However, there is also the non-malicious hacking. At first hacking was referred to students </w:t>
-      </w:r>
-      <w:r>
-        <w:t>at</w:t>
-      </w:r>
-      <w:r>
-        <w:t xml:space="preserve"> Massachusetts Institute of Technology (MIT) during 50s and 60s who implemented solutions. Over time the term hacker has changed and now it describes someone who exploits individuals or organizations </w:t>
-      </w:r>
-      <w:proofErr w:type="gramStart"/>
-      <w:r>
-        <w:t>in order to</w:t>
-      </w:r>
-      <w:proofErr w:type="gramEnd"/>
-      <w:r>
-        <w:t xml:space="preserve"> retrieve personal information and sell it. </w:t>
-      </w:r>
-      <w:r>
-        <w:t>(Haslam,</w:t>
-      </w:r>
-      <w:r>
-        <w:t xml:space="preserve"> J. </w:t>
-      </w:r>
-      <w:r>
-        <w:t xml:space="preserve"> 2020)</w:t>
-      </w:r>
-    </w:p>
-    <w:p>
-      <w:pPr>
-        <w:jc w:val="both"/>
-      </w:pPr>
-    </w:p>
-    <w:p>
-      <w:pPr>
-        <w:pStyle w:val="Heading2"/>
-        <w:jc w:val="both"/>
-        <w:rPr>
-          <w:rFonts w:ascii="Times New Roman" w:hAnsi="Times New Roman" w:cs="Times New Roman"/>
-        </w:rPr>
-      </w:pPr>
-      <w:r>
-        <w:rPr>
-          <w:rFonts w:ascii="Times New Roman" w:hAnsi="Times New Roman" w:cs="Times New Roman"/>
-        </w:rPr>
-        <w:t>Types of Hackers</w:t>
-      </w:r>
-    </w:p>
-    <w:p/>
-    <w:p>
-      <w:r>
-        <w:t>The</w:t>
-      </w:r>
-      <w:r>
-        <w:t>re are plenty types of hackers, the following are three major categories:</w:t>
-      </w:r>
-    </w:p>
-    <w:p>
-      <w:pPr>
-        <w:jc w:val="both"/>
-      </w:pPr>
-      <w:r>
-        <w:t>There are plenty types of hackers, the following are three major categories:</w:t>
-      </w:r>
-    </w:p>
-    <w:p>
-      <w:pPr>
-        <w:pStyle w:val="ListParagraph"/>
-        <w:numPr>
-          <w:ilvl w:val="0"/>
-          <w:numId w:val="2"/>
-        </w:numPr>
-        <w:jc w:val="both"/>
-      </w:pPr>
-      <w:r>
-        <w:rPr>
-          <w:u w:val="single"/>
-        </w:rPr>
-        <w:t>White Hat</w:t>
-      </w:r>
-      <w:r>
-        <w:t xml:space="preserve">: This type of hackers try to find bugs and vulnerabilities in companies </w:t>
-      </w:r>
-      <w:proofErr w:type="gramStart"/>
-      <w:r>
-        <w:t>in order to</w:t>
-      </w:r>
-      <w:proofErr w:type="gramEnd"/>
-      <w:r>
-        <w:t xml:space="preserve"> secure them and fix their security issues. They are usually working as security system experts and they prevent black hat hackers from attacking them.</w:t>
-      </w:r>
-    </w:p>
-    <w:p>
-      <w:pPr>
-        <w:pStyle w:val="ListParagraph"/>
-        <w:jc w:val="both"/>
-      </w:pPr>
-    </w:p>
-    <w:p>
-      <w:pPr>
-        <w:pStyle w:val="ListParagraph"/>
-        <w:numPr>
-          <w:ilvl w:val="0"/>
-          <w:numId w:val="2"/>
-        </w:numPr>
-        <w:jc w:val="both"/>
-      </w:pPr>
-      <w:r>
-        <w:rPr>
-          <w:u w:val="single"/>
-        </w:rPr>
-        <w:t xml:space="preserve">Grey </w:t>
-      </w:r>
-      <w:r>
-        <w:rPr>
-          <w:u w:val="single"/>
-        </w:rPr>
-        <w:t>H</w:t>
-      </w:r>
-      <w:r>
-        <w:rPr>
-          <w:u w:val="single"/>
-        </w:rPr>
-        <w:t>at</w:t>
-      </w:r>
-      <w:r>
-        <w:t>: This type of hackers are not always harmful or helpful. They are searching for bugs and exploits for organizations, but they are not employed to the company. Lastly, they do not tend to harm the company but instead they sometimes help the company by providing useful information about how to prevent some of their security issues.</w:t>
-      </w:r>
-    </w:p>
-    <w:p>
-      <w:pPr>
-        <w:pStyle w:val="ListParagraph"/>
-        <w:jc w:val="both"/>
-      </w:pPr>
-    </w:p>
-    <w:p>
-      <w:pPr>
-        <w:pStyle w:val="ListParagraph"/>
-        <w:numPr>
-          <w:ilvl w:val="0"/>
-          <w:numId w:val="2"/>
-        </w:numPr>
-        <w:jc w:val="both"/>
-      </w:pPr>
-      <w:r>
-        <w:rPr>
-          <w:u w:val="single"/>
-        </w:rPr>
-        <w:t xml:space="preserve">Black </w:t>
-      </w:r>
-      <w:r>
-        <w:rPr>
-          <w:u w:val="single"/>
-        </w:rPr>
-        <w:t>H</w:t>
-      </w:r>
-      <w:r>
-        <w:rPr>
-          <w:u w:val="single"/>
-        </w:rPr>
-        <w:t>at</w:t>
-      </w:r>
-      <w:r>
-        <w:t>: This type of hackers try to find exploits and vulnerabilities on websites and systems for profit. Also, they steal data from companies and organizations to sell their information to their rivals.</w:t>
-      </w:r>
     </w:p>
     <w:p/>
     <w:p/>
@@ -1031,6 +2055,8 @@
     <w:p/>
     <w:p/>
     <w:p/>
+    <w:p/>
+    <w:p/>
     <w:p>
       <w:pPr>
         <w:pStyle w:val="Heading1"/>
@@ -1038,12 +2064,488 @@
           <w:rFonts w:ascii="Times New Roman" w:hAnsi="Times New Roman" w:cs="Times New Roman"/>
         </w:rPr>
       </w:pPr>
+      <w:bookmarkStart w:id="0" w:name="_Toc71636260"/>
+      <w:r>
+        <w:rPr>
+          <w:rFonts w:ascii="Times New Roman" w:hAnsi="Times New Roman" w:cs="Times New Roman"/>
+        </w:rPr>
+        <w:lastRenderedPageBreak/>
+        <w:t>Introduction</w:t>
+      </w:r>
+      <w:bookmarkEnd w:id="0"/>
+    </w:p>
+    <w:p/>
+    <w:p>
+      <w:pPr>
+        <w:jc w:val="both"/>
+      </w:pPr>
+      <w:r>
+        <w:t xml:space="preserve">Cyber security is a collection of defensive techniques </w:t>
+      </w:r>
+      <w:proofErr w:type="gramStart"/>
+      <w:r>
+        <w:t>in order to</w:t>
+      </w:r>
+      <w:proofErr w:type="gramEnd"/>
+      <w:r>
+        <w:t xml:space="preserve"> protect</w:t>
+      </w:r>
+      <w:r>
+        <w:t xml:space="preserve"> electronic devices, servers, computers, networks, databases, mobile phones and more,</w:t>
+      </w:r>
+      <w:r>
+        <w:t xml:space="preserve"> </w:t>
+      </w:r>
+      <w:r>
+        <w:t>from malicious attacks</w:t>
+      </w:r>
+      <w:r>
+        <w:t xml:space="preserve"> and hackers</w:t>
+      </w:r>
+      <w:r>
+        <w:t>.</w:t>
+      </w:r>
+    </w:p>
+    <w:p>
+      <w:pPr>
+        <w:ind w:firstLine="720"/>
+        <w:jc w:val="both"/>
+      </w:pPr>
+      <w:r>
+        <w:t xml:space="preserve">Nowadays, most of the people and organizations are relied mostly to technology for the purpose of developing their work or making their personal everyday needs easier to be accomplished. </w:t>
+      </w:r>
+      <w:r>
+        <w:t>For the fact stated, c</w:t>
+      </w:r>
+      <w:r>
+        <w:t xml:space="preserve">ompanies need </w:t>
+      </w:r>
+      <w:r>
+        <w:t>cyber</w:t>
+      </w:r>
+      <w:r>
+        <w:t xml:space="preserve"> security to have their data, information and systems secured from hackers that want to harm the company or to sell their data to other rival companies</w:t>
+      </w:r>
+      <w:r>
+        <w:t>, since their work’s implementations is mostly stored on the cyberspace or locally on a computer system</w:t>
+      </w:r>
+      <w:r>
+        <w:t xml:space="preserve">. </w:t>
+      </w:r>
+    </w:p>
+    <w:p>
+      <w:pPr>
+        <w:ind w:firstLine="720"/>
+        <w:jc w:val="both"/>
+      </w:pPr>
+      <w:r>
+        <w:t>The most important aspect of cyber security is that protects companies from cybercrime.</w:t>
+      </w:r>
+      <w:r>
+        <w:t xml:space="preserve"> Information theft is the most profitable part of cybercrime. </w:t>
+      </w:r>
+      <w:r>
+        <w:t>This type of crime</w:t>
+      </w:r>
+      <w:r>
+        <w:t xml:space="preserve"> </w:t>
+      </w:r>
+      <w:r>
+        <w:t>has been exponentially increased throughout the years because of the technological development.</w:t>
+      </w:r>
+      <w:r>
+        <w:t xml:space="preserve"> Additionally, another reason is the anonymity of the users on the internet that people think it is safer to make cybercrimes rather than more traditional type of crimes. </w:t>
+      </w:r>
+      <w:r>
+        <w:t xml:space="preserve">Cybercriminals </w:t>
+      </w:r>
+      <w:r>
+        <w:t>are becoming more sophisticated, differentiating between what they target, how they affect companies or individuals, and developing a plethora of  attacking methods for different attacking methods.</w:t>
+      </w:r>
+    </w:p>
+    <w:p>
+      <w:pPr>
+        <w:ind w:firstLine="720"/>
+        <w:jc w:val="both"/>
+      </w:pPr>
+      <w:r>
+        <w:t>There are many different categories of cyber</w:t>
+      </w:r>
+      <w:r>
+        <w:t>-</w:t>
+      </w:r>
+      <w:r>
+        <w:t>attacks used</w:t>
+      </w:r>
+      <w:r>
+        <w:t xml:space="preserve"> at present. </w:t>
+      </w:r>
+      <w:r>
+        <w:t>The easiest method by far is social engineering, which means trying to retrieve valuable information through social skills</w:t>
+      </w:r>
+      <w:r>
+        <w:t xml:space="preserve">. It is the most common method because it does not need any </w:t>
+      </w:r>
+      <w:r>
+        <w:t>programming</w:t>
+      </w:r>
+      <w:r>
+        <w:t xml:space="preserve"> or computing skills. </w:t>
+      </w:r>
+      <w:r>
+        <w:t>Another type of attack is</w:t>
+      </w:r>
+      <w:r>
+        <w:t xml:space="preserve"> malware. It is a software that aims on harming a computer system with the aid of computer virus, spyware, worms, and Trojan horses. More</w:t>
+      </w:r>
+      <w:r>
+        <w:t xml:space="preserve">over, </w:t>
+      </w:r>
+      <w:r>
+        <w:t>ransomware which is a type of malware is an attack which locks the target’s computer system or files with the use of an encryption method</w:t>
+      </w:r>
+      <w:r>
+        <w:t xml:space="preserve">. The only way of decrypting those files is using the decryption key which only the hackers owns. Thus, the hacker, most of the cases, demands to be paid </w:t>
+      </w:r>
+      <w:proofErr w:type="gramStart"/>
+      <w:r>
+        <w:t>in order to</w:t>
+      </w:r>
+      <w:proofErr w:type="gramEnd"/>
+      <w:r>
+        <w:t xml:space="preserve"> unlock the system or the files. </w:t>
+      </w:r>
+      <w:proofErr w:type="gramStart"/>
+      <w:r>
+        <w:t>Last but not least</w:t>
+      </w:r>
+      <w:proofErr w:type="gramEnd"/>
+      <w:r>
+        <w:t>, another type of cyber fraud, is the phis</w:t>
+      </w:r>
+      <w:r>
+        <w:t>h</w:t>
+      </w:r>
+      <w:r>
+        <w:t>ing method.</w:t>
+      </w:r>
+      <w:r>
+        <w:t xml:space="preserve"> On this type of attack, the hacker sends emails to his victims that consists of a link of a websites that looks like the legit one (bank, social media, or other platform that require payments like amazon) , but it is a clone of it. With this method the hacker aims to retrieve the personal information of his victim to take advantage of his money or image.</w:t>
+      </w:r>
+      <w:r>
+        <w:t xml:space="preserve"> </w:t>
+      </w:r>
+    </w:p>
+    <w:p>
+      <w:pPr>
+        <w:ind w:firstLine="720"/>
+        <w:jc w:val="both"/>
+      </w:pPr>
+      <w:r>
+        <w:t>Lack of cyber security can impact companies in two major ways.</w:t>
+      </w:r>
+      <w:r>
+        <w:t xml:space="preserve"> </w:t>
+      </w:r>
+      <w:r>
+        <w:t xml:space="preserve">Firstly, it can </w:t>
+      </w:r>
+      <w:r>
+        <w:t>result</w:t>
+      </w:r>
+      <w:r>
+        <w:t xml:space="preserve"> on economic cost because due to the damage that is done through a cyber</w:t>
+      </w:r>
+      <w:r>
+        <w:t>-</w:t>
+      </w:r>
+      <w:r>
+        <w:t>attack the company will need to pay computer experts to repair the damage done. Secondly, it can affect the reputation of the company. Due to a malicious attack, customer will loss trust on the organization and thus those customers might influence future customers to not give a chance to this company.</w:t>
+      </w:r>
+    </w:p>
+    <w:p>
+      <w:pPr>
+        <w:ind w:firstLine="720"/>
+        <w:jc w:val="both"/>
+      </w:pPr>
+      <w:r>
+        <w:t xml:space="preserve">There are plenty of benefits using cyber security on a company. The most obvious one that it can protect the business, but </w:t>
+      </w:r>
+      <w:proofErr w:type="gramStart"/>
+      <w:r>
+        <w:t>in order to</w:t>
+      </w:r>
+      <w:proofErr w:type="gramEnd"/>
+      <w:r>
+        <w:t xml:space="preserve"> achieve this the business should hire cyber security experts. Another one is that it allows employees to work on </w:t>
+      </w:r>
+      <w:r>
+        <w:lastRenderedPageBreak/>
+        <w:t xml:space="preserve">a safe environment </w:t>
+      </w:r>
+      <w:proofErr w:type="gramStart"/>
+      <w:r>
+        <w:t>and also</w:t>
+      </w:r>
+      <w:proofErr w:type="gramEnd"/>
+      <w:r>
+        <w:t xml:space="preserve"> protect their productivity of their work. Lastly, </w:t>
+      </w:r>
+      <w:proofErr w:type="gramStart"/>
+      <w:r>
+        <w:t>It</w:t>
+      </w:r>
+      <w:proofErr w:type="gramEnd"/>
+      <w:r>
+        <w:t xml:space="preserve"> protects the compan</w:t>
+      </w:r>
+      <w:r>
+        <w:t>y’s</w:t>
+      </w:r>
+      <w:r>
+        <w:t xml:space="preserve"> website from going down and also protects from different types of malicious attack that discussed above.</w:t>
+      </w:r>
+      <w:r>
+        <w:t xml:space="preserve"> </w:t>
+      </w:r>
+    </w:p>
+    <w:p>
+      <w:pPr>
+        <w:jc w:val="both"/>
+      </w:pPr>
+    </w:p>
+    <w:p>
+      <w:pPr>
+        <w:pStyle w:val="Heading1"/>
+        <w:rPr>
+          <w:rFonts w:ascii="Times New Roman" w:hAnsi="Times New Roman" w:cs="Times New Roman"/>
+        </w:rPr>
+      </w:pPr>
+      <w:bookmarkStart w:id="1" w:name="_Toc71636261"/>
+      <w:r>
+        <w:rPr>
+          <w:rFonts w:ascii="Times New Roman" w:hAnsi="Times New Roman" w:cs="Times New Roman"/>
+        </w:rPr>
+        <w:t xml:space="preserve">About </w:t>
+      </w:r>
+      <w:r>
+        <w:rPr>
+          <w:rFonts w:ascii="Times New Roman" w:hAnsi="Times New Roman" w:cs="Times New Roman"/>
+        </w:rPr>
+        <w:t>Hacking</w:t>
+      </w:r>
+      <w:bookmarkEnd w:id="1"/>
+    </w:p>
+    <w:p/>
+    <w:p>
+      <w:pPr>
+        <w:pStyle w:val="Heading2"/>
+        <w:rPr>
+          <w:rFonts w:ascii="Times New Roman" w:hAnsi="Times New Roman" w:cs="Times New Roman"/>
+        </w:rPr>
+      </w:pPr>
+      <w:bookmarkStart w:id="2" w:name="_Toc71636262"/>
+      <w:r>
+        <w:rPr>
+          <w:rFonts w:ascii="Times New Roman" w:hAnsi="Times New Roman" w:cs="Times New Roman"/>
+        </w:rPr>
+        <w:t>Definition of Hacking</w:t>
+      </w:r>
+      <w:bookmarkEnd w:id="2"/>
+    </w:p>
+    <w:p/>
+    <w:p>
+      <w:pPr>
+        <w:jc w:val="both"/>
+      </w:pPr>
+      <w:r>
+        <w:t xml:space="preserve">Hacking refers to unauthorised intrusion into an individual computer system or network, it is usually used to describe a malicious cyber-attack. However, there is also the non-malicious hacking. At first hacking was referred to students </w:t>
+      </w:r>
+      <w:r>
+        <w:t>at</w:t>
+      </w:r>
+      <w:r>
+        <w:t xml:space="preserve"> Massachusetts Institute of Technology (MIT) during 50s and 60s who implemented solutions. Over time the term hacker has changed and now it describes someone who exploits individuals or organizations </w:t>
+      </w:r>
+      <w:proofErr w:type="gramStart"/>
+      <w:r>
+        <w:t>in order to</w:t>
+      </w:r>
+      <w:proofErr w:type="gramEnd"/>
+      <w:r>
+        <w:t xml:space="preserve"> retrieve personal information and sell it. </w:t>
+      </w:r>
+      <w:r>
+        <w:t>(Haslam,</w:t>
+      </w:r>
+      <w:r>
+        <w:t xml:space="preserve"> J. </w:t>
+      </w:r>
+      <w:r>
+        <w:t xml:space="preserve"> 2020)</w:t>
+      </w:r>
+    </w:p>
+    <w:p>
+      <w:pPr>
+        <w:jc w:val="both"/>
+      </w:pPr>
+    </w:p>
+    <w:p>
+      <w:pPr>
+        <w:pStyle w:val="Heading2"/>
+        <w:jc w:val="both"/>
+        <w:rPr>
+          <w:rFonts w:ascii="Times New Roman" w:hAnsi="Times New Roman" w:cs="Times New Roman"/>
+        </w:rPr>
+      </w:pPr>
+      <w:bookmarkStart w:id="3" w:name="_Toc71636263"/>
+      <w:r>
+        <w:rPr>
+          <w:rFonts w:ascii="Times New Roman" w:hAnsi="Times New Roman" w:cs="Times New Roman"/>
+        </w:rPr>
+        <w:t>Types of Hackers</w:t>
+      </w:r>
+      <w:bookmarkEnd w:id="3"/>
+    </w:p>
+    <w:p/>
+    <w:p>
+      <w:r>
+        <w:t>The</w:t>
+      </w:r>
+      <w:r>
+        <w:t>re are plenty types of hackers, the following are three major categories:</w:t>
+      </w:r>
+    </w:p>
+    <w:p>
+      <w:pPr>
+        <w:jc w:val="both"/>
+      </w:pPr>
+      <w:r>
+        <w:t>There are plenty types of hackers, the following are three major categories:</w:t>
+      </w:r>
+    </w:p>
+    <w:p>
+      <w:pPr>
+        <w:pStyle w:val="ListParagraph"/>
+        <w:numPr>
+          <w:ilvl w:val="0"/>
+          <w:numId w:val="2"/>
+        </w:numPr>
+        <w:jc w:val="both"/>
+      </w:pPr>
+      <w:r>
+        <w:rPr>
+          <w:u w:val="single"/>
+        </w:rPr>
+        <w:t>White Hat</w:t>
+      </w:r>
+      <w:r>
+        <w:t xml:space="preserve">: This type of hackers try to find bugs and vulnerabilities in companies </w:t>
+      </w:r>
+      <w:proofErr w:type="gramStart"/>
+      <w:r>
+        <w:t>in order to</w:t>
+      </w:r>
+      <w:proofErr w:type="gramEnd"/>
+      <w:r>
+        <w:t xml:space="preserve"> secure them and fix their security issues. They are usually working as security system experts and they prevent black hat hackers from attacking them.</w:t>
+      </w:r>
+    </w:p>
+    <w:p>
+      <w:pPr>
+        <w:pStyle w:val="ListParagraph"/>
+        <w:jc w:val="both"/>
+      </w:pPr>
+    </w:p>
+    <w:p>
+      <w:pPr>
+        <w:pStyle w:val="ListParagraph"/>
+        <w:numPr>
+          <w:ilvl w:val="0"/>
+          <w:numId w:val="2"/>
+        </w:numPr>
+        <w:jc w:val="both"/>
+      </w:pPr>
+      <w:r>
+        <w:rPr>
+          <w:u w:val="single"/>
+        </w:rPr>
+        <w:t xml:space="preserve">Grey </w:t>
+      </w:r>
+      <w:r>
+        <w:rPr>
+          <w:u w:val="single"/>
+        </w:rPr>
+        <w:t>H</w:t>
+      </w:r>
+      <w:r>
+        <w:rPr>
+          <w:u w:val="single"/>
+        </w:rPr>
+        <w:t>at</w:t>
+      </w:r>
+      <w:r>
+        <w:t>: This type of hackers are not always harmful or helpful. They are searching for bugs and exploits for organizations, but they are not employed to the company. Lastly, they do not tend to harm the company but instead they sometimes help the company by providing useful information about how to prevent some of their security issues.</w:t>
+      </w:r>
+    </w:p>
+    <w:p>
+      <w:pPr>
+        <w:pStyle w:val="ListParagraph"/>
+        <w:jc w:val="both"/>
+      </w:pPr>
+    </w:p>
+    <w:p>
+      <w:pPr>
+        <w:pStyle w:val="ListParagraph"/>
+        <w:numPr>
+          <w:ilvl w:val="0"/>
+          <w:numId w:val="2"/>
+        </w:numPr>
+        <w:jc w:val="both"/>
+      </w:pPr>
+      <w:r>
+        <w:rPr>
+          <w:u w:val="single"/>
+        </w:rPr>
+        <w:t xml:space="preserve">Black </w:t>
+      </w:r>
+      <w:r>
+        <w:rPr>
+          <w:u w:val="single"/>
+        </w:rPr>
+        <w:t>H</w:t>
+      </w:r>
+      <w:r>
+        <w:rPr>
+          <w:u w:val="single"/>
+        </w:rPr>
+        <w:t>at</w:t>
+      </w:r>
+      <w:r>
+        <w:t>: This type of hackers try to find exploits and vulnerabilities on websites and systems for profit. Also, they steal data from companies and organizations to sell their information to their rivals.</w:t>
+      </w:r>
+    </w:p>
+    <w:p/>
+    <w:p/>
+    <w:p/>
+    <w:p/>
+    <w:p/>
+    <w:p/>
+    <w:p>
+      <w:pPr>
+        <w:pStyle w:val="Heading1"/>
+        <w:rPr>
+          <w:rFonts w:ascii="Times New Roman" w:hAnsi="Times New Roman" w:cs="Times New Roman"/>
+        </w:rPr>
+      </w:pPr>
+      <w:bookmarkStart w:id="4" w:name="_Toc71636264"/>
       <w:r>
         <w:rPr>
           <w:rFonts w:ascii="Times New Roman" w:hAnsi="Times New Roman" w:cs="Times New Roman"/>
         </w:rPr>
         <w:t>About the project</w:t>
       </w:r>
+      <w:bookmarkEnd w:id="4"/>
     </w:p>
     <w:p/>
     <w:p>
@@ -1109,12 +2611,14 @@
           <w:rFonts w:ascii="Times New Roman" w:hAnsi="Times New Roman" w:cs="Times New Roman"/>
         </w:rPr>
       </w:pPr>
+      <w:bookmarkStart w:id="5" w:name="_Toc71636265"/>
       <w:r>
         <w:rPr>
           <w:rFonts w:ascii="Times New Roman" w:hAnsi="Times New Roman" w:cs="Times New Roman"/>
         </w:rPr>
         <w:t>Purpose</w:t>
       </w:r>
+      <w:bookmarkEnd w:id="5"/>
     </w:p>
     <w:p/>
     <w:p>
@@ -1210,6 +2714,7 @@
           <w:rFonts w:ascii="Times New Roman" w:hAnsi="Times New Roman" w:cs="Times New Roman"/>
         </w:rPr>
       </w:pPr>
+      <w:bookmarkStart w:id="6" w:name="_Toc71636266"/>
       <w:r>
         <w:rPr>
           <w:rFonts w:ascii="Times New Roman" w:hAnsi="Times New Roman" w:cs="Times New Roman"/>
@@ -1228,6 +2733,7 @@
         </w:rPr>
         <w:t>ata</w:t>
       </w:r>
+      <w:bookmarkEnd w:id="6"/>
     </w:p>
     <w:p/>
     <w:p>
@@ -1520,6 +3026,7 @@
           <w:rFonts w:ascii="Times New Roman" w:hAnsi="Times New Roman" w:cs="Times New Roman"/>
         </w:rPr>
       </w:pPr>
+      <w:bookmarkStart w:id="7" w:name="_Toc71636267"/>
       <w:r>
         <w:rPr>
           <w:rFonts w:ascii="Times New Roman" w:hAnsi="Times New Roman" w:cs="Times New Roman"/>
@@ -1527,6 +3034,7 @@
         <w:lastRenderedPageBreak/>
         <w:t>Tools</w:t>
       </w:r>
+      <w:bookmarkEnd w:id="7"/>
     </w:p>
     <w:p/>
     <w:p>
@@ -1536,12 +3044,14 @@
           <w:rFonts w:ascii="Times New Roman" w:hAnsi="Times New Roman" w:cs="Times New Roman"/>
         </w:rPr>
       </w:pPr>
+      <w:bookmarkStart w:id="8" w:name="_Toc71636268"/>
       <w:r>
         <w:rPr>
           <w:rFonts w:ascii="Times New Roman" w:hAnsi="Times New Roman" w:cs="Times New Roman"/>
         </w:rPr>
         <w:t>Port Scanner</w:t>
       </w:r>
+      <w:bookmarkEnd w:id="8"/>
     </w:p>
     <w:p/>
     <w:p>
@@ -1989,6 +3499,7 @@
           <w:rFonts w:ascii="Times New Roman" w:hAnsi="Times New Roman" w:cs="Times New Roman"/>
         </w:rPr>
       </w:pPr>
+      <w:bookmarkStart w:id="9" w:name="_Toc71636269"/>
       <w:r>
         <w:rPr>
           <w:rFonts w:ascii="Times New Roman" w:hAnsi="Times New Roman" w:cs="Times New Roman"/>
@@ -1996,6 +3507,7 @@
         <w:lastRenderedPageBreak/>
         <w:t>DDoS</w:t>
       </w:r>
+      <w:bookmarkEnd w:id="9"/>
     </w:p>
     <w:p/>
     <w:p>
@@ -2239,12 +3751,14 @@
           <w:rFonts w:ascii="Times New Roman" w:hAnsi="Times New Roman" w:cs="Times New Roman"/>
         </w:rPr>
       </w:pPr>
+      <w:bookmarkStart w:id="10" w:name="_Toc71636270"/>
       <w:r>
         <w:rPr>
           <w:rFonts w:ascii="Times New Roman" w:hAnsi="Times New Roman" w:cs="Times New Roman"/>
         </w:rPr>
         <w:t>IP Finder</w:t>
       </w:r>
+      <w:bookmarkEnd w:id="10"/>
     </w:p>
     <w:p/>
     <w:p>
@@ -2485,6 +3999,7 @@
           <w:rFonts w:ascii="Times New Roman" w:hAnsi="Times New Roman" w:cs="Times New Roman"/>
         </w:rPr>
       </w:pPr>
+      <w:bookmarkStart w:id="11" w:name="_Toc71636271"/>
       <w:r>
         <w:rPr>
           <w:rFonts w:ascii="Times New Roman" w:hAnsi="Times New Roman" w:cs="Times New Roman"/>
@@ -2492,6 +4007,7 @@
         <w:lastRenderedPageBreak/>
         <w:t>Keylogger</w:t>
       </w:r>
+      <w:bookmarkEnd w:id="11"/>
     </w:p>
     <w:p/>
     <w:p>
@@ -2552,15 +4068,7 @@
                 <w:b/>
                 <w:bCs/>
               </w:rPr>
-              <w:t xml:space="preserve">Algorithm </w:t>
-            </w:r>
-            <w:r>
-              <w:rPr>
-                <w:rFonts w:ascii="Courier New" w:hAnsi="Courier New" w:cs="Courier New"/>
-                <w:b/>
-                <w:bCs/>
-              </w:rPr>
-              <w:t xml:space="preserve">4 </w:t>
+              <w:t xml:space="preserve">Algorithm 4 </w:t>
             </w:r>
             <w:r>
               <w:rPr>
@@ -2881,12 +4389,14 @@
           <w:rFonts w:ascii="Times New Roman" w:hAnsi="Times New Roman" w:cs="Times New Roman"/>
         </w:rPr>
       </w:pPr>
+      <w:bookmarkStart w:id="12" w:name="_Toc71636272"/>
       <w:r>
         <w:rPr>
           <w:rFonts w:ascii="Times New Roman" w:hAnsi="Times New Roman" w:cs="Times New Roman"/>
         </w:rPr>
         <w:t>Wordlist Generator</w:t>
       </w:r>
+      <w:bookmarkEnd w:id="12"/>
     </w:p>
     <w:p/>
     <w:p/>
@@ -2981,23 +4491,7 @@
                 <w:b/>
                 <w:bCs/>
               </w:rPr>
-              <w:t xml:space="preserve">Algorithm </w:t>
-            </w:r>
-            <w:r>
-              <w:rPr>
-                <w:rFonts w:ascii="Courier New" w:hAnsi="Courier New" w:cs="Courier New"/>
-                <w:b/>
-                <w:bCs/>
-              </w:rPr>
-              <w:t>5</w:t>
-            </w:r>
-            <w:r>
-              <w:rPr>
-                <w:rFonts w:ascii="Courier New" w:hAnsi="Courier New" w:cs="Courier New"/>
-                <w:b/>
-                <w:bCs/>
-              </w:rPr>
-              <w:t xml:space="preserve"> </w:t>
+              <w:t xml:space="preserve">Algorithm 5 </w:t>
             </w:r>
             <w:r>
               <w:rPr>
@@ -3275,6 +4769,7 @@
           <w:rFonts w:ascii="Times New Roman" w:hAnsi="Times New Roman" w:cs="Times New Roman"/>
         </w:rPr>
       </w:pPr>
+      <w:bookmarkStart w:id="13" w:name="_Toc71636273"/>
       <w:r>
         <w:rPr>
           <w:rFonts w:ascii="Times New Roman" w:hAnsi="Times New Roman" w:cs="Times New Roman"/>
@@ -3288,6 +4783,7 @@
         </w:rPr>
         <w:t>BruteForce</w:t>
       </w:r>
+      <w:bookmarkEnd w:id="13"/>
       <w:proofErr w:type="spellEnd"/>
     </w:p>
     <w:p/>
@@ -3754,12 +5250,14 @@
           <w:rFonts w:ascii="Times New Roman" w:hAnsi="Times New Roman" w:cs="Times New Roman"/>
         </w:rPr>
       </w:pPr>
+      <w:bookmarkStart w:id="14" w:name="_Toc71636274"/>
       <w:r>
         <w:rPr>
           <w:rFonts w:ascii="Times New Roman" w:hAnsi="Times New Roman" w:cs="Times New Roman"/>
         </w:rPr>
         <w:t>Backdoor</w:t>
       </w:r>
+      <w:bookmarkEnd w:id="14"/>
     </w:p>
     <w:p/>
     <w:p>
@@ -4377,12 +5875,14 @@
           <w:rFonts w:ascii="Times New Roman" w:hAnsi="Times New Roman" w:cs="Times New Roman"/>
         </w:rPr>
       </w:pPr>
+      <w:bookmarkStart w:id="15" w:name="_Toc71636275"/>
       <w:r>
         <w:rPr>
           <w:rFonts w:ascii="Times New Roman" w:hAnsi="Times New Roman" w:cs="Times New Roman"/>
         </w:rPr>
         <w:t>Hash Cracker</w:t>
       </w:r>
+      <w:bookmarkEnd w:id="15"/>
     </w:p>
     <w:p/>
     <w:p>
@@ -4462,23 +5962,7 @@
                 <w:b/>
                 <w:bCs/>
               </w:rPr>
-              <w:t xml:space="preserve">Algorithm </w:t>
-            </w:r>
-            <w:r>
-              <w:rPr>
-                <w:rFonts w:ascii="Courier New" w:hAnsi="Courier New" w:cs="Courier New"/>
-                <w:b/>
-                <w:bCs/>
-              </w:rPr>
-              <w:t>9</w:t>
-            </w:r>
-            <w:r>
-              <w:rPr>
-                <w:rFonts w:ascii="Courier New" w:hAnsi="Courier New" w:cs="Courier New"/>
-                <w:b/>
-                <w:bCs/>
-              </w:rPr>
-              <w:t xml:space="preserve"> </w:t>
+              <w:t xml:space="preserve">Algorithm 9 </w:t>
             </w:r>
             <w:r>
               <w:rPr>
@@ -4685,12 +6169,14 @@
           <w:rFonts w:ascii="Times New Roman" w:hAnsi="Times New Roman" w:cs="Times New Roman"/>
         </w:rPr>
       </w:pPr>
+      <w:bookmarkStart w:id="16" w:name="_Toc71636276"/>
       <w:r>
         <w:rPr>
           <w:rFonts w:ascii="Times New Roman" w:hAnsi="Times New Roman" w:cs="Times New Roman"/>
         </w:rPr>
         <w:t>Ransomware</w:t>
       </w:r>
+      <w:bookmarkEnd w:id="16"/>
     </w:p>
     <w:p/>
     <w:p>
@@ -5571,12 +7057,14 @@
           <w:rFonts w:ascii="Times New Roman" w:hAnsi="Times New Roman" w:cs="Times New Roman"/>
         </w:rPr>
       </w:pPr>
+      <w:bookmarkStart w:id="17" w:name="_Toc71636277"/>
       <w:r>
         <w:rPr>
           <w:rFonts w:ascii="Times New Roman" w:hAnsi="Times New Roman" w:cs="Times New Roman"/>
         </w:rPr>
         <w:t>SQL Injection</w:t>
       </w:r>
+      <w:bookmarkEnd w:id="17"/>
     </w:p>
     <w:p/>
     <w:p>
@@ -6061,12 +7549,14 @@
           <w:rFonts w:ascii="Times New Roman" w:hAnsi="Times New Roman" w:cs="Times New Roman"/>
         </w:rPr>
       </w:pPr>
+      <w:bookmarkStart w:id="18" w:name="_Toc71636278"/>
       <w:r>
         <w:rPr>
           <w:rFonts w:ascii="Times New Roman" w:hAnsi="Times New Roman" w:cs="Times New Roman"/>
         </w:rPr>
         <w:t>OS Detection</w:t>
       </w:r>
+      <w:bookmarkEnd w:id="18"/>
     </w:p>
     <w:p/>
     <w:p>
@@ -6667,12 +8157,14 @@
           <w:rFonts w:ascii="Times New Roman" w:hAnsi="Times New Roman" w:cs="Times New Roman"/>
         </w:rPr>
       </w:pPr>
+      <w:bookmarkStart w:id="19" w:name="_Toc71636279"/>
       <w:r>
         <w:rPr>
           <w:rFonts w:ascii="Times New Roman" w:hAnsi="Times New Roman" w:cs="Times New Roman"/>
         </w:rPr>
         <w:t>Manual</w:t>
       </w:r>
+      <w:bookmarkEnd w:id="19"/>
     </w:p>
     <w:p/>
     <w:p>
@@ -6680,6 +8172,7 @@
         <w:br w:type="page"/>
       </w:r>
     </w:p>
+    <w:bookmarkStart w:id="20" w:name="_Toc71636280" w:displacedByCustomXml="next"/>
     <w:sdt>
       <w:sdtPr>
         <w:rPr>
@@ -6709,6 +8202,7 @@
             </w:rPr>
             <w:t>References</w:t>
           </w:r>
+          <w:bookmarkEnd w:id="20"/>
         </w:p>
         <w:sdt>
           <w:sdtPr>
@@ -6736,6 +8230,7 @@
       </w:pPr>
     </w:p>
     <w:sectPr>
+      <w:footerReference w:type="default" r:id="rId9"/>
       <w:pgSz w:w="11906" w:h="16838"/>
       <w:pgMar w:top="1440" w:right="1800" w:bottom="1440" w:left="1800" w:header="708" w:footer="708" w:gutter="0"/>
       <w:pgNumType w:start="0"/>
@@ -6745,6 +8240,109 @@
     </w:sectPr>
   </w:body>
 </w:document>
+</file>
+
+<file path=word/endnotes.xml><?xml version="1.0" encoding="utf-8"?>
+<w:endnotes xmlns:wpc="http://schemas.microsoft.com/office/word/2010/wordprocessingCanvas" xmlns:cx="http://schemas.microsoft.com/office/drawing/2014/chartex" xmlns:cx1="http://schemas.microsoft.com/office/drawing/2015/9/8/chartex" xmlns:cx2="http://schemas.microsoft.com/office/drawing/2015/10/21/chartex" xmlns:cx3="http://schemas.microsoft.com/office/drawing/2016/5/9/chartex" xmlns:cx4="http://schemas.microsoft.com/office/drawing/2016/5/10/chartex" xmlns:cx5="http://schemas.microsoft.com/office/drawing/2016/5/11/chartex" xmlns:cx6="http://schemas.microsoft.com/office/drawing/2016/5/12/chartex" xmlns:cx7="http://schemas.microsoft.com/office/drawing/2016/5/13/chartex" xmlns:cx8="http://schemas.microsoft.com/office/drawing/2016/5/14/chartex" xmlns:mc="http://schemas.openxmlformats.org/markup-compatibility/2006" xmlns:aink="http://schemas.microsoft.com/office/drawing/2016/ink" xmlns:am3d="http://schemas.microsoft.com/office/drawing/2017/model3d" xmlns:o="urn:schemas-microsoft-com:office:office" xmlns:r="http://schemas.openxmlformats.org/officeDocument/2006/relationships" xmlns:m="http://schemas.openxmlformats.org/officeDocument/2006/math" xmlns:v="urn:schemas-microsoft-com:vml" xmlns:wp14="http://schemas.microsoft.com/office/word/2010/wordprocessingDrawing" xmlns:wp="http://schemas.openxmlformats.org/drawingml/2006/wordprocessingDrawing" xmlns:w10="urn:schemas-microsoft-com:office:word" xmlns:w="http://schemas.openxmlformats.org/wordprocessingml/2006/main" xmlns:w14="http://schemas.microsoft.com/office/word/2010/wordml" xmlns:w15="http://schemas.microsoft.com/office/word/2012/wordml" xmlns:w16cex="http://schemas.microsoft.com/office/word/2018/wordml/cex" xmlns:w16cid="http://schemas.microsoft.com/office/word/2016/wordml/cid" xmlns:w16="http://schemas.microsoft.com/office/word/2018/wordml" xmlns:w16sdtdh="http://schemas.microsoft.com/office/word/2020/wordml/sdtdatahash" xmlns:w16se="http://schemas.microsoft.com/office/word/2015/wordml/symex" xmlns:wpg="http://schemas.microsoft.com/office/word/2010/wordprocessingGroup" xmlns:wpi="http://schemas.microsoft.com/office/word/2010/wordprocessingInk" xmlns:wne="http://schemas.microsoft.com/office/word/2006/wordml" xmlns:wps="http://schemas.microsoft.com/office/word/2010/wordprocessingShape" mc:Ignorable="w14 w15 w16se w16cid w16 w16cex w16sdtdh wp14">
+  <w:endnote w:type="separator" w:id="-1">
+    <w:p>
+      <w:pPr>
+        <w:spacing w:after="0" w:line="240" w:lineRule="auto"/>
+      </w:pPr>
+      <w:r>
+        <w:separator/>
+      </w:r>
+    </w:p>
+  </w:endnote>
+  <w:endnote w:type="continuationSeparator" w:id="0">
+    <w:p>
+      <w:pPr>
+        <w:spacing w:after="0" w:line="240" w:lineRule="auto"/>
+      </w:pPr>
+      <w:r>
+        <w:continuationSeparator/>
+      </w:r>
+    </w:p>
+  </w:endnote>
+</w:endnotes>
+</file>
+
+<file path=word/footer1.xml><?xml version="1.0" encoding="utf-8"?>
+<w:ftr xmlns:wpc="http://schemas.microsoft.com/office/word/2010/wordprocessingCanvas" xmlns:cx="http://schemas.microsoft.com/office/drawing/2014/chartex" xmlns:cx1="http://schemas.microsoft.com/office/drawing/2015/9/8/chartex" xmlns:cx2="http://schemas.microsoft.com/office/drawing/2015/10/21/chartex" xmlns:cx3="http://schemas.microsoft.com/office/drawing/2016/5/9/chartex" xmlns:cx4="http://schemas.microsoft.com/office/drawing/2016/5/10/chartex" xmlns:cx5="http://schemas.microsoft.com/office/drawing/2016/5/11/chartex" xmlns:cx6="http://schemas.microsoft.com/office/drawing/2016/5/12/chartex" xmlns:cx7="http://schemas.microsoft.com/office/drawing/2016/5/13/chartex" xmlns:cx8="http://schemas.microsoft.com/office/drawing/2016/5/14/chartex" xmlns:mc="http://schemas.openxmlformats.org/markup-compatibility/2006" xmlns:aink="http://schemas.microsoft.com/office/drawing/2016/ink" xmlns:am3d="http://schemas.microsoft.com/office/drawing/2017/model3d" xmlns:o="urn:schemas-microsoft-com:office:office" xmlns:r="http://schemas.openxmlformats.org/officeDocument/2006/relationships" xmlns:m="http://schemas.openxmlformats.org/officeDocument/2006/math" xmlns:v="urn:schemas-microsoft-com:vml" xmlns:wp14="http://schemas.microsoft.com/office/word/2010/wordprocessingDrawing" xmlns:wp="http://schemas.openxmlformats.org/drawingml/2006/wordprocessingDrawing" xmlns:w10="urn:schemas-microsoft-com:office:word" xmlns:w="http://schemas.openxmlformats.org/wordprocessingml/2006/main" xmlns:w14="http://schemas.microsoft.com/office/word/2010/wordml" xmlns:w15="http://schemas.microsoft.com/office/word/2012/wordml" xmlns:w16cex="http://schemas.microsoft.com/office/word/2018/wordml/cex" xmlns:w16cid="http://schemas.microsoft.com/office/word/2016/wordml/cid" xmlns:w16="http://schemas.microsoft.com/office/word/2018/wordml" xmlns:w16sdtdh="http://schemas.microsoft.com/office/word/2020/wordml/sdtdatahash" xmlns:w16se="http://schemas.microsoft.com/office/word/2015/wordml/symex" xmlns:wpg="http://schemas.microsoft.com/office/word/2010/wordprocessingGroup" xmlns:wpi="http://schemas.microsoft.com/office/word/2010/wordprocessingInk" xmlns:wne="http://schemas.microsoft.com/office/word/2006/wordml" xmlns:wps="http://schemas.microsoft.com/office/word/2010/wordprocessingShape" mc:Ignorable="w14 w15 w16se w16cid w16 w16cex w16sdtdh wp14">
+  <w:sdt>
+    <w:sdtPr>
+      <w:id w:val="-1533183479"/>
+      <w:docPartObj>
+        <w:docPartGallery w:val="Page Numbers (Bottom of Page)"/>
+        <w:docPartUnique/>
+      </w:docPartObj>
+    </w:sdtPr>
+    <w:sdtEndPr>
+      <w:rPr>
+        <w:noProof/>
+      </w:rPr>
+    </w:sdtEndPr>
+    <w:sdtContent>
+      <w:p>
+        <w:pPr>
+          <w:pStyle w:val="Footer"/>
+          <w:jc w:val="center"/>
+        </w:pPr>
+        <w:r>
+          <w:fldChar w:fldCharType="begin"/>
+        </w:r>
+        <w:r>
+          <w:instrText xml:space="preserve"> PAGE   \* MERGEFORMAT </w:instrText>
+        </w:r>
+        <w:r>
+          <w:fldChar w:fldCharType="separate"/>
+        </w:r>
+        <w:r>
+          <w:rPr>
+            <w:noProof/>
+          </w:rPr>
+          <w:t>2</w:t>
+        </w:r>
+        <w:r>
+          <w:rPr>
+            <w:noProof/>
+          </w:rPr>
+          <w:fldChar w:fldCharType="end"/>
+        </w:r>
+      </w:p>
+    </w:sdtContent>
+  </w:sdt>
+  <w:p>
+    <w:pPr>
+      <w:pStyle w:val="Footer"/>
+    </w:pPr>
+  </w:p>
+</w:ftr>
+</file>
+
+<file path=word/footnotes.xml><?xml version="1.0" encoding="utf-8"?>
+<w:footnotes xmlns:wpc="http://schemas.microsoft.com/office/word/2010/wordprocessingCanvas" xmlns:cx="http://schemas.microsoft.com/office/drawing/2014/chartex" xmlns:cx1="http://schemas.microsoft.com/office/drawing/2015/9/8/chartex" xmlns:cx2="http://schemas.microsoft.com/office/drawing/2015/10/21/chartex" xmlns:cx3="http://schemas.microsoft.com/office/drawing/2016/5/9/chartex" xmlns:cx4="http://schemas.microsoft.com/office/drawing/2016/5/10/chartex" xmlns:cx5="http://schemas.microsoft.com/office/drawing/2016/5/11/chartex" xmlns:cx6="http://schemas.microsoft.com/office/drawing/2016/5/12/chartex" xmlns:cx7="http://schemas.microsoft.com/office/drawing/2016/5/13/chartex" xmlns:cx8="http://schemas.microsoft.com/office/drawing/2016/5/14/chartex" xmlns:mc="http://schemas.openxmlformats.org/markup-compatibility/2006" xmlns:aink="http://schemas.microsoft.com/office/drawing/2016/ink" xmlns:am3d="http://schemas.microsoft.com/office/drawing/2017/model3d" xmlns:o="urn:schemas-microsoft-com:office:office" xmlns:r="http://schemas.openxmlformats.org/officeDocument/2006/relationships" xmlns:m="http://schemas.openxmlformats.org/officeDocument/2006/math" xmlns:v="urn:schemas-microsoft-com:vml" xmlns:wp14="http://schemas.microsoft.com/office/word/2010/wordprocessingDrawing" xmlns:wp="http://schemas.openxmlformats.org/drawingml/2006/wordprocessingDrawing" xmlns:w10="urn:schemas-microsoft-com:office:word" xmlns:w="http://schemas.openxmlformats.org/wordprocessingml/2006/main" xmlns:w14="http://schemas.microsoft.com/office/word/2010/wordml" xmlns:w15="http://schemas.microsoft.com/office/word/2012/wordml" xmlns:w16cex="http://schemas.microsoft.com/office/word/2018/wordml/cex" xmlns:w16cid="http://schemas.microsoft.com/office/word/2016/wordml/cid" xmlns:w16="http://schemas.microsoft.com/office/word/2018/wordml" xmlns:w16sdtdh="http://schemas.microsoft.com/office/word/2020/wordml/sdtdatahash" xmlns:w16se="http://schemas.microsoft.com/office/word/2015/wordml/symex" xmlns:wpg="http://schemas.microsoft.com/office/word/2010/wordprocessingGroup" xmlns:wpi="http://schemas.microsoft.com/office/word/2010/wordprocessingInk" xmlns:wne="http://schemas.microsoft.com/office/word/2006/wordml" xmlns:wps="http://schemas.microsoft.com/office/word/2010/wordprocessingShape" mc:Ignorable="w14 w15 w16se w16cid w16 w16cex w16sdtdh wp14">
+  <w:footnote w:type="separator" w:id="-1">
+    <w:p>
+      <w:pPr>
+        <w:spacing w:after="0" w:line="240" w:lineRule="auto"/>
+      </w:pPr>
+      <w:r>
+        <w:separator/>
+      </w:r>
+    </w:p>
+  </w:footnote>
+  <w:footnote w:type="continuationSeparator" w:id="0">
+    <w:p>
+      <w:pPr>
+        <w:spacing w:after="0" w:line="240" w:lineRule="auto"/>
+      </w:pPr>
+      <w:r>
+        <w:continuationSeparator/>
+      </w:r>
+    </w:p>
+  </w:footnote>
+</w:footnotes>
 </file>
 
 <file path=word/numbering.xml><?xml version="1.0" encoding="utf-8"?>
@@ -7829,7 +9427,6 @@
     <w:name w:val="Hyperlink"/>
     <w:basedOn w:val="DefaultParagraphFont"/>
     <w:uiPriority w:val="99"/>
-    <w:semiHidden/>
     <w:unhideWhenUsed/>
     <w:rsid w:val="00242688"/>
     <w:rPr>
@@ -7850,6 +9447,90 @@
       <w:iCs/>
       <w:color w:val="2F5496" w:themeColor="accent1" w:themeShade="BF"/>
     </w:rPr>
+  </w:style>
+  <w:style w:type="paragraph" w:styleId="TOCHeading">
+    <w:name w:val="TOC Heading"/>
+    <w:basedOn w:val="Heading1"/>
+    <w:next w:val="Normal"/>
+    <w:uiPriority w:val="39"/>
+    <w:unhideWhenUsed/>
+    <w:qFormat/>
+    <w:rsid w:val="009049C3"/>
+    <w:pPr>
+      <w:outlineLvl w:val="9"/>
+    </w:pPr>
+    <w:rPr>
+      <w:lang w:val="en-US"/>
+    </w:rPr>
+  </w:style>
+  <w:style w:type="paragraph" w:styleId="TOC1">
+    <w:name w:val="toc 1"/>
+    <w:basedOn w:val="Normal"/>
+    <w:next w:val="Normal"/>
+    <w:autoRedefine/>
+    <w:uiPriority w:val="39"/>
+    <w:unhideWhenUsed/>
+    <w:rsid w:val="009049C3"/>
+    <w:pPr>
+      <w:spacing w:after="100"/>
+    </w:pPr>
+  </w:style>
+  <w:style w:type="paragraph" w:styleId="TOC2">
+    <w:name w:val="toc 2"/>
+    <w:basedOn w:val="Normal"/>
+    <w:next w:val="Normal"/>
+    <w:autoRedefine/>
+    <w:uiPriority w:val="39"/>
+    <w:unhideWhenUsed/>
+    <w:rsid w:val="009049C3"/>
+    <w:pPr>
+      <w:spacing w:after="100"/>
+      <w:ind w:left="240"/>
+    </w:pPr>
+  </w:style>
+  <w:style w:type="paragraph" w:styleId="Header">
+    <w:name w:val="header"/>
+    <w:basedOn w:val="Normal"/>
+    <w:link w:val="HeaderChar"/>
+    <w:uiPriority w:val="99"/>
+    <w:unhideWhenUsed/>
+    <w:rsid w:val="009049C3"/>
+    <w:pPr>
+      <w:tabs>
+        <w:tab w:val="center" w:pos="4153"/>
+        <w:tab w:val="right" w:pos="8306"/>
+      </w:tabs>
+      <w:spacing w:after="0" w:line="240" w:lineRule="auto"/>
+    </w:pPr>
+  </w:style>
+  <w:style w:type="character" w:customStyle="1" w:styleId="HeaderChar">
+    <w:name w:val="Header Char"/>
+    <w:basedOn w:val="DefaultParagraphFont"/>
+    <w:link w:val="Header"/>
+    <w:uiPriority w:val="99"/>
+    <w:rsid w:val="009049C3"/>
+  </w:style>
+  <w:style w:type="paragraph" w:styleId="Footer">
+    <w:name w:val="footer"/>
+    <w:basedOn w:val="Normal"/>
+    <w:link w:val="FooterChar"/>
+    <w:uiPriority w:val="99"/>
+    <w:unhideWhenUsed/>
+    <w:rsid w:val="009049C3"/>
+    <w:pPr>
+      <w:tabs>
+        <w:tab w:val="center" w:pos="4153"/>
+        <w:tab w:val="right" w:pos="8306"/>
+      </w:tabs>
+      <w:spacing w:after="0" w:line="240" w:lineRule="auto"/>
+    </w:pPr>
+  </w:style>
+  <w:style w:type="character" w:customStyle="1" w:styleId="FooterChar">
+    <w:name w:val="Footer Char"/>
+    <w:basedOn w:val="DefaultParagraphFont"/>
+    <w:link w:val="Footer"/>
+    <w:uiPriority w:val="99"/>
+    <w:rsid w:val="009049C3"/>
   </w:style>
 </w:styles>
 </file>

</xml_diff>

<commit_message>
Whole Documentation without references
</commit_message>
<xml_diff>
--- a/Documentation.docx
+++ b/Documentation.docx
@@ -565,6 +565,13 @@
     </w:sdt>
     <w:sdt>
       <w:sdtPr>
+        <w:rPr>
+          <w:rFonts w:ascii="Times New Roman" w:eastAsiaTheme="minorHAnsi" w:hAnsi="Times New Roman" w:cs="Times New Roman"/>
+          <w:color w:val="auto"/>
+          <w:sz w:val="24"/>
+          <w:szCs w:val="28"/>
+          <w:lang w:val="en-AU"/>
+        </w:rPr>
         <w:id w:val="-1074968573"/>
         <w:docPartObj>
           <w:docPartGallery w:val="Table of Contents"/>
@@ -573,22 +580,23 @@
       </w:sdtPr>
       <w:sdtEndPr>
         <w:rPr>
-          <w:rFonts w:ascii="Times New Roman" w:eastAsiaTheme="minorHAnsi" w:hAnsi="Times New Roman" w:cs="Times New Roman"/>
           <w:b/>
           <w:bCs/>
           <w:noProof/>
-          <w:color w:val="auto"/>
-          <w:sz w:val="24"/>
-          <w:szCs w:val="28"/>
-          <w:lang w:val="en-AU"/>
         </w:rPr>
       </w:sdtEndPr>
       <w:sdtContent>
         <w:p>
           <w:pPr>
             <w:pStyle w:val="TOCHeading"/>
+            <w:rPr>
+              <w:rFonts w:ascii="Times New Roman" w:hAnsi="Times New Roman" w:cs="Times New Roman"/>
+            </w:rPr>
           </w:pPr>
           <w:r>
+            <w:rPr>
+              <w:rFonts w:ascii="Times New Roman" w:hAnsi="Times New Roman" w:cs="Times New Roman"/>
+            </w:rPr>
             <w:t>Table of Contents</w:t>
           </w:r>
         </w:p>
@@ -658,7 +666,7 @@
                 <w:noProof/>
                 <w:webHidden/>
               </w:rPr>
-              <w:t>1</w:t>
+              <w:t>2</w:t>
             </w:r>
             <w:r>
               <w:rPr>
@@ -726,7 +734,7 @@
                 <w:noProof/>
                 <w:webHidden/>
               </w:rPr>
-              <w:t>2</w:t>
+              <w:t>3</w:t>
             </w:r>
             <w:r>
               <w:rPr>
@@ -794,7 +802,7 @@
                 <w:noProof/>
                 <w:webHidden/>
               </w:rPr>
-              <w:t>2</w:t>
+              <w:t>3</w:t>
             </w:r>
             <w:r>
               <w:rPr>
@@ -862,7 +870,7 @@
                 <w:noProof/>
                 <w:webHidden/>
               </w:rPr>
-              <w:t>2</w:t>
+              <w:t>3</w:t>
             </w:r>
             <w:r>
               <w:rPr>
@@ -930,7 +938,7 @@
                 <w:noProof/>
                 <w:webHidden/>
               </w:rPr>
-              <w:t>3</w:t>
+              <w:t>4</w:t>
             </w:r>
             <w:r>
               <w:rPr>
@@ -998,7 +1006,7 @@
                 <w:noProof/>
                 <w:webHidden/>
               </w:rPr>
-              <w:t>3</w:t>
+              <w:t>4</w:t>
             </w:r>
             <w:r>
               <w:rPr>
@@ -1066,7 +1074,7 @@
                 <w:noProof/>
                 <w:webHidden/>
               </w:rPr>
-              <w:t>4</w:t>
+              <w:t>5</w:t>
             </w:r>
             <w:r>
               <w:rPr>
@@ -1134,7 +1142,7 @@
                 <w:noProof/>
                 <w:webHidden/>
               </w:rPr>
-              <w:t>5</w:t>
+              <w:t>6</w:t>
             </w:r>
             <w:r>
               <w:rPr>
@@ -1202,7 +1210,7 @@
                 <w:noProof/>
                 <w:webHidden/>
               </w:rPr>
-              <w:t>5</w:t>
+              <w:t>6</w:t>
             </w:r>
             <w:r>
               <w:rPr>
@@ -1270,7 +1278,7 @@
                 <w:noProof/>
                 <w:webHidden/>
               </w:rPr>
-              <w:t>6</w:t>
+              <w:t>7</w:t>
             </w:r>
             <w:r>
               <w:rPr>
@@ -1338,7 +1346,7 @@
                 <w:noProof/>
                 <w:webHidden/>
               </w:rPr>
-              <w:t>6</w:t>
+              <w:t>7</w:t>
             </w:r>
             <w:r>
               <w:rPr>
@@ -1406,7 +1414,7 @@
                 <w:noProof/>
                 <w:webHidden/>
               </w:rPr>
-              <w:t>7</w:t>
+              <w:t>8</w:t>
             </w:r>
             <w:r>
               <w:rPr>
@@ -1474,7 +1482,7 @@
                 <w:noProof/>
                 <w:webHidden/>
               </w:rPr>
-              <w:t>7</w:t>
+              <w:t>8</w:t>
             </w:r>
             <w:r>
               <w:rPr>
@@ -1542,7 +1550,7 @@
                 <w:noProof/>
                 <w:webHidden/>
               </w:rPr>
-              <w:t>8</w:t>
+              <w:t>9</w:t>
             </w:r>
             <w:r>
               <w:rPr>
@@ -1610,7 +1618,7 @@
                 <w:noProof/>
                 <w:webHidden/>
               </w:rPr>
-              <w:t>8</w:t>
+              <w:t>9</w:t>
             </w:r>
             <w:r>
               <w:rPr>
@@ -1678,7 +1686,7 @@
                 <w:noProof/>
                 <w:webHidden/>
               </w:rPr>
-              <w:t>9</w:t>
+              <w:t>10</w:t>
             </w:r>
             <w:r>
               <w:rPr>
@@ -1746,7 +1754,7 @@
                 <w:noProof/>
                 <w:webHidden/>
               </w:rPr>
-              <w:t>10</w:t>
+              <w:t>11</w:t>
             </w:r>
             <w:r>
               <w:rPr>
@@ -1814,7 +1822,7 @@
                 <w:noProof/>
                 <w:webHidden/>
               </w:rPr>
-              <w:t>11</w:t>
+              <w:t>12</w:t>
             </w:r>
             <w:r>
               <w:rPr>
@@ -1882,7 +1890,7 @@
                 <w:noProof/>
                 <w:webHidden/>
               </w:rPr>
-              <w:t>12</w:t>
+              <w:t>13</w:t>
             </w:r>
             <w:r>
               <w:rPr>
@@ -1950,7 +1958,7 @@
                 <w:noProof/>
                 <w:webHidden/>
               </w:rPr>
-              <w:t>13</w:t>
+              <w:t>14</w:t>
             </w:r>
             <w:r>
               <w:rPr>
@@ -2018,7 +2026,7 @@
                 <w:noProof/>
                 <w:webHidden/>
               </w:rPr>
-              <w:t>14</w:t>
+              <w:t>21</w:t>
             </w:r>
             <w:r>
               <w:rPr>
@@ -8167,11 +8175,960 @@
       <w:bookmarkEnd w:id="19"/>
     </w:p>
     <w:p/>
-    <w:p>
-      <w:r>
-        <w:br w:type="page"/>
-      </w:r>
-    </w:p>
+    <w:p/>
+    <w:p>
+      <w:pPr>
+        <w:pStyle w:val="Heading2"/>
+        <w:rPr>
+          <w:rFonts w:ascii="Times New Roman" w:hAnsi="Times New Roman" w:cs="Times New Roman"/>
+        </w:rPr>
+      </w:pPr>
+      <w:r>
+        <w:rPr>
+          <w:rFonts w:ascii="Times New Roman" w:hAnsi="Times New Roman" w:cs="Times New Roman"/>
+        </w:rPr>
+        <w:t>IP Finder Window</w:t>
+      </w:r>
+    </w:p>
+    <w:p/>
+    <w:p>
+      <w:r>
+        <w:rPr>
+          <w:noProof/>
+        </w:rPr>
+        <w:drawing>
+          <wp:inline distT="0" distB="0" distL="0" distR="0" wp14:anchorId="2075292E" wp14:editId="0E73E54F">
+            <wp:extent cx="5747183" cy="3048000"/>
+            <wp:effectExtent l="0" t="0" r="6350" b="0"/>
+            <wp:docPr id="2" name="Picture 2"/>
+            <wp:cNvGraphicFramePr>
+              <a:graphicFrameLocks xmlns:a="http://schemas.openxmlformats.org/drawingml/2006/main" noChangeAspect="1"/>
+            </wp:cNvGraphicFramePr>
+            <a:graphic xmlns:a="http://schemas.openxmlformats.org/drawingml/2006/main">
+              <a:graphicData uri="http://schemas.openxmlformats.org/drawingml/2006/picture">
+                <pic:pic xmlns:pic="http://schemas.openxmlformats.org/drawingml/2006/picture">
+                  <pic:nvPicPr>
+                    <pic:cNvPr id="0" name="Picture 1"/>
+                    <pic:cNvPicPr>
+                      <a:picLocks noChangeAspect="1" noChangeArrowheads="1"/>
+                    </pic:cNvPicPr>
+                  </pic:nvPicPr>
+                  <pic:blipFill>
+                    <a:blip r:embed="rId9">
+                      <a:extLst>
+                        <a:ext uri="{28A0092B-C50C-407E-A947-70E740481C1C}">
+                          <a14:useLocalDpi xmlns:a14="http://schemas.microsoft.com/office/drawing/2010/main" val="0"/>
+                        </a:ext>
+                      </a:extLst>
+                    </a:blip>
+                    <a:srcRect/>
+                    <a:stretch>
+                      <a:fillRect/>
+                    </a:stretch>
+                  </pic:blipFill>
+                  <pic:spPr bwMode="auto">
+                    <a:xfrm>
+                      <a:off x="0" y="0"/>
+                      <a:ext cx="5753958" cy="3051593"/>
+                    </a:xfrm>
+                    <a:prstGeom prst="rect">
+                      <a:avLst/>
+                    </a:prstGeom>
+                    <a:noFill/>
+                    <a:ln>
+                      <a:noFill/>
+                    </a:ln>
+                  </pic:spPr>
+                </pic:pic>
+              </a:graphicData>
+            </a:graphic>
+          </wp:inline>
+        </w:drawing>
+      </w:r>
+    </w:p>
+    <w:p/>
+    <w:p/>
+    <w:p/>
+    <w:p/>
+    <w:p/>
+    <w:p/>
+    <w:p/>
+    <w:p/>
+    <w:p/>
+    <w:p/>
+    <w:p>
+      <w:pPr>
+        <w:pStyle w:val="Heading2"/>
+        <w:rPr>
+          <w:rFonts w:ascii="Times New Roman" w:hAnsi="Times New Roman" w:cs="Times New Roman"/>
+        </w:rPr>
+      </w:pPr>
+      <w:r>
+        <w:rPr>
+          <w:rFonts w:ascii="Times New Roman" w:hAnsi="Times New Roman" w:cs="Times New Roman"/>
+        </w:rPr>
+        <w:lastRenderedPageBreak/>
+        <w:t xml:space="preserve">Port Scanner </w:t>
+      </w:r>
+      <w:r>
+        <w:rPr>
+          <w:rFonts w:ascii="Times New Roman" w:hAnsi="Times New Roman" w:cs="Times New Roman"/>
+        </w:rPr>
+        <w:t>Window</w:t>
+      </w:r>
+    </w:p>
+    <w:p/>
+    <w:p/>
+    <w:p/>
+    <w:p>
+      <w:pPr>
+        <w:ind w:left="-709"/>
+      </w:pPr>
+      <w:r>
+        <w:rPr>
+          <w:noProof/>
+        </w:rPr>
+        <w:drawing>
+          <wp:inline distT="0" distB="0" distL="0" distR="0" wp14:anchorId="2168E457" wp14:editId="0AB16DE0">
+            <wp:extent cx="6385322" cy="3543300"/>
+            <wp:effectExtent l="0" t="0" r="0" b="0"/>
+            <wp:docPr id="5" name="Picture 5"/>
+            <wp:cNvGraphicFramePr>
+              <a:graphicFrameLocks xmlns:a="http://schemas.openxmlformats.org/drawingml/2006/main" noChangeAspect="1"/>
+            </wp:cNvGraphicFramePr>
+            <a:graphic xmlns:a="http://schemas.openxmlformats.org/drawingml/2006/main">
+              <a:graphicData uri="http://schemas.openxmlformats.org/drawingml/2006/picture">
+                <pic:pic xmlns:pic="http://schemas.openxmlformats.org/drawingml/2006/picture">
+                  <pic:nvPicPr>
+                    <pic:cNvPr id="0" name="Picture 2"/>
+                    <pic:cNvPicPr>
+                      <a:picLocks noChangeAspect="1" noChangeArrowheads="1"/>
+                    </pic:cNvPicPr>
+                  </pic:nvPicPr>
+                  <pic:blipFill>
+                    <a:blip r:embed="rId10">
+                      <a:extLst>
+                        <a:ext uri="{28A0092B-C50C-407E-A947-70E740481C1C}">
+                          <a14:useLocalDpi xmlns:a14="http://schemas.microsoft.com/office/drawing/2010/main" val="0"/>
+                        </a:ext>
+                      </a:extLst>
+                    </a:blip>
+                    <a:srcRect/>
+                    <a:stretch>
+                      <a:fillRect/>
+                    </a:stretch>
+                  </pic:blipFill>
+                  <pic:spPr bwMode="auto">
+                    <a:xfrm>
+                      <a:off x="0" y="0"/>
+                      <a:ext cx="6400219" cy="3551567"/>
+                    </a:xfrm>
+                    <a:prstGeom prst="rect">
+                      <a:avLst/>
+                    </a:prstGeom>
+                    <a:noFill/>
+                    <a:ln>
+                      <a:noFill/>
+                    </a:ln>
+                  </pic:spPr>
+                </pic:pic>
+              </a:graphicData>
+            </a:graphic>
+          </wp:inline>
+        </w:drawing>
+      </w:r>
+    </w:p>
+    <w:p/>
+    <w:p>
+      <w:pPr>
+        <w:pStyle w:val="Heading2"/>
+        <w:rPr>
+          <w:rFonts w:ascii="Times New Roman" w:hAnsi="Times New Roman" w:cs="Times New Roman"/>
+        </w:rPr>
+      </w:pPr>
+      <w:r>
+        <w:rPr>
+          <w:rFonts w:ascii="Times New Roman" w:hAnsi="Times New Roman" w:cs="Times New Roman"/>
+        </w:rPr>
+        <w:lastRenderedPageBreak/>
+        <w:t>DDoS Window</w:t>
+      </w:r>
+    </w:p>
+    <w:p>
+      <w:pPr>
+        <w:pStyle w:val="Heading2"/>
+        <w:rPr>
+          <w:rFonts w:ascii="Times New Roman" w:hAnsi="Times New Roman" w:cs="Times New Roman"/>
+        </w:rPr>
+      </w:pPr>
+    </w:p>
+    <w:p>
+      <w:pPr>
+        <w:pStyle w:val="Heading2"/>
+        <w:rPr>
+          <w:rFonts w:ascii="Times New Roman" w:hAnsi="Times New Roman" w:cs="Times New Roman"/>
+        </w:rPr>
+      </w:pPr>
+    </w:p>
+    <w:p>
+      <w:pPr>
+        <w:pStyle w:val="Heading2"/>
+        <w:rPr>
+          <w:rFonts w:ascii="Times New Roman" w:hAnsi="Times New Roman" w:cs="Times New Roman"/>
+        </w:rPr>
+      </w:pPr>
+    </w:p>
+    <w:p>
+      <w:pPr>
+        <w:pStyle w:val="Heading2"/>
+        <w:ind w:left="-709"/>
+        <w:rPr>
+          <w:rFonts w:ascii="Times New Roman" w:hAnsi="Times New Roman" w:cs="Times New Roman"/>
+        </w:rPr>
+      </w:pPr>
+      <w:r>
+        <w:rPr>
+          <w:noProof/>
+        </w:rPr>
+        <w:drawing>
+          <wp:inline distT="0" distB="0" distL="0" distR="0" wp14:anchorId="14209B30" wp14:editId="1FE14D67">
+            <wp:extent cx="6316980" cy="3866361"/>
+            <wp:effectExtent l="0" t="0" r="7620" b="1270"/>
+            <wp:docPr id="7" name="Picture 7"/>
+            <wp:cNvGraphicFramePr>
+              <a:graphicFrameLocks xmlns:a="http://schemas.openxmlformats.org/drawingml/2006/main" noChangeAspect="1"/>
+            </wp:cNvGraphicFramePr>
+            <a:graphic xmlns:a="http://schemas.openxmlformats.org/drawingml/2006/main">
+              <a:graphicData uri="http://schemas.openxmlformats.org/drawingml/2006/picture">
+                <pic:pic xmlns:pic="http://schemas.openxmlformats.org/drawingml/2006/picture">
+                  <pic:nvPicPr>
+                    <pic:cNvPr id="0" name="Picture 3"/>
+                    <pic:cNvPicPr>
+                      <a:picLocks noChangeAspect="1" noChangeArrowheads="1"/>
+                    </pic:cNvPicPr>
+                  </pic:nvPicPr>
+                  <pic:blipFill>
+                    <a:blip r:embed="rId11">
+                      <a:extLst>
+                        <a:ext uri="{28A0092B-C50C-407E-A947-70E740481C1C}">
+                          <a14:useLocalDpi xmlns:a14="http://schemas.microsoft.com/office/drawing/2010/main" val="0"/>
+                        </a:ext>
+                      </a:extLst>
+                    </a:blip>
+                    <a:srcRect/>
+                    <a:stretch>
+                      <a:fillRect/>
+                    </a:stretch>
+                  </pic:blipFill>
+                  <pic:spPr bwMode="auto">
+                    <a:xfrm>
+                      <a:off x="0" y="0"/>
+                      <a:ext cx="6328296" cy="3873287"/>
+                    </a:xfrm>
+                    <a:prstGeom prst="rect">
+                      <a:avLst/>
+                    </a:prstGeom>
+                    <a:noFill/>
+                    <a:ln>
+                      <a:noFill/>
+                    </a:ln>
+                  </pic:spPr>
+                </pic:pic>
+              </a:graphicData>
+            </a:graphic>
+          </wp:inline>
+        </w:drawing>
+      </w:r>
+    </w:p>
+    <w:p/>
+    <w:p/>
+    <w:p/>
+    <w:p/>
+    <w:p/>
+    <w:p/>
+    <w:p/>
+    <w:p/>
+    <w:p/>
+    <w:p/>
+    <w:p/>
+    <w:p/>
+    <w:p/>
+    <w:p/>
+    <w:p>
+      <w:pPr>
+        <w:ind w:left="-851" w:firstLine="851"/>
+        <w:rPr>
+          <w:noProof/>
+        </w:rPr>
+      </w:pPr>
+      <w:r>
+        <w:rPr>
+          <w:rStyle w:val="Heading2Char"/>
+          <w:rFonts w:ascii="Times New Roman" w:hAnsi="Times New Roman" w:cs="Times New Roman"/>
+        </w:rPr>
+        <w:lastRenderedPageBreak/>
+        <w:t>Hash Cracker Window</w:t>
+      </w:r>
+    </w:p>
+    <w:p>
+      <w:pPr>
+        <w:ind w:left="-851"/>
+        <w:rPr>
+          <w:noProof/>
+        </w:rPr>
+      </w:pPr>
+    </w:p>
+    <w:p>
+      <w:pPr>
+        <w:ind w:left="-851"/>
+        <w:rPr>
+          <w:noProof/>
+        </w:rPr>
+      </w:pPr>
+    </w:p>
+    <w:p>
+      <w:pPr>
+        <w:ind w:left="-851"/>
+        <w:rPr>
+          <w:noProof/>
+        </w:rPr>
+      </w:pPr>
+      <w:r>
+        <w:rPr>
+          <w:noProof/>
+        </w:rPr>
+        <w:drawing>
+          <wp:inline distT="0" distB="0" distL="0" distR="0" wp14:anchorId="2689C66A" wp14:editId="4BB3CCBA">
+            <wp:extent cx="6405356" cy="3596640"/>
+            <wp:effectExtent l="0" t="0" r="0" b="3810"/>
+            <wp:docPr id="11" name="Picture 11"/>
+            <wp:cNvGraphicFramePr>
+              <a:graphicFrameLocks xmlns:a="http://schemas.openxmlformats.org/drawingml/2006/main" noChangeAspect="1"/>
+            </wp:cNvGraphicFramePr>
+            <a:graphic xmlns:a="http://schemas.openxmlformats.org/drawingml/2006/main">
+              <a:graphicData uri="http://schemas.openxmlformats.org/drawingml/2006/picture">
+                <pic:pic xmlns:pic="http://schemas.openxmlformats.org/drawingml/2006/picture">
+                  <pic:nvPicPr>
+                    <pic:cNvPr id="0" name="Picture 4"/>
+                    <pic:cNvPicPr>
+                      <a:picLocks noChangeAspect="1" noChangeArrowheads="1"/>
+                    </pic:cNvPicPr>
+                  </pic:nvPicPr>
+                  <pic:blipFill>
+                    <a:blip r:embed="rId12">
+                      <a:extLst>
+                        <a:ext uri="{28A0092B-C50C-407E-A947-70E740481C1C}">
+                          <a14:useLocalDpi xmlns:a14="http://schemas.microsoft.com/office/drawing/2010/main" val="0"/>
+                        </a:ext>
+                      </a:extLst>
+                    </a:blip>
+                    <a:srcRect/>
+                    <a:stretch>
+                      <a:fillRect/>
+                    </a:stretch>
+                  </pic:blipFill>
+                  <pic:spPr bwMode="auto">
+                    <a:xfrm>
+                      <a:off x="0" y="0"/>
+                      <a:ext cx="6410773" cy="3599682"/>
+                    </a:xfrm>
+                    <a:prstGeom prst="rect">
+                      <a:avLst/>
+                    </a:prstGeom>
+                    <a:noFill/>
+                    <a:ln>
+                      <a:noFill/>
+                    </a:ln>
+                  </pic:spPr>
+                </pic:pic>
+              </a:graphicData>
+            </a:graphic>
+          </wp:inline>
+        </w:drawing>
+      </w:r>
+    </w:p>
+    <w:p>
+      <w:pPr>
+        <w:ind w:left="-851"/>
+        <w:rPr>
+          <w:noProof/>
+        </w:rPr>
+      </w:pPr>
+    </w:p>
+    <w:p>
+      <w:pPr>
+        <w:ind w:left="-851"/>
+        <w:rPr>
+          <w:noProof/>
+        </w:rPr>
+      </w:pPr>
+    </w:p>
+    <w:p>
+      <w:pPr>
+        <w:ind w:left="-851"/>
+        <w:rPr>
+          <w:noProof/>
+        </w:rPr>
+      </w:pPr>
+    </w:p>
+    <w:p>
+      <w:pPr>
+        <w:ind w:left="-851"/>
+        <w:rPr>
+          <w:noProof/>
+        </w:rPr>
+      </w:pPr>
+    </w:p>
+    <w:p>
+      <w:pPr>
+        <w:ind w:left="-851"/>
+        <w:rPr>
+          <w:noProof/>
+        </w:rPr>
+      </w:pPr>
+    </w:p>
+    <w:p>
+      <w:pPr>
+        <w:ind w:left="-851"/>
+        <w:rPr>
+          <w:noProof/>
+        </w:rPr>
+      </w:pPr>
+    </w:p>
+    <w:p>
+      <w:pPr>
+        <w:ind w:left="-851"/>
+        <w:rPr>
+          <w:noProof/>
+        </w:rPr>
+      </w:pPr>
+    </w:p>
+    <w:p>
+      <w:pPr>
+        <w:ind w:left="-851"/>
+        <w:rPr>
+          <w:noProof/>
+        </w:rPr>
+      </w:pPr>
+    </w:p>
+    <w:p>
+      <w:pPr>
+        <w:ind w:left="-851"/>
+        <w:rPr>
+          <w:noProof/>
+        </w:rPr>
+      </w:pPr>
+    </w:p>
+    <w:p>
+      <w:pPr>
+        <w:ind w:left="-851"/>
+        <w:rPr>
+          <w:noProof/>
+        </w:rPr>
+      </w:pPr>
+    </w:p>
+    <w:p>
+      <w:pPr>
+        <w:ind w:left="-851"/>
+        <w:rPr>
+          <w:noProof/>
+        </w:rPr>
+      </w:pPr>
+    </w:p>
+    <w:p>
+      <w:pPr>
+        <w:ind w:left="-851"/>
+        <w:rPr>
+          <w:noProof/>
+        </w:rPr>
+      </w:pPr>
+    </w:p>
+    <w:p>
+      <w:pPr>
+        <w:ind w:left="-851"/>
+        <w:rPr>
+          <w:noProof/>
+        </w:rPr>
+      </w:pPr>
+    </w:p>
+    <w:p>
+      <w:pPr>
+        <w:ind w:left="-851"/>
+        <w:rPr>
+          <w:noProof/>
+        </w:rPr>
+      </w:pPr>
+    </w:p>
+    <w:p>
+      <w:pPr>
+        <w:ind w:left="-851"/>
+        <w:rPr>
+          <w:noProof/>
+        </w:rPr>
+      </w:pPr>
+    </w:p>
+    <w:p>
+      <w:pPr>
+        <w:pStyle w:val="Heading2"/>
+        <w:rPr>
+          <w:rFonts w:ascii="Times New Roman" w:hAnsi="Times New Roman" w:cs="Times New Roman"/>
+          <w:noProof/>
+        </w:rPr>
+      </w:pPr>
+      <w:r>
+        <w:rPr>
+          <w:rFonts w:ascii="Times New Roman" w:hAnsi="Times New Roman" w:cs="Times New Roman"/>
+          <w:noProof/>
+        </w:rPr>
+        <w:lastRenderedPageBreak/>
+        <w:t>Wordlist Generator</w:t>
+      </w:r>
+    </w:p>
+    <w:p/>
+    <w:p/>
+    <w:p/>
+    <w:p>
+      <w:pPr>
+        <w:ind w:left="-709" w:right="-58"/>
+      </w:pPr>
+      <w:r>
+        <w:rPr>
+          <w:noProof/>
+        </w:rPr>
+        <w:drawing>
+          <wp:inline distT="0" distB="0" distL="0" distR="0" wp14:anchorId="689BE5A9" wp14:editId="39A8B106">
+            <wp:extent cx="6126480" cy="3319986"/>
+            <wp:effectExtent l="0" t="0" r="7620" b="0"/>
+            <wp:docPr id="12" name="Picture 12"/>
+            <wp:cNvGraphicFramePr>
+              <a:graphicFrameLocks xmlns:a="http://schemas.openxmlformats.org/drawingml/2006/main" noChangeAspect="1"/>
+            </wp:cNvGraphicFramePr>
+            <a:graphic xmlns:a="http://schemas.openxmlformats.org/drawingml/2006/main">
+              <a:graphicData uri="http://schemas.openxmlformats.org/drawingml/2006/picture">
+                <pic:pic xmlns:pic="http://schemas.openxmlformats.org/drawingml/2006/picture">
+                  <pic:nvPicPr>
+                    <pic:cNvPr id="0" name="Picture 5"/>
+                    <pic:cNvPicPr>
+                      <a:picLocks noChangeAspect="1" noChangeArrowheads="1"/>
+                    </pic:cNvPicPr>
+                  </pic:nvPicPr>
+                  <pic:blipFill>
+                    <a:blip r:embed="rId13">
+                      <a:extLst>
+                        <a:ext uri="{28A0092B-C50C-407E-A947-70E740481C1C}">
+                          <a14:useLocalDpi xmlns:a14="http://schemas.microsoft.com/office/drawing/2010/main" val="0"/>
+                        </a:ext>
+                      </a:extLst>
+                    </a:blip>
+                    <a:srcRect/>
+                    <a:stretch>
+                      <a:fillRect/>
+                    </a:stretch>
+                  </pic:blipFill>
+                  <pic:spPr bwMode="auto">
+                    <a:xfrm>
+                      <a:off x="0" y="0"/>
+                      <a:ext cx="6156000" cy="3335983"/>
+                    </a:xfrm>
+                    <a:prstGeom prst="rect">
+                      <a:avLst/>
+                    </a:prstGeom>
+                    <a:noFill/>
+                    <a:ln>
+                      <a:noFill/>
+                    </a:ln>
+                  </pic:spPr>
+                </pic:pic>
+              </a:graphicData>
+            </a:graphic>
+          </wp:inline>
+        </w:drawing>
+      </w:r>
+    </w:p>
+    <w:p>
+      <w:pPr>
+        <w:ind w:left="-709" w:right="-58"/>
+      </w:pPr>
+    </w:p>
+    <w:p>
+      <w:pPr>
+        <w:ind w:left="-709" w:right="-58"/>
+      </w:pPr>
+    </w:p>
+    <w:p>
+      <w:pPr>
+        <w:ind w:left="-709" w:right="-58"/>
+      </w:pPr>
+    </w:p>
+    <w:p>
+      <w:pPr>
+        <w:ind w:left="-709" w:right="-58"/>
+      </w:pPr>
+    </w:p>
+    <w:p>
+      <w:pPr>
+        <w:ind w:left="-709" w:right="-58"/>
+      </w:pPr>
+    </w:p>
+    <w:p>
+      <w:pPr>
+        <w:ind w:left="-709" w:right="-58"/>
+      </w:pPr>
+    </w:p>
+    <w:p>
+      <w:pPr>
+        <w:ind w:left="-709" w:right="-58"/>
+      </w:pPr>
+    </w:p>
+    <w:p>
+      <w:pPr>
+        <w:ind w:left="-709" w:right="-58"/>
+      </w:pPr>
+    </w:p>
+    <w:p>
+      <w:pPr>
+        <w:ind w:left="-709" w:right="-58"/>
+      </w:pPr>
+    </w:p>
+    <w:p>
+      <w:pPr>
+        <w:ind w:left="-709" w:right="-58"/>
+      </w:pPr>
+    </w:p>
+    <w:p>
+      <w:pPr>
+        <w:ind w:left="-709" w:right="-58"/>
+      </w:pPr>
+    </w:p>
+    <w:p>
+      <w:pPr>
+        <w:ind w:left="-709" w:right="-58"/>
+      </w:pPr>
+    </w:p>
+    <w:p>
+      <w:pPr>
+        <w:ind w:left="-709" w:right="-58"/>
+      </w:pPr>
+    </w:p>
+    <w:p>
+      <w:pPr>
+        <w:ind w:left="-709" w:right="-58"/>
+      </w:pPr>
+    </w:p>
+    <w:p>
+      <w:pPr>
+        <w:pStyle w:val="Heading2"/>
+        <w:rPr>
+          <w:rFonts w:ascii="Times New Roman" w:hAnsi="Times New Roman" w:cs="Times New Roman"/>
+        </w:rPr>
+      </w:pPr>
+      <w:r>
+        <w:rPr>
+          <w:rFonts w:ascii="Times New Roman" w:hAnsi="Times New Roman" w:cs="Times New Roman"/>
+        </w:rPr>
+        <w:lastRenderedPageBreak/>
+        <w:t>SSH Bruteforce Window</w:t>
+      </w:r>
+    </w:p>
+    <w:p/>
+    <w:p/>
+    <w:p>
+      <w:pPr>
+        <w:ind w:left="-709"/>
+      </w:pPr>
+      <w:r>
+        <w:rPr>
+          <w:noProof/>
+        </w:rPr>
+        <w:drawing>
+          <wp:inline distT="0" distB="0" distL="0" distR="0" wp14:anchorId="103A2EAD" wp14:editId="3DA5813C">
+            <wp:extent cx="6042660" cy="4038880"/>
+            <wp:effectExtent l="0" t="0" r="0" b="0"/>
+            <wp:docPr id="20" name="Picture 20"/>
+            <wp:cNvGraphicFramePr>
+              <a:graphicFrameLocks xmlns:a="http://schemas.openxmlformats.org/drawingml/2006/main" noChangeAspect="1"/>
+            </wp:cNvGraphicFramePr>
+            <a:graphic xmlns:a="http://schemas.openxmlformats.org/drawingml/2006/main">
+              <a:graphicData uri="http://schemas.openxmlformats.org/drawingml/2006/picture">
+                <pic:pic xmlns:pic="http://schemas.openxmlformats.org/drawingml/2006/picture">
+                  <pic:nvPicPr>
+                    <pic:cNvPr id="0" name="Picture 13"/>
+                    <pic:cNvPicPr>
+                      <a:picLocks noChangeAspect="1" noChangeArrowheads="1"/>
+                    </pic:cNvPicPr>
+                  </pic:nvPicPr>
+                  <pic:blipFill>
+                    <a:blip r:embed="rId14">
+                      <a:extLst>
+                        <a:ext uri="{28A0092B-C50C-407E-A947-70E740481C1C}">
+                          <a14:useLocalDpi xmlns:a14="http://schemas.microsoft.com/office/drawing/2010/main" val="0"/>
+                        </a:ext>
+                      </a:extLst>
+                    </a:blip>
+                    <a:srcRect/>
+                    <a:stretch>
+                      <a:fillRect/>
+                    </a:stretch>
+                  </pic:blipFill>
+                  <pic:spPr bwMode="auto">
+                    <a:xfrm>
+                      <a:off x="0" y="0"/>
+                      <a:ext cx="6046621" cy="4041527"/>
+                    </a:xfrm>
+                    <a:prstGeom prst="rect">
+                      <a:avLst/>
+                    </a:prstGeom>
+                    <a:noFill/>
+                    <a:ln>
+                      <a:noFill/>
+                    </a:ln>
+                  </pic:spPr>
+                </pic:pic>
+              </a:graphicData>
+            </a:graphic>
+          </wp:inline>
+        </w:drawing>
+      </w:r>
+    </w:p>
+    <w:p>
+      <w:pPr>
+        <w:pStyle w:val="Heading2"/>
+        <w:ind w:left="-709"/>
+        <w:rPr>
+          <w:rFonts w:ascii="Times New Roman" w:hAnsi="Times New Roman" w:cs="Times New Roman"/>
+        </w:rPr>
+      </w:pPr>
+    </w:p>
+    <w:p/>
+    <w:p>
+      <w:pPr>
+        <w:pStyle w:val="Heading2"/>
+        <w:rPr>
+          <w:noProof/>
+        </w:rPr>
+      </w:pPr>
+      <w:r>
+        <w:rPr>
+          <w:rFonts w:ascii="Times New Roman" w:hAnsi="Times New Roman" w:cs="Times New Roman"/>
+        </w:rPr>
+        <w:lastRenderedPageBreak/>
+        <w:t>OS Detection</w:t>
+      </w:r>
+      <w:r>
+        <w:rPr>
+          <w:rFonts w:ascii="Times New Roman" w:hAnsi="Times New Roman" w:cs="Times New Roman"/>
+        </w:rPr>
+        <w:t xml:space="preserve"> Window</w:t>
+      </w:r>
+    </w:p>
+    <w:p>
+      <w:pPr>
+        <w:pStyle w:val="Heading2"/>
+        <w:rPr>
+          <w:noProof/>
+        </w:rPr>
+      </w:pPr>
+    </w:p>
+    <w:p>
+      <w:pPr>
+        <w:pStyle w:val="Heading2"/>
+        <w:rPr>
+          <w:noProof/>
+        </w:rPr>
+      </w:pPr>
+    </w:p>
+    <w:p>
+      <w:pPr>
+        <w:pStyle w:val="Heading2"/>
+        <w:rPr>
+          <w:noProof/>
+        </w:rPr>
+      </w:pPr>
+    </w:p>
+    <w:p>
+      <w:pPr>
+        <w:pStyle w:val="Heading2"/>
+        <w:ind w:left="-709"/>
+        <w:rPr>
+          <w:noProof/>
+        </w:rPr>
+      </w:pPr>
+      <w:r>
+        <w:rPr>
+          <w:noProof/>
+        </w:rPr>
+        <w:drawing>
+          <wp:inline distT="0" distB="0" distL="0" distR="0" wp14:anchorId="6A4ABDD3" wp14:editId="238722FF">
+            <wp:extent cx="6255161" cy="3611880"/>
+            <wp:effectExtent l="0" t="0" r="0" b="7620"/>
+            <wp:docPr id="13" name="Picture 13"/>
+            <wp:cNvGraphicFramePr>
+              <a:graphicFrameLocks xmlns:a="http://schemas.openxmlformats.org/drawingml/2006/main" noChangeAspect="1"/>
+            </wp:cNvGraphicFramePr>
+            <a:graphic xmlns:a="http://schemas.openxmlformats.org/drawingml/2006/main">
+              <a:graphicData uri="http://schemas.openxmlformats.org/drawingml/2006/picture">
+                <pic:pic xmlns:pic="http://schemas.openxmlformats.org/drawingml/2006/picture">
+                  <pic:nvPicPr>
+                    <pic:cNvPr id="0" name="Picture 6"/>
+                    <pic:cNvPicPr>
+                      <a:picLocks noChangeAspect="1" noChangeArrowheads="1"/>
+                    </pic:cNvPicPr>
+                  </pic:nvPicPr>
+                  <pic:blipFill>
+                    <a:blip r:embed="rId15">
+                      <a:extLst>
+                        <a:ext uri="{28A0092B-C50C-407E-A947-70E740481C1C}">
+                          <a14:useLocalDpi xmlns:a14="http://schemas.microsoft.com/office/drawing/2010/main" val="0"/>
+                        </a:ext>
+                      </a:extLst>
+                    </a:blip>
+                    <a:srcRect/>
+                    <a:stretch>
+                      <a:fillRect/>
+                    </a:stretch>
+                  </pic:blipFill>
+                  <pic:spPr bwMode="auto">
+                    <a:xfrm>
+                      <a:off x="0" y="0"/>
+                      <a:ext cx="6262425" cy="3616075"/>
+                    </a:xfrm>
+                    <a:prstGeom prst="rect">
+                      <a:avLst/>
+                    </a:prstGeom>
+                    <a:noFill/>
+                    <a:ln>
+                      <a:noFill/>
+                    </a:ln>
+                  </pic:spPr>
+                </pic:pic>
+              </a:graphicData>
+            </a:graphic>
+          </wp:inline>
+        </w:drawing>
+      </w:r>
+    </w:p>
+    <w:p>
+      <w:pPr>
+        <w:pStyle w:val="Heading2"/>
+        <w:rPr>
+          <w:noProof/>
+        </w:rPr>
+      </w:pPr>
+    </w:p>
+    <w:p>
+      <w:pPr>
+        <w:pStyle w:val="Heading2"/>
+      </w:pPr>
+    </w:p>
+    <w:p/>
+    <w:p/>
+    <w:p/>
+    <w:p/>
+    <w:p/>
+    <w:p/>
+    <w:p/>
+    <w:p/>
+    <w:p/>
+    <w:p/>
+    <w:p/>
+    <w:p/>
+    <w:p/>
+    <w:p>
+      <w:pPr>
+        <w:pStyle w:val="Heading2"/>
+        <w:rPr>
+          <w:rFonts w:ascii="Times New Roman" w:hAnsi="Times New Roman" w:cs="Times New Roman"/>
+        </w:rPr>
+      </w:pPr>
+      <w:r>
+        <w:rPr>
+          <w:rFonts w:ascii="Times New Roman" w:hAnsi="Times New Roman" w:cs="Times New Roman"/>
+        </w:rPr>
+        <w:lastRenderedPageBreak/>
+        <w:t>SQL Injection Window</w:t>
+      </w:r>
+    </w:p>
+    <w:p/>
+    <w:p/>
+    <w:p/>
+    <w:p>
+      <w:pPr>
+        <w:pStyle w:val="Heading2"/>
+        <w:ind w:left="-709"/>
+        <w:rPr>
+          <w:rFonts w:ascii="Times New Roman" w:hAnsi="Times New Roman" w:cs="Times New Roman"/>
+        </w:rPr>
+      </w:pPr>
+      <w:r>
+        <w:rPr>
+          <w:rFonts w:ascii="Times New Roman" w:hAnsi="Times New Roman" w:cs="Times New Roman"/>
+          <w:noProof/>
+        </w:rPr>
+        <w:drawing>
+          <wp:inline distT="0" distB="0" distL="0" distR="0" wp14:anchorId="3CA7A246" wp14:editId="43C4F7AA">
+            <wp:extent cx="6338782" cy="3200400"/>
+            <wp:effectExtent l="0" t="0" r="5080" b="0"/>
+            <wp:docPr id="18" name="Picture 18"/>
+            <wp:cNvGraphicFramePr>
+              <a:graphicFrameLocks xmlns:a="http://schemas.openxmlformats.org/drawingml/2006/main" noChangeAspect="1"/>
+            </wp:cNvGraphicFramePr>
+            <a:graphic xmlns:a="http://schemas.openxmlformats.org/drawingml/2006/main">
+              <a:graphicData uri="http://schemas.openxmlformats.org/drawingml/2006/picture">
+                <pic:pic xmlns:pic="http://schemas.openxmlformats.org/drawingml/2006/picture">
+                  <pic:nvPicPr>
+                    <pic:cNvPr id="0" name="Picture 3"/>
+                    <pic:cNvPicPr>
+                      <a:picLocks noChangeAspect="1" noChangeArrowheads="1"/>
+                    </pic:cNvPicPr>
+                  </pic:nvPicPr>
+                  <pic:blipFill>
+                    <a:blip r:embed="rId16">
+                      <a:extLst>
+                        <a:ext uri="{28A0092B-C50C-407E-A947-70E740481C1C}">
+                          <a14:useLocalDpi xmlns:a14="http://schemas.microsoft.com/office/drawing/2010/main" val="0"/>
+                        </a:ext>
+                      </a:extLst>
+                    </a:blip>
+                    <a:srcRect/>
+                    <a:stretch>
+                      <a:fillRect/>
+                    </a:stretch>
+                  </pic:blipFill>
+                  <pic:spPr bwMode="auto">
+                    <a:xfrm>
+                      <a:off x="0" y="0"/>
+                      <a:ext cx="6342852" cy="3202455"/>
+                    </a:xfrm>
+                    <a:prstGeom prst="rect">
+                      <a:avLst/>
+                    </a:prstGeom>
+                    <a:noFill/>
+                  </pic:spPr>
+                </pic:pic>
+              </a:graphicData>
+            </a:graphic>
+          </wp:inline>
+        </w:drawing>
+      </w:r>
+    </w:p>
+    <w:p/>
+    <w:p/>
+    <w:p/>
+    <w:p/>
+    <w:p/>
+    <w:p/>
+    <w:p/>
+    <w:p/>
+    <w:p/>
+    <w:p/>
+    <w:p/>
+    <w:p/>
+    <w:p/>
+    <w:p/>
+    <w:p/>
+    <w:p/>
+    <w:p/>
+    <w:p/>
     <w:bookmarkStart w:id="20" w:name="_Toc71636280" w:displacedByCustomXml="next"/>
     <w:sdt>
       <w:sdtPr>
@@ -8193,7 +9150,10 @@
           <w:pPr>
             <w:pStyle w:val="Heading1"/>
             <w:rPr>
-              <w:rFonts w:ascii="Times New Roman" w:hAnsi="Times New Roman" w:cs="Times New Roman"/>
+              <w:rFonts w:ascii="Times New Roman" w:eastAsiaTheme="minorHAnsi" w:hAnsi="Times New Roman" w:cs="Times New Roman"/>
+              <w:color w:val="auto"/>
+              <w:sz w:val="24"/>
+              <w:szCs w:val="28"/>
             </w:rPr>
           </w:pPr>
           <w:r>
@@ -8207,16 +9167,12 @@
         <w:sdt>
           <w:sdtPr>
             <w:id w:val="-573587230"/>
-            <w:showingPlcHdr/>
             <w:bibliography/>
           </w:sdtPr>
           <w:sdtEndPr/>
           <w:sdtContent>
-            <w:p>
-              <w:r>
-                <w:t xml:space="preserve">     </w:t>
-              </w:r>
-            </w:p>
+            <w:p/>
+            <w:p/>
           </w:sdtContent>
         </w:sdt>
       </w:sdtContent>
@@ -8230,7 +9186,7 @@
       </w:pPr>
     </w:p>
     <w:sectPr>
-      <w:footerReference w:type="default" r:id="rId9"/>
+      <w:footerReference w:type="default" r:id="rId17"/>
       <w:pgSz w:w="11906" w:h="16838"/>
       <w:pgMar w:top="1440" w:right="1800" w:bottom="1440" w:left="1800" w:header="708" w:footer="708" w:gutter="0"/>
       <w:pgNumType w:start="0"/>

</xml_diff>

<commit_message>
Whole Documentation with references
</commit_message>
<xml_diff>
--- a/Documentation.docx
+++ b/Documentation.docx
@@ -154,23 +154,7 @@
                                           <w:rFonts w:ascii="Times New Roman" w:hAnsi="Times New Roman" w:cs="Times New Roman"/>
                                           <w:color w:val="FFFFFF" w:themeColor="background1"/>
                                         </w:rPr>
-                                        <w:t xml:space="preserve">Thomas Efthymiadis, Theodosios Dotsas, Sarantis </w:t>
-                                      </w:r>
-                                      <w:proofErr w:type="spellStart"/>
-                                      <w:r>
-                                        <w:rPr>
-                                          <w:rFonts w:ascii="Times New Roman" w:hAnsi="Times New Roman" w:cs="Times New Roman"/>
-                                          <w:color w:val="FFFFFF" w:themeColor="background1"/>
-                                        </w:rPr>
-                                        <w:t>Tsitsos</w:t>
-                                      </w:r>
-                                      <w:proofErr w:type="spellEnd"/>
-                                      <w:r>
-                                        <w:rPr>
-                                          <w:rFonts w:ascii="Times New Roman" w:hAnsi="Times New Roman" w:cs="Times New Roman"/>
-                                          <w:color w:val="FFFFFF" w:themeColor="background1"/>
-                                        </w:rPr>
-                                        <w:t>.</w:t>
+                                        <w:t>Thomas Efthymiadis, Theodosios Dotsas, Sarantis Tsitsos.</w:t>
                                       </w:r>
                                     </w:p>
                                   </w:sdtContent>
@@ -2026,7 +2010,7 @@
                 <w:noProof/>
                 <w:webHidden/>
               </w:rPr>
-              <w:t>21</w:t>
+              <w:t>22</w:t>
             </w:r>
             <w:r>
               <w:rPr>
@@ -2090,13 +2074,8 @@
       <w:r>
         <w:t xml:space="preserve">Cyber security is a collection of defensive techniques </w:t>
       </w:r>
-      <w:proofErr w:type="gramStart"/>
-      <w:r>
-        <w:t>in order to</w:t>
-      </w:r>
-      <w:proofErr w:type="gramEnd"/>
-      <w:r>
-        <w:t xml:space="preserve"> protect</w:t>
+      <w:r>
+        <w:t>in order to protect</w:t>
       </w:r>
       <w:r>
         <w:t xml:space="preserve"> electronic devices, servers, computers, networks, databases, mobile phones and more,</w:t>
@@ -2213,23 +2192,10 @@
         <w:t>ransomware which is a type of malware is an attack which locks the target’s computer system or files with the use of an encryption method</w:t>
       </w:r>
       <w:r>
-        <w:t xml:space="preserve">. The only way of decrypting those files is using the decryption key which only the hackers owns. Thus, the hacker, most of the cases, demands to be paid </w:t>
-      </w:r>
-      <w:proofErr w:type="gramStart"/>
-      <w:r>
-        <w:t>in order to</w:t>
-      </w:r>
-      <w:proofErr w:type="gramEnd"/>
-      <w:r>
-        <w:t xml:space="preserve"> unlock the system or the files. </w:t>
-      </w:r>
-      <w:proofErr w:type="gramStart"/>
-      <w:r>
-        <w:t>Last but not least</w:t>
-      </w:r>
-      <w:proofErr w:type="gramEnd"/>
-      <w:r>
-        <w:t>, another type of cyber fraud, is the phis</w:t>
+        <w:t xml:space="preserve">. The only way of decrypting those files is using the decryption key which only the hackers owns. Thus, the hacker, most of the cases, demands to be paid in order to unlock the system or the files. </w:t>
+      </w:r>
+      <w:r>
+        <w:t>Last but not least, another type of cyber fraud, is the phis</w:t>
       </w:r>
       <w:r>
         <w:t>h</w:t>
@@ -2277,35 +2243,11 @@
         <w:jc w:val="both"/>
       </w:pPr>
       <w:r>
-        <w:t xml:space="preserve">There are plenty of benefits using cyber security on a company. The most obvious one that it can protect the business, but </w:t>
-      </w:r>
-      <w:proofErr w:type="gramStart"/>
-      <w:r>
-        <w:t>in order to</w:t>
-      </w:r>
-      <w:proofErr w:type="gramEnd"/>
-      <w:r>
-        <w:t xml:space="preserve"> achieve this the business should hire cyber security experts. Another one is that it allows employees to work on </w:t>
+        <w:t xml:space="preserve">There are plenty of benefits using cyber security on a company. The most obvious one that it can protect the business, but in order to achieve this the business should hire cyber security experts. Another one is that it allows employees to work on </w:t>
       </w:r>
       <w:r>
         <w:lastRenderedPageBreak/>
-        <w:t xml:space="preserve">a safe environment </w:t>
-      </w:r>
-      <w:proofErr w:type="gramStart"/>
-      <w:r>
-        <w:t>and also</w:t>
-      </w:r>
-      <w:proofErr w:type="gramEnd"/>
-      <w:r>
-        <w:t xml:space="preserve"> protect their productivity of their work. Lastly, </w:t>
-      </w:r>
-      <w:proofErr w:type="gramStart"/>
-      <w:r>
-        <w:t>It</w:t>
-      </w:r>
-      <w:proofErr w:type="gramEnd"/>
-      <w:r>
-        <w:t xml:space="preserve"> protects the compan</w:t>
+        <w:t>a safe environment and also protect their productivity of their work. Lastly, It protects the compan</w:t>
       </w:r>
       <w:r>
         <w:t>y’s</w:t>
@@ -2373,15 +2315,7 @@
         <w:t>at</w:t>
       </w:r>
       <w:r>
-        <w:t xml:space="preserve"> Massachusetts Institute of Technology (MIT) during 50s and 60s who implemented solutions. Over time the term hacker has changed and now it describes someone who exploits individuals or organizations </w:t>
-      </w:r>
-      <w:proofErr w:type="gramStart"/>
-      <w:r>
-        <w:t>in order to</w:t>
-      </w:r>
-      <w:proofErr w:type="gramEnd"/>
-      <w:r>
-        <w:t xml:space="preserve"> retrieve personal information and sell it. </w:t>
+        <w:t xml:space="preserve"> Massachusetts Institute of Technology (MIT) during 50s and 60s who implemented solutions. Over time the term hacker has changed and now it describes someone who exploits individuals or organizations in order to retrieve personal information and sell it. </w:t>
       </w:r>
       <w:r>
         <w:t>(Haslam,</w:t>
@@ -2448,15 +2382,7 @@
         <w:t>White Hat</w:t>
       </w:r>
       <w:r>
-        <w:t xml:space="preserve">: This type of hackers try to find bugs and vulnerabilities in companies </w:t>
-      </w:r>
-      <w:proofErr w:type="gramStart"/>
-      <w:r>
-        <w:t>in order to</w:t>
-      </w:r>
-      <w:proofErr w:type="gramEnd"/>
-      <w:r>
-        <w:t xml:space="preserve"> secure them and fix their security issues. They are usually working as security system experts and they prevent black hat hackers from attacking them.</w:t>
+        <w:t>: This type of hackers try to find bugs and vulnerabilities in companies in order to secure them and fix their security issues. They are usually working as security system experts and they prevent black hat hackers from attacking them.</w:t>
       </w:r>
     </w:p>
     <w:p>
@@ -2600,15 +2526,7 @@
       </w:pPr>
       <w:r>
         <w:tab/>
-        <w:t xml:space="preserve">Lastly, due to the increased need of protection on the IT field, companies and organizations are depended on this kind of apps </w:t>
-      </w:r>
-      <w:proofErr w:type="gramStart"/>
-      <w:r>
-        <w:t>in order to</w:t>
-      </w:r>
-      <w:proofErr w:type="gramEnd"/>
-      <w:r>
-        <w:t xml:space="preserve"> ensure their computer system’s security.</w:t>
+        <w:t>Lastly, due to the increased need of protection on the IT field, companies and organizations are depended on this kind of apps in order to ensure their computer system’s security.</w:t>
       </w:r>
     </w:p>
     <w:p/>
@@ -2634,55 +2552,23 @@
         <w:jc w:val="both"/>
       </w:pPr>
       <w:r>
-        <w:t xml:space="preserve">Penetration testing (from here on pen-testing) is considered as a collection of actions that are being executed </w:t>
-      </w:r>
-      <w:proofErr w:type="gramStart"/>
-      <w:r>
-        <w:t>in order to</w:t>
-      </w:r>
-      <w:proofErr w:type="gramEnd"/>
-      <w:r>
-        <w:t xml:space="preserve"> test the integrity of information systems </w:t>
+        <w:t xml:space="preserve">Penetration testing (from here on pen-testing) is considered as a collection of actions that are being executed in order to test the integrity of information systems </w:t>
       </w:r>
       <w:r>
         <w:rPr>
           <w:rStyle w:val="selectable"/>
           <w:color w:val="000000"/>
         </w:rPr>
-        <w:t>(</w:t>
-      </w:r>
-      <w:proofErr w:type="spellStart"/>
+        <w:t>(Bacudio, Yuan, Bill Chu and Jones, 2011)</w:t>
+      </w:r>
+      <w:r>
+        <w:t xml:space="preserve">. Usually this revolves around identifying vulnerabilities that could be exploited by an adversary in order to gain access and possibly cause harm to a system. Nowadays, there are regulations that oblige organizations to pass certain security tests and implement various security measures, especially when they handle personal user information (like medical data) or financial assets </w:t>
+      </w:r>
       <w:r>
         <w:rPr>
           <w:rStyle w:val="selectable"/>
           <w:color w:val="000000"/>
         </w:rPr>
-        <w:t>Bacudio</w:t>
-      </w:r>
-      <w:proofErr w:type="spellEnd"/>
-      <w:r>
-        <w:rPr>
-          <w:rStyle w:val="selectable"/>
-          <w:color w:val="000000"/>
-        </w:rPr>
-        <w:t>, Yuan, Bill Chu and Jones, 2011)</w:t>
-      </w:r>
-      <w:r>
-        <w:t xml:space="preserve">. Usually this revolves around identifying vulnerabilities that could be exploited by an adversary </w:t>
-      </w:r>
-      <w:proofErr w:type="gramStart"/>
-      <w:r>
-        <w:t>in order to</w:t>
-      </w:r>
-      <w:proofErr w:type="gramEnd"/>
-      <w:r>
-        <w:t xml:space="preserve"> gain access and possibly cause harm to a system. Nowadays, there are regulations that oblige organizations to pass certain security tests and implement various security measures, especially when they handle personal user information (like medical data) or financial assets </w:t>
-      </w:r>
-      <w:r>
-        <w:rPr>
-          <w:rStyle w:val="selectable"/>
-          <w:color w:val="000000"/>
-        </w:rPr>
         <w:t>(Kosseff, 2017)</w:t>
       </w:r>
       <w:r>
@@ -2695,23 +2581,7 @@
         <w:jc w:val="both"/>
       </w:pPr>
       <w:r>
-        <w:t xml:space="preserve">The process of pen-testing usually involves a security expert who tries to gain unauthorized access with various ways in an information system. To do that, the expert employs automated, manual (and sometimes both) tools </w:t>
-      </w:r>
-      <w:proofErr w:type="gramStart"/>
-      <w:r>
-        <w:t>in order to</w:t>
-      </w:r>
-      <w:proofErr w:type="gramEnd"/>
-      <w:r>
-        <w:t xml:space="preserve"> identify possible vulnerabilities in different parts of the system. There are various cases where certain organizations had to pay huge amounts of money in law-suits and recovery efforts, after their systems have been breached. Apart from the revenue, an organization’s credibility greatly depends on how secure its users’ information is. Pen-testing can help prevent this by providing very valuable information, enabling an organization to always be one step ahead. Apart from identifying any possible vulnerabilities pen-testing can lead to a ranking between them, helping the organization prioritize measures against those with the higher risk of being exploited </w:t>
-      </w:r>
-      <w:proofErr w:type="gramStart"/>
-      <w:r>
-        <w:t>and also</w:t>
-      </w:r>
-      <w:proofErr w:type="gramEnd"/>
-      <w:r>
-        <w:t xml:space="preserve"> the higher chances of causing harm.</w:t>
+        <w:t>The process of pen-testing usually involves a security expert who tries to gain unauthorized access with various ways in an information system. To do that, the expert employs automated, manual (and sometimes both) tools in order to identify possible vulnerabilities in different parts of the system. There are various cases where certain organizations had to pay huge amounts of money in law-suits and recovery efforts, after their systems have been breached. Apart from the revenue, an organization’s credibility greatly depends on how secure its users’ information is. Pen-testing can help prevent this by providing very valuable information, enabling an organization to always be one step ahead. Apart from identifying any possible vulnerabilities pen-testing can lead to a ranking between them, helping the organization prioritize measures against those with the higher risk of being exploited and also the higher chances of causing harm.</w:t>
       </w:r>
     </w:p>
     <w:p/>
@@ -2909,15 +2779,7 @@
         <w:jc w:val="both"/>
       </w:pPr>
       <w:r>
-        <w:t xml:space="preserve">In the </w:t>
-      </w:r>
-      <w:proofErr w:type="gramStart"/>
-      <w:r>
-        <w:t>US</w:t>
-      </w:r>
-      <w:proofErr w:type="gramEnd"/>
-      <w:r>
-        <w:t xml:space="preserve"> the cyber security budget was around 15 billion dollars in 2019</w:t>
+        <w:t>In the US the cyber security budget was around 15 billion dollars in 2019</w:t>
       </w:r>
     </w:p>
     <w:p>
@@ -2965,31 +2827,15 @@
         <w:jc w:val="both"/>
       </w:pPr>
       <w:r>
-        <w:t>(</w:t>
-      </w:r>
-      <w:proofErr w:type="spellStart"/>
-      <w:r>
-        <w:t>Galov</w:t>
-      </w:r>
-      <w:proofErr w:type="spellEnd"/>
-      <w:r>
-        <w:t>, 2021)</w:t>
-      </w:r>
-    </w:p>
-    <w:p>
-      <w:pPr>
-        <w:jc w:val="both"/>
-      </w:pPr>
-      <w:r>
-        <w:t xml:space="preserve">Considering all the statistical facts stated above, companies, organizations, and individuals must be aware of the threats about cyber-crime </w:t>
-      </w:r>
-      <w:proofErr w:type="gramStart"/>
-      <w:r>
-        <w:t>and also</w:t>
-      </w:r>
-      <w:proofErr w:type="gramEnd"/>
-      <w:r>
-        <w:t xml:space="preserve"> the effort that focuses on cyber-security expenses as well as its growth over the years.</w:t>
+        <w:t>(Galov, 2021)</w:t>
+      </w:r>
+    </w:p>
+    <w:p>
+      <w:pPr>
+        <w:jc w:val="both"/>
+      </w:pPr>
+      <w:r>
+        <w:t>Considering all the statistical facts stated above, companies, organizations, and individuals must be aware of the threats about cyber-crime and also the effort that focuses on cyber-security expenses as well as its growth over the years.</w:t>
       </w:r>
     </w:p>
     <w:p>
@@ -3228,16 +3074,8 @@
               <w:rPr>
                 <w:rFonts w:ascii="Courier New" w:hAnsi="Courier New" w:cs="Courier New"/>
               </w:rPr>
-              <w:t xml:space="preserve">Listen on </w:t>
-            </w:r>
-            <w:proofErr w:type="gramStart"/>
-            <w:r>
-              <w:rPr>
-                <w:rFonts w:ascii="Courier New" w:hAnsi="Courier New" w:cs="Courier New"/>
-              </w:rPr>
-              <w:t>IPv4</w:t>
-            </w:r>
-            <w:proofErr w:type="gramEnd"/>
+              <w:t>Listen on IPv4</w:t>
+            </w:r>
           </w:p>
           <w:p>
             <w:pPr>
@@ -3297,66 +3135,30 @@
               <w:rPr>
                 <w:rFonts w:ascii="Courier New" w:hAnsi="Courier New" w:cs="Courier New"/>
               </w:rPr>
-              <w:t xml:space="preserve">    </w:t>
-            </w:r>
-            <w:proofErr w:type="spellStart"/>
-            <w:r>
-              <w:rPr>
-                <w:rFonts w:ascii="Courier New" w:hAnsi="Courier New" w:cs="Courier New"/>
-              </w:rPr>
-              <w:t>SocketObject.connect</w:t>
-            </w:r>
-            <w:proofErr w:type="spellEnd"/>
-            <w:r>
-              <w:rPr>
-                <w:rFonts w:ascii="Courier New" w:hAnsi="Courier New" w:cs="Courier New"/>
-              </w:rPr>
-              <w:t>(</w:t>
-            </w:r>
-            <w:proofErr w:type="spellStart"/>
-            <w:r>
-              <w:rPr>
-                <w:rFonts w:ascii="Courier New" w:hAnsi="Courier New" w:cs="Courier New"/>
-              </w:rPr>
-              <w:t>ip_address</w:t>
-            </w:r>
-            <w:proofErr w:type="spellEnd"/>
-            <w:r>
-              <w:rPr>
-                <w:rFonts w:ascii="Courier New" w:hAnsi="Courier New" w:cs="Courier New"/>
-              </w:rPr>
-              <w:t>, port)</w:t>
-            </w:r>
-          </w:p>
-          <w:p>
-            <w:pPr>
-              <w:jc w:val="both"/>
-              <w:rPr>
-                <w:rFonts w:ascii="Courier New" w:hAnsi="Courier New" w:cs="Courier New"/>
-              </w:rPr>
-            </w:pPr>
-          </w:p>
-          <w:p>
-            <w:pPr>
-              <w:jc w:val="both"/>
-              <w:rPr>
-                <w:rFonts w:ascii="Courier New" w:hAnsi="Courier New" w:cs="Courier New"/>
-              </w:rPr>
-            </w:pPr>
-            <w:r>
-              <w:rPr>
-                <w:rFonts w:ascii="Courier New" w:hAnsi="Courier New" w:cs="Courier New"/>
-              </w:rPr>
-              <w:t xml:space="preserve">    Port is </w:t>
-            </w:r>
-            <w:proofErr w:type="gramStart"/>
-            <w:r>
-              <w:rPr>
-                <w:rFonts w:ascii="Courier New" w:hAnsi="Courier New" w:cs="Courier New"/>
-              </w:rPr>
-              <w:t>open</w:t>
-            </w:r>
-            <w:proofErr w:type="gramEnd"/>
+              <w:t xml:space="preserve">    SocketObject.connect(ip_address, port)</w:t>
+            </w:r>
+          </w:p>
+          <w:p>
+            <w:pPr>
+              <w:jc w:val="both"/>
+              <w:rPr>
+                <w:rFonts w:ascii="Courier New" w:hAnsi="Courier New" w:cs="Courier New"/>
+              </w:rPr>
+            </w:pPr>
+          </w:p>
+          <w:p>
+            <w:pPr>
+              <w:jc w:val="both"/>
+              <w:rPr>
+                <w:rFonts w:ascii="Courier New" w:hAnsi="Courier New" w:cs="Courier New"/>
+              </w:rPr>
+            </w:pPr>
+            <w:r>
+              <w:rPr>
+                <w:rFonts w:ascii="Courier New" w:hAnsi="Courier New" w:cs="Courier New"/>
+              </w:rPr>
+              <w:t xml:space="preserve">    Port is open</w:t>
+            </w:r>
           </w:p>
           <w:p>
             <w:pPr>
@@ -3450,29 +3252,13 @@
         <w:t>library,</w:t>
       </w:r>
       <w:r>
-        <w:t xml:space="preserve"> we create a socket Object that trying to have a connection of a specific </w:t>
-      </w:r>
-      <w:proofErr w:type="spellStart"/>
-      <w:r>
-        <w:t>ip</w:t>
-      </w:r>
-      <w:proofErr w:type="spellEnd"/>
-      <w:r>
-        <w:t xml:space="preserve"> address to a specific port. If the connection is successful, then the program prints that the port Is open. However, if the port is </w:t>
+        <w:t xml:space="preserve"> we create a socket Object that trying to have a connection of a specific ip address to a specific port. If the connection is successful, then the program prints that the port Is open. However, if the port is </w:t>
       </w:r>
       <w:r>
         <w:t>occupied,</w:t>
       </w:r>
       <w:r>
-        <w:t xml:space="preserve"> we pass because in general we </w:t>
-      </w:r>
-      <w:proofErr w:type="gramStart"/>
-      <w:r>
-        <w:t>don’t</w:t>
-      </w:r>
-      <w:proofErr w:type="gramEnd"/>
-      <w:r>
-        <w:t xml:space="preserve"> care to print all the closed ports for the reason that we are trying to see which access point of a network is vulnerable to attacks.</w:t>
+        <w:t xml:space="preserve"> we pass because in general we don’t care to print all the closed ports for the reason that we are trying to see which access point of a network is vulnerable to attacks.</w:t>
       </w:r>
     </w:p>
     <w:p>
@@ -3919,47 +3705,29 @@
                 <w:b/>
                 <w:bCs/>
               </w:rPr>
-              <w:t xml:space="preserve">domain </w:t>
-            </w:r>
-            <w:proofErr w:type="gramStart"/>
-            <w:r>
-              <w:rPr>
-                <w:rFonts w:ascii="Courier New" w:hAnsi="Courier New" w:cs="Courier New"/>
-                <w:b/>
-                <w:bCs/>
-              </w:rPr>
-              <w:t>name</w:t>
-            </w:r>
-            <w:proofErr w:type="gramEnd"/>
-          </w:p>
-          <w:p>
-            <w:pPr>
-              <w:jc w:val="both"/>
-              <w:rPr>
-                <w:rFonts w:ascii="Courier New" w:hAnsi="Courier New" w:cs="Courier New"/>
-              </w:rPr>
-            </w:pPr>
-          </w:p>
-          <w:p>
-            <w:pPr>
-              <w:jc w:val="both"/>
-              <w:rPr>
-                <w:rFonts w:ascii="Courier New" w:hAnsi="Courier New" w:cs="Courier New"/>
-              </w:rPr>
-            </w:pPr>
-            <w:proofErr w:type="spellStart"/>
-            <w:r>
-              <w:rPr>
-                <w:rFonts w:ascii="Courier New" w:hAnsi="Courier New" w:cs="Courier New"/>
-              </w:rPr>
-              <w:t>Socket.gethostbyname</w:t>
-            </w:r>
-            <w:proofErr w:type="spellEnd"/>
-            <w:r>
-              <w:rPr>
-                <w:rFonts w:ascii="Courier New" w:hAnsi="Courier New" w:cs="Courier New"/>
-              </w:rPr>
-              <w:t>(</w:t>
+              <w:t>domain name</w:t>
+            </w:r>
+          </w:p>
+          <w:p>
+            <w:pPr>
+              <w:jc w:val="both"/>
+              <w:rPr>
+                <w:rFonts w:ascii="Courier New" w:hAnsi="Courier New" w:cs="Courier New"/>
+              </w:rPr>
+            </w:pPr>
+          </w:p>
+          <w:p>
+            <w:pPr>
+              <w:jc w:val="both"/>
+              <w:rPr>
+                <w:rFonts w:ascii="Courier New" w:hAnsi="Courier New" w:cs="Courier New"/>
+              </w:rPr>
+            </w:pPr>
+            <w:r>
+              <w:rPr>
+                <w:rFonts w:ascii="Courier New" w:hAnsi="Courier New" w:cs="Courier New"/>
+              </w:rPr>
+              <w:t>Socket.gethostbyname(</w:t>
             </w:r>
             <w:r>
               <w:rPr>
@@ -4141,79 +3909,51 @@
               <w:rPr>
                 <w:rFonts w:ascii="Courier New" w:hAnsi="Courier New" w:cs="Courier New"/>
               </w:rPr>
-              <w:t xml:space="preserve"> to be </w:t>
-            </w:r>
-            <w:proofErr w:type="gramStart"/>
-            <w:r>
-              <w:rPr>
-                <w:rFonts w:ascii="Courier New" w:hAnsi="Courier New" w:cs="Courier New"/>
-              </w:rPr>
-              <w:t>created</w:t>
-            </w:r>
-            <w:proofErr w:type="gramEnd"/>
-            <w:r>
-              <w:rPr>
-                <w:rFonts w:ascii="Courier New" w:hAnsi="Courier New" w:cs="Courier New"/>
+              <w:t xml:space="preserve"> to be created </w:t>
+            </w:r>
+          </w:p>
+          <w:p>
+            <w:pPr>
+              <w:jc w:val="both"/>
+              <w:rPr>
+                <w:rFonts w:ascii="Courier New" w:hAnsi="Courier New" w:cs="Courier New"/>
+              </w:rPr>
+            </w:pPr>
+          </w:p>
+          <w:p>
+            <w:pPr>
+              <w:jc w:val="both"/>
+              <w:rPr>
+                <w:rFonts w:ascii="Courier New" w:hAnsi="Courier New" w:cs="Courier New"/>
+              </w:rPr>
+            </w:pPr>
+            <w:r>
+              <w:rPr>
+                <w:rFonts w:ascii="Courier New" w:hAnsi="Courier New" w:cs="Courier New"/>
+              </w:rPr>
+              <w:t xml:space="preserve">Open </w:t>
+            </w:r>
+            <w:r>
+              <w:rPr>
+                <w:rFonts w:ascii="Courier New" w:hAnsi="Courier New" w:cs="Courier New"/>
+                <w:b/>
+                <w:bCs/>
+              </w:rPr>
+              <w:t>file</w:t>
+            </w:r>
+            <w:r>
+              <w:rPr>
+                <w:rFonts w:ascii="Courier New" w:hAnsi="Courier New" w:cs="Courier New"/>
+                <w:b/>
+                <w:bCs/>
               </w:rPr>
               <w:t xml:space="preserve"> </w:t>
             </w:r>
-          </w:p>
-          <w:p>
-            <w:pPr>
-              <w:jc w:val="both"/>
-              <w:rPr>
-                <w:rFonts w:ascii="Courier New" w:hAnsi="Courier New" w:cs="Courier New"/>
-              </w:rPr>
-            </w:pPr>
-          </w:p>
-          <w:p>
-            <w:pPr>
-              <w:jc w:val="both"/>
-              <w:rPr>
-                <w:rFonts w:ascii="Courier New" w:hAnsi="Courier New" w:cs="Courier New"/>
-              </w:rPr>
-            </w:pPr>
-            <w:r>
-              <w:rPr>
-                <w:rFonts w:ascii="Courier New" w:hAnsi="Courier New" w:cs="Courier New"/>
-              </w:rPr>
-              <w:t xml:space="preserve">Open </w:t>
-            </w:r>
-            <w:r>
-              <w:rPr>
-                <w:rFonts w:ascii="Courier New" w:hAnsi="Courier New" w:cs="Courier New"/>
-                <w:b/>
-                <w:bCs/>
-              </w:rPr>
-              <w:t>file</w:t>
-            </w:r>
-            <w:r>
-              <w:rPr>
-                <w:rFonts w:ascii="Courier New" w:hAnsi="Courier New" w:cs="Courier New"/>
-                <w:b/>
-                <w:bCs/>
-              </w:rPr>
-              <w:t xml:space="preserve"> </w:t>
-            </w:r>
-            <w:r>
-              <w:rPr>
-                <w:rFonts w:ascii="Courier New" w:hAnsi="Courier New" w:cs="Courier New"/>
-              </w:rPr>
-              <w:t xml:space="preserve">on </w:t>
-            </w:r>
-            <w:proofErr w:type="gramStart"/>
-            <w:r>
-              <w:rPr>
-                <w:rFonts w:ascii="Courier New" w:hAnsi="Courier New" w:cs="Courier New"/>
-              </w:rPr>
-              <w:t>append</w:t>
-            </w:r>
-            <w:proofErr w:type="gramEnd"/>
-            <w:r>
-              <w:rPr>
-                <w:rFonts w:ascii="Courier New" w:hAnsi="Courier New" w:cs="Courier New"/>
-              </w:rPr>
-              <w:t xml:space="preserve"> mode</w:t>
+            <w:r>
+              <w:rPr>
+                <w:rFonts w:ascii="Courier New" w:hAnsi="Courier New" w:cs="Courier New"/>
+              </w:rPr>
+              <w:t>on append mode</w:t>
             </w:r>
             <w:r>
               <w:rPr>
@@ -4243,7 +3983,6 @@
               </w:rPr>
               <w:t xml:space="preserve">Append </w:t>
             </w:r>
-            <w:proofErr w:type="gramStart"/>
             <w:r>
               <w:rPr>
                 <w:rFonts w:ascii="Courier New" w:hAnsi="Courier New" w:cs="Courier New"/>
@@ -4252,7 +3991,6 @@
               </w:rPr>
               <w:t>keys</w:t>
             </w:r>
-            <w:proofErr w:type="gramEnd"/>
           </w:p>
           <w:p>
             <w:pPr>
@@ -4413,23 +4151,7 @@
         <w:jc w:val="both"/>
       </w:pPr>
       <w:r>
-        <w:t xml:space="preserve">Wordlist Generator is a tool mostly used in combination with SSH </w:t>
-      </w:r>
-      <w:proofErr w:type="spellStart"/>
-      <w:r>
-        <w:t>BruteForce</w:t>
-      </w:r>
-      <w:proofErr w:type="spellEnd"/>
-      <w:r>
-        <w:t xml:space="preserve"> and Hash Cracker. It generates a list of possible passwords </w:t>
-      </w:r>
-      <w:proofErr w:type="gramStart"/>
-      <w:r>
-        <w:t>in order to</w:t>
-      </w:r>
-      <w:proofErr w:type="gramEnd"/>
-      <w:r>
-        <w:t xml:space="preserve"> use it for crack them. In Algorithm 5 it shows a simple implementation of the Word</w:t>
+        <w:t>Wordlist Generator is a tool mostly used in combination with SSH BruteForce and Hash Cracker. It generates a list of possible passwords in order to use it for crack them. In Algorithm 5 it shows a simple implementation of the Word</w:t>
       </w:r>
       <w:r>
         <w:t>l</w:t>
@@ -4438,15 +4160,7 @@
         <w:t xml:space="preserve">ist Generator with the </w:t>
       </w:r>
       <w:r>
-        <w:t xml:space="preserve">option of making a text file with alphabetical, </w:t>
-      </w:r>
-      <w:proofErr w:type="gramStart"/>
-      <w:r>
-        <w:t>numeric</w:t>
-      </w:r>
-      <w:proofErr w:type="gramEnd"/>
-      <w:r>
-        <w:t xml:space="preserve"> or alphanumeric passwords. </w:t>
+        <w:t xml:space="preserve">option of making a text file with alphabetical, numeric or alphanumeric passwords. </w:t>
       </w:r>
     </w:p>
     <w:p>
@@ -4530,16 +4244,8 @@
               <w:rPr>
                 <w:rFonts w:ascii="Courier New" w:hAnsi="Courier New" w:cs="Courier New"/>
               </w:rPr>
-              <w:t xml:space="preserve">Create Wordlist Generator text </w:t>
-            </w:r>
-            <w:proofErr w:type="gramStart"/>
-            <w:r>
-              <w:rPr>
-                <w:rFonts w:ascii="Courier New" w:hAnsi="Courier New" w:cs="Courier New"/>
-              </w:rPr>
-              <w:t>file</w:t>
-            </w:r>
-            <w:proofErr w:type="gramEnd"/>
+              <w:t>Create Wordlist Generator text file</w:t>
+            </w:r>
           </w:p>
           <w:p>
             <w:pPr>
@@ -4592,7 +4298,6 @@
               </w:rPr>
               <w:t xml:space="preserve"> or </w:t>
             </w:r>
-            <w:proofErr w:type="gramStart"/>
             <w:r>
               <w:rPr>
                 <w:rFonts w:ascii="Courier New" w:hAnsi="Courier New" w:cs="Courier New"/>
@@ -4601,7 +4306,6 @@
               </w:rPr>
               <w:t>alphanumeric</w:t>
             </w:r>
-            <w:proofErr w:type="gramEnd"/>
           </w:p>
           <w:p>
             <w:pPr>
@@ -4660,21 +4364,7 @@
               <w:rPr>
                 <w:rFonts w:ascii="Courier New" w:hAnsi="Courier New" w:cs="Courier New"/>
               </w:rPr>
-              <w:t xml:space="preserve">For </w:t>
-            </w:r>
-            <w:proofErr w:type="spellStart"/>
-            <w:r>
-              <w:rPr>
-                <w:rFonts w:ascii="Courier New" w:hAnsi="Courier New" w:cs="Courier New"/>
-              </w:rPr>
-              <w:t>i</w:t>
-            </w:r>
-            <w:proofErr w:type="spellEnd"/>
-            <w:r>
-              <w:rPr>
-                <w:rFonts w:ascii="Courier New" w:hAnsi="Courier New" w:cs="Courier New"/>
-              </w:rPr>
-              <w:t xml:space="preserve"> in range of (</w:t>
+              <w:t>For i in range of (</w:t>
             </w:r>
             <w:r>
               <w:rPr>
@@ -4742,7 +4432,6 @@
               </w:rPr>
               <w:t xml:space="preserve"> and </w:t>
             </w:r>
-            <w:proofErr w:type="gramStart"/>
             <w:r>
               <w:rPr>
                 <w:rFonts w:ascii="Courier New" w:hAnsi="Courier New" w:cs="Courier New"/>
@@ -4751,7 +4440,6 @@
               </w:rPr>
               <w:t>max</w:t>
             </w:r>
-            <w:proofErr w:type="gramEnd"/>
           </w:p>
           <w:p>
             <w:pPr>
@@ -4782,33 +4470,17 @@
         <w:rPr>
           <w:rFonts w:ascii="Times New Roman" w:hAnsi="Times New Roman" w:cs="Times New Roman"/>
         </w:rPr>
-        <w:t xml:space="preserve">SSH </w:t>
-      </w:r>
-      <w:proofErr w:type="spellStart"/>
-      <w:r>
-        <w:rPr>
-          <w:rFonts w:ascii="Times New Roman" w:hAnsi="Times New Roman" w:cs="Times New Roman"/>
-        </w:rPr>
-        <w:t>BruteForce</w:t>
+        <w:t>SSH BruteForce</w:t>
       </w:r>
       <w:bookmarkEnd w:id="13"/>
-      <w:proofErr w:type="spellEnd"/>
-    </w:p>
-    <w:p/>
-    <w:p>
-      <w:pPr>
-        <w:jc w:val="both"/>
-      </w:pPr>
-      <w:r>
-        <w:t xml:space="preserve">In general brute-force attacks are a type of dictionary attacks that iteratively try a combination of username/password </w:t>
-      </w:r>
-      <w:proofErr w:type="gramStart"/>
-      <w:r>
-        <w:t>in order to</w:t>
-      </w:r>
-      <w:proofErr w:type="gramEnd"/>
-      <w:r>
-        <w:t xml:space="preserve"> gain access to an account or system. In our scenario the target is an SSH server that uses a username and a password for a login. The main purpose of this attack is to gain access in the case of a weak username/password combination that is present in the dictionary databases. In Algorithm </w:t>
+    </w:p>
+    <w:p/>
+    <w:p>
+      <w:pPr>
+        <w:jc w:val="both"/>
+      </w:pPr>
+      <w:r>
+        <w:t xml:space="preserve">In general brute-force attacks are a type of dictionary attacks that iteratively try a combination of username/password in order to gain access to an account or system. In our scenario the target is an SSH server that uses a username and a password for a login. The main purpose of this attack is to gain access in the case of a weak username/password combination that is present in the dictionary databases. In Algorithm </w:t>
       </w:r>
       <w:r>
         <w:t>6</w:t>
@@ -5109,18 +4781,8 @@
                 <w:b/>
                 <w:bCs/>
               </w:rPr>
-              <w:t xml:space="preserve">try </w:t>
-            </w:r>
-            <w:proofErr w:type="gramStart"/>
-            <w:r>
-              <w:rPr>
-                <w:rFonts w:ascii="Courier New" w:hAnsi="Courier New" w:cs="Courier New"/>
-                <w:b/>
-                <w:bCs/>
-              </w:rPr>
-              <w:t>connect(</w:t>
-            </w:r>
-            <w:proofErr w:type="gramEnd"/>
+              <w:t>try connect(</w:t>
+            </w:r>
             <w:r>
               <w:rPr>
                 <w:rFonts w:ascii="Courier New" w:hAnsi="Courier New" w:cs="Courier New"/>
@@ -5198,7 +4860,6 @@
               </w:rPr>
               <w:t xml:space="preserve">           </w:t>
             </w:r>
-            <w:proofErr w:type="gramStart"/>
             <w:r>
               <w:rPr>
                 <w:rFonts w:ascii="Courier New" w:hAnsi="Courier New" w:cs="Courier New"/>
@@ -5207,7 +4868,6 @@
               </w:rPr>
               <w:t>store(</w:t>
             </w:r>
-            <w:proofErr w:type="gramEnd"/>
             <w:r>
               <w:rPr>
                 <w:rFonts w:ascii="Courier New" w:hAnsi="Courier New" w:cs="Courier New"/>
@@ -5428,7 +5088,6 @@
               </w:rPr>
               <w:t xml:space="preserve">Bind the local IP to an unoccupied </w:t>
             </w:r>
-            <w:proofErr w:type="gramStart"/>
             <w:r>
               <w:rPr>
                 <w:rFonts w:ascii="Courier New" w:hAnsi="Courier New" w:cs="Courier New"/>
@@ -5437,7 +5096,6 @@
               </w:rPr>
               <w:t>port</w:t>
             </w:r>
-            <w:proofErr w:type="gramEnd"/>
           </w:p>
           <w:p>
             <w:pPr>
@@ -5462,7 +5120,6 @@
               </w:rPr>
               <w:t xml:space="preserve">Listen to </w:t>
             </w:r>
-            <w:proofErr w:type="gramStart"/>
             <w:r>
               <w:rPr>
                 <w:rFonts w:ascii="Courier New" w:hAnsi="Courier New" w:cs="Courier New"/>
@@ -5471,7 +5128,6 @@
               </w:rPr>
               <w:t>port</w:t>
             </w:r>
-            <w:proofErr w:type="gramEnd"/>
           </w:p>
           <w:p>
             <w:pPr>
@@ -5901,23 +5557,7 @@
         <w:t>Hash Cracker is a tool that takes a</w:t>
       </w:r>
       <w:r>
-        <w:t xml:space="preserve"> list of possible passwords and a hash, and compares them until it finds the password that matches with the hash. Nowadays, most of the databases save passwords with the aid of hashes. This is the reason that a hash cracker is needed </w:t>
-      </w:r>
-      <w:proofErr w:type="gramStart"/>
-      <w:r>
-        <w:t>in order to</w:t>
-      </w:r>
-      <w:proofErr w:type="gramEnd"/>
-      <w:r>
-        <w:t xml:space="preserve"> find passwords. Also, it is a very fast procedure and take less time than a </w:t>
-      </w:r>
-      <w:proofErr w:type="spellStart"/>
-      <w:r>
-        <w:t>BruteForce</w:t>
-      </w:r>
-      <w:proofErr w:type="spellEnd"/>
-      <w:r>
-        <w:t xml:space="preserve"> Attack.</w:t>
+        <w:t xml:space="preserve"> list of possible passwords and a hash, and compares them until it finds the password that matches with the hash. Nowadays, most of the databases save passwords with the aid of hashes. This is the reason that a hash cracker is needed in order to find passwords. Also, it is a very fast procedure and take less time than a BruteForce Attack.</w:t>
       </w:r>
     </w:p>
     <w:p>
@@ -6001,16 +5641,8 @@
               <w:rPr>
                 <w:rFonts w:ascii="Courier New" w:hAnsi="Courier New" w:cs="Courier New"/>
               </w:rPr>
-              <w:t xml:space="preserve">Use hashlib </w:t>
-            </w:r>
-            <w:proofErr w:type="gramStart"/>
-            <w:r>
-              <w:rPr>
-                <w:rFonts w:ascii="Courier New" w:hAnsi="Courier New" w:cs="Courier New"/>
-              </w:rPr>
-              <w:t>library</w:t>
-            </w:r>
-            <w:proofErr w:type="gramEnd"/>
+              <w:t>Use hashlib library</w:t>
+            </w:r>
           </w:p>
           <w:p>
             <w:pPr>
@@ -6059,16 +5691,8 @@
               <w:rPr>
                 <w:rFonts w:ascii="Courier New" w:hAnsi="Courier New" w:cs="Courier New"/>
               </w:rPr>
-              <w:t xml:space="preserve"> on read </w:t>
-            </w:r>
-            <w:proofErr w:type="gramStart"/>
-            <w:r>
-              <w:rPr>
-                <w:rFonts w:ascii="Courier New" w:hAnsi="Courier New" w:cs="Courier New"/>
-              </w:rPr>
-              <w:t>mode</w:t>
-            </w:r>
-            <w:proofErr w:type="gramEnd"/>
+              <w:t xml:space="preserve"> on read mode</w:t>
+            </w:r>
           </w:p>
           <w:p>
             <w:pPr>
@@ -6192,31 +5816,7 @@
         <w:jc w:val="both"/>
       </w:pPr>
       <w:r>
-        <w:t xml:space="preserve">A ransomware is a type of malware that is generally used to extort a user/victim into paying the attacker </w:t>
-      </w:r>
-      <w:proofErr w:type="gramStart"/>
-      <w:r>
-        <w:t>in order to</w:t>
-      </w:r>
-      <w:proofErr w:type="gramEnd"/>
-      <w:r>
-        <w:t xml:space="preserve"> revert any actions taken by it. The </w:t>
-      </w:r>
-      <w:proofErr w:type="gramStart"/>
-      <w:r>
-        <w:t>most commonly used</w:t>
-      </w:r>
-      <w:proofErr w:type="gramEnd"/>
-      <w:r>
-        <w:t xml:space="preserve"> action is the encryption of a user’s most important files, which generally are personal images and videos, important documents, system files etc. To get the ransomware to the user/victim, an attacker usually fools them into thinking that the file is to be trusted and thus leading him into executing it on their personal computer. After being ran the ransomware immediately begins encrypting user files and then displays a message prompting the user to pay the attacker (usually in Bitcoin) </w:t>
-      </w:r>
-      <w:proofErr w:type="gramStart"/>
-      <w:r>
-        <w:t>in order to</w:t>
-      </w:r>
-      <w:proofErr w:type="gramEnd"/>
-      <w:r>
-        <w:t xml:space="preserve"> get their files back.</w:t>
+        <w:t>A ransomware is a type of malware that is generally used to extort a user/victim into paying the attacker in order to revert any actions taken by it. The most commonly used action is the encryption of a user’s most important files, which generally are personal images and videos, important documents, system files etc. To get the ransomware to the user/victim, an attacker usually fools them into thinking that the file is to be trusted and thus leading him into executing it on their personal computer. After being ran the ransomware immediately begins encrypting user files and then displays a message prompting the user to pay the attacker (usually in Bitcoin) in order to get their files back.</w:t>
       </w:r>
     </w:p>
     <w:p>
@@ -6225,15 +5825,7 @@
         <w:jc w:val="both"/>
       </w:pPr>
       <w:r>
-        <w:t xml:space="preserve">For the purposes of this team project, we created a tool that, once ran, it encrypts </w:t>
-      </w:r>
-      <w:proofErr w:type="gramStart"/>
-      <w:r>
-        <w:t>all of</w:t>
-      </w:r>
-      <w:proofErr w:type="gramEnd"/>
-      <w:r>
-        <w:t xml:space="preserve"> the user’s important files under the specified directory. Before running the ransomware script, the attacker must generate a pair of private/public encryption keys by using the also developed </w:t>
+        <w:t xml:space="preserve">For the purposes of this team project, we created a tool that, once ran, it encrypts all of the user’s important files under the specified directory. Before running the ransomware script, the attacker must generate a pair of private/public encryption keys by using the also developed </w:t>
       </w:r>
       <w:r>
         <w:rPr>
@@ -6377,21 +5969,7 @@
               <w:rPr>
                 <w:rFonts w:ascii="Courier New" w:hAnsi="Courier New" w:cs="Courier New"/>
               </w:rPr>
-              <w:t xml:space="preserve">Initialize Fernet </w:t>
-            </w:r>
-            <w:proofErr w:type="spellStart"/>
-            <w:r>
-              <w:rPr>
-                <w:rFonts w:ascii="Courier New" w:hAnsi="Courier New" w:cs="Courier New"/>
-              </w:rPr>
-              <w:t>crypter</w:t>
-            </w:r>
-            <w:proofErr w:type="spellEnd"/>
-            <w:r>
-              <w:rPr>
-                <w:rFonts w:ascii="Courier New" w:hAnsi="Courier New" w:cs="Courier New"/>
-              </w:rPr>
-              <w:t xml:space="preserve"> with key</w:t>
+              <w:t>Initialize Fernet crypter with key</w:t>
             </w:r>
           </w:p>
         </w:tc>
@@ -6561,8 +6139,6 @@
               </w:rPr>
               <w:t xml:space="preserve">    if </w:t>
             </w:r>
-            <w:proofErr w:type="spellStart"/>
-            <w:proofErr w:type="gramStart"/>
             <w:r>
               <w:rPr>
                 <w:rFonts w:ascii="Courier New" w:hAnsi="Courier New" w:cs="Courier New"/>
@@ -6573,15 +6149,7 @@
               <w:rPr>
                 <w:rFonts w:ascii="Courier New" w:hAnsi="Courier New" w:cs="Courier New"/>
               </w:rPr>
-              <w:t>extension</w:t>
-            </w:r>
-            <w:proofErr w:type="spellEnd"/>
-            <w:proofErr w:type="gramEnd"/>
-            <w:r>
-              <w:rPr>
-                <w:rFonts w:ascii="Courier New" w:hAnsi="Courier New" w:cs="Courier New"/>
-              </w:rPr>
-              <w:t xml:space="preserve"> </w:t>
+              <w:t xml:space="preserve">extension </w:t>
             </w:r>
             <w:r>
               <w:rPr>
@@ -6625,23 +6193,13 @@
               </w:rPr>
               <w:t xml:space="preserve">        </w:t>
             </w:r>
-            <w:proofErr w:type="gramStart"/>
-            <w:r>
-              <w:rPr>
-                <w:rFonts w:ascii="Courier New" w:hAnsi="Courier New" w:cs="Courier New"/>
-                <w:b/>
-                <w:bCs/>
-              </w:rPr>
-              <w:t>encrypt(</w:t>
-            </w:r>
-            <w:proofErr w:type="gramEnd"/>
-            <w:r>
-              <w:rPr>
-                <w:rFonts w:ascii="Courier New" w:hAnsi="Courier New" w:cs="Courier New"/>
-                <w:b/>
-                <w:bCs/>
-              </w:rPr>
-              <w:t>)</w:t>
+            <w:r>
+              <w:rPr>
+                <w:rFonts w:ascii="Courier New" w:hAnsi="Courier New" w:cs="Courier New"/>
+                <w:b/>
+                <w:bCs/>
+              </w:rPr>
+              <w:t>encrypt()</w:t>
             </w:r>
           </w:p>
         </w:tc>
@@ -6663,15 +6221,7 @@
         <w:jc w:val="both"/>
       </w:pPr>
       <w:r>
-        <w:t xml:space="preserve">As shown in Algorithm 1 the </w:t>
-      </w:r>
-      <w:proofErr w:type="spellStart"/>
-      <w:r>
-        <w:t>Crypter</w:t>
-      </w:r>
-      <w:proofErr w:type="spellEnd"/>
-      <w:r>
-        <w:t xml:space="preserve"> used to encrypt files is Fernet, which is said to be a military grade encryption algorithm that is unbreakable. The ransomware tool also employs a decryption function that is used to decrypt all previously encrypted files. Algorithm </w:t>
+        <w:t xml:space="preserve">As shown in Algorithm 1 the Crypter used to encrypt files is Fernet, which is said to be a military grade encryption algorithm that is unbreakable. The ransomware tool also employs a decryption function that is used to decrypt all previously encrypted files. Algorithm </w:t>
       </w:r>
       <w:r>
         <w:t>11</w:t>
@@ -6813,21 +6363,7 @@
               <w:rPr>
                 <w:rFonts w:ascii="Courier New" w:hAnsi="Courier New" w:cs="Courier New"/>
               </w:rPr>
-              <w:t xml:space="preserve">Initialize Fernet </w:t>
-            </w:r>
-            <w:proofErr w:type="spellStart"/>
-            <w:r>
-              <w:rPr>
-                <w:rFonts w:ascii="Courier New" w:hAnsi="Courier New" w:cs="Courier New"/>
-              </w:rPr>
-              <w:t>crypter</w:t>
-            </w:r>
-            <w:proofErr w:type="spellEnd"/>
-            <w:r>
-              <w:rPr>
-                <w:rFonts w:ascii="Courier New" w:hAnsi="Courier New" w:cs="Courier New"/>
-              </w:rPr>
-              <w:t xml:space="preserve"> with key</w:t>
+              <w:t>Initialize Fernet crypter with key</w:t>
             </w:r>
           </w:p>
         </w:tc>
@@ -6947,21 +6483,11 @@
               </w:rPr>
               <w:t xml:space="preserve">    if </w:t>
             </w:r>
-            <w:proofErr w:type="spellStart"/>
-            <w:proofErr w:type="gramStart"/>
-            <w:r>
-              <w:rPr>
-                <w:rFonts w:ascii="Courier New" w:hAnsi="Courier New" w:cs="Courier New"/>
-              </w:rPr>
-              <w:t>file.extension</w:t>
-            </w:r>
-            <w:proofErr w:type="spellEnd"/>
-            <w:proofErr w:type="gramEnd"/>
-            <w:r>
-              <w:rPr>
-                <w:rFonts w:ascii="Courier New" w:hAnsi="Courier New" w:cs="Courier New"/>
-              </w:rPr>
-              <w:t xml:space="preserve"> </w:t>
+            <w:r>
+              <w:rPr>
+                <w:rFonts w:ascii="Courier New" w:hAnsi="Courier New" w:cs="Courier New"/>
+              </w:rPr>
+              <w:t xml:space="preserve">file.extension </w:t>
             </w:r>
             <w:r>
               <w:rPr>
@@ -7005,23 +6531,13 @@
               </w:rPr>
               <w:t xml:space="preserve">        </w:t>
             </w:r>
-            <w:proofErr w:type="gramStart"/>
-            <w:r>
-              <w:rPr>
-                <w:rFonts w:ascii="Courier New" w:hAnsi="Courier New" w:cs="Courier New"/>
-                <w:b/>
-                <w:bCs/>
-              </w:rPr>
-              <w:t>decrypt(</w:t>
-            </w:r>
-            <w:proofErr w:type="gramEnd"/>
-            <w:r>
-              <w:rPr>
-                <w:rFonts w:ascii="Courier New" w:hAnsi="Courier New" w:cs="Courier New"/>
-                <w:b/>
-                <w:bCs/>
-              </w:rPr>
-              <w:t>)</w:t>
+            <w:r>
+              <w:rPr>
+                <w:rFonts w:ascii="Courier New" w:hAnsi="Courier New" w:cs="Courier New"/>
+                <w:b/>
+                <w:bCs/>
+              </w:rPr>
+              <w:t>decrypt()</w:t>
             </w:r>
           </w:p>
         </w:tc>
@@ -7038,23 +6554,7 @@
         <w:jc w:val="both"/>
       </w:pPr>
       <w:r>
-        <w:t xml:space="preserve">In the case of the decryption the logic is that the victim will provide the encrypted Fernet key to the attacker and the attacker will use his private RSA key to decrypt it and send it to the victim </w:t>
-      </w:r>
-      <w:proofErr w:type="gramStart"/>
-      <w:r>
-        <w:t>in order to</w:t>
-      </w:r>
-      <w:proofErr w:type="gramEnd"/>
-      <w:r>
-        <w:t xml:space="preserve"> restore his files. Since the files were encrypted with the original Fernet key, the victim </w:t>
-      </w:r>
-      <w:proofErr w:type="gramStart"/>
-      <w:r>
-        <w:t>can’t</w:t>
-      </w:r>
-      <w:proofErr w:type="gramEnd"/>
-      <w:r>
-        <w:t xml:space="preserve"> use the encrypted one to decrypt his files, so he needs to get the original by decrypting it.</w:t>
+        <w:t>In the case of the decryption the logic is that the victim will provide the encrypted Fernet key to the attacker and the attacker will use his private RSA key to decrypt it and send it to the victim in order to restore his files. Since the files were encrypted with the original Fernet key, the victim can’t use the encrypted one to decrypt his files, so he needs to get the original by decrypting it.</w:t>
       </w:r>
     </w:p>
     <w:p/>
@@ -7080,31 +6580,7 @@
         <w:jc w:val="both"/>
       </w:pPr>
       <w:r>
-        <w:t xml:space="preserve">One of the most common hacking techniques is that of the SQL Injection. In </w:t>
-      </w:r>
-      <w:proofErr w:type="gramStart"/>
-      <w:r>
-        <w:t>general</w:t>
-      </w:r>
-      <w:proofErr w:type="gramEnd"/>
-      <w:r>
-        <w:t xml:space="preserve"> this attack occurs when there is an input that requires the user to type in something and then based on that return the result from the database, where instead of the expected text the user sends SQL code which runs unbeknownst to the administrator on the database. This can result in data leaks and data loss since the user is able to run any SQL code </w:t>
-      </w:r>
-      <w:proofErr w:type="gramStart"/>
-      <w:r>
-        <w:t>in order to</w:t>
-      </w:r>
-      <w:proofErr w:type="gramEnd"/>
-      <w:r>
-        <w:t xml:space="preserve"> get the desired results. For this </w:t>
-      </w:r>
-      <w:proofErr w:type="gramStart"/>
-      <w:r>
-        <w:t>project</w:t>
-      </w:r>
-      <w:proofErr w:type="gramEnd"/>
-      <w:r>
-        <w:t xml:space="preserve"> our tool checks a given webpage for SQL injection vulnerabilities by entering the [ ‘ ] character along with some random text hoping to get an SQL error, that indicates that we can run SQL code. Algorithm </w:t>
+        <w:t xml:space="preserve">One of the most common hacking techniques is that of the SQL Injection. In general this attack occurs when there is an input that requires the user to type in something and then based on that return the result from the database, where instead of the expected text the user sends SQL code which runs unbeknownst to the administrator on the database. This can result in data leaks and data loss since the user is able to run any SQL code in order to get the desired results. For this project our tool checks a given webpage for SQL injection vulnerabilities by entering the [ ‘ ] character along with some random text hoping to get an SQL error, that indicates that we can run SQL code. Algorithm </w:t>
       </w:r>
       <w:r>
         <w:t>12</w:t>
@@ -7323,33 +6799,13 @@
               <w:lastRenderedPageBreak/>
               <w:t xml:space="preserve">    </w:t>
             </w:r>
-            <w:proofErr w:type="spellStart"/>
-            <w:proofErr w:type="gramStart"/>
-            <w:r>
-              <w:rPr>
-                <w:rFonts w:ascii="Courier New" w:hAnsi="Courier New" w:cs="Courier New"/>
-                <w:b/>
-                <w:bCs/>
-              </w:rPr>
-              <w:t>getattributes</w:t>
-            </w:r>
-            <w:proofErr w:type="spellEnd"/>
-            <w:r>
-              <w:rPr>
-                <w:rFonts w:ascii="Courier New" w:hAnsi="Courier New" w:cs="Courier New"/>
-                <w:b/>
-                <w:bCs/>
-              </w:rPr>
-              <w:t>(</w:t>
-            </w:r>
-            <w:proofErr w:type="gramEnd"/>
-            <w:r>
-              <w:rPr>
-                <w:rFonts w:ascii="Courier New" w:hAnsi="Courier New" w:cs="Courier New"/>
-                <w:b/>
-                <w:bCs/>
-              </w:rPr>
-              <w:t>)</w:t>
+            <w:r>
+              <w:rPr>
+                <w:rFonts w:ascii="Courier New" w:hAnsi="Courier New" w:cs="Courier New"/>
+                <w:b/>
+                <w:bCs/>
+              </w:rPr>
+              <w:t>getattributes()</w:t>
             </w:r>
           </w:p>
         </w:tc>
@@ -7424,21 +6880,7 @@
               <w:rPr>
                 <w:rFonts w:ascii="Courier New" w:hAnsi="Courier New" w:cs="Courier New"/>
               </w:rPr>
-              <w:t xml:space="preserve">Get page response and match </w:t>
-            </w:r>
-            <w:proofErr w:type="spellStart"/>
-            <w:r>
-              <w:rPr>
-                <w:rFonts w:ascii="Courier New" w:hAnsi="Courier New" w:cs="Courier New"/>
-              </w:rPr>
-              <w:t>regexp</w:t>
-            </w:r>
-            <w:proofErr w:type="spellEnd"/>
-            <w:r>
-              <w:rPr>
-                <w:rFonts w:ascii="Courier New" w:hAnsi="Courier New" w:cs="Courier New"/>
-              </w:rPr>
-              <w:t xml:space="preserve"> of error</w:t>
+              <w:t>Get page response and match regexp of error</w:t>
             </w:r>
           </w:p>
         </w:tc>
@@ -7530,23 +6972,7 @@
         <w:jc w:val="both"/>
       </w:pPr>
       <w:r>
-        <w:t xml:space="preserve">After we send the payload that includes the special </w:t>
-      </w:r>
-      <w:proofErr w:type="gramStart"/>
-      <w:r>
-        <w:t>character</w:t>
-      </w:r>
-      <w:proofErr w:type="gramEnd"/>
-      <w:r>
-        <w:t xml:space="preserve"> we read the response page and try to find a match using regular expressions to the most common SQL errors. If a match is </w:t>
-      </w:r>
-      <w:proofErr w:type="gramStart"/>
-      <w:r>
-        <w:t>found</w:t>
-      </w:r>
-      <w:proofErr w:type="gramEnd"/>
-      <w:r>
-        <w:t xml:space="preserve"> then the page is SQL injectable.</w:t>
+        <w:t>After we send the payload that includes the special character we read the response page and try to find a match using regular expressions to the most common SQL errors. If a match is found then the page is SQL injectable.</w:t>
       </w:r>
     </w:p>
     <w:p/>
@@ -7572,15 +6998,7 @@
         <w:jc w:val="both"/>
       </w:pPr>
       <w:r>
-        <w:t xml:space="preserve">OS Detection refers to the process of identifying the operating system that runs on a computer. Most popular OSes are Windows and Unix/Linux. The simplest method (though not foolproof) of identifying a computer’s OS is to send a packet and then read the TTL (Time </w:t>
-      </w:r>
-      <w:proofErr w:type="gramStart"/>
-      <w:r>
-        <w:t>To</w:t>
-      </w:r>
-      <w:proofErr w:type="gramEnd"/>
-      <w:r>
-        <w:t xml:space="preserve"> Live) value that comes in the response. Generally, Windows and Linux have different TTL values as listed in Table 1.</w:t>
+        <w:t>OS Detection refers to the process of identifying the operating system that runs on a computer. Most popular OSes are Windows and Unix/Linux. The simplest method (though not foolproof) of identifying a computer’s OS is to send a packet and then read the TTL (Time To Live) value that comes in the response. Generally, Windows and Linux have different TTL values as listed in Table 1.</w:t>
       </w:r>
     </w:p>
     <w:p>
@@ -7802,27 +7220,14 @@
         <w:ind w:firstLine="720"/>
         <w:jc w:val="both"/>
       </w:pPr>
-      <w:proofErr w:type="gramStart"/>
-      <w:r>
-        <w:t>In order to</w:t>
-      </w:r>
-      <w:proofErr w:type="gramEnd"/>
-      <w:r>
-        <w:t xml:space="preserve"> identify the OS, Algorithm </w:t>
+      <w:r>
+        <w:t xml:space="preserve">In order to identify the OS, Algorithm </w:t>
       </w:r>
       <w:r>
         <w:t>13</w:t>
       </w:r>
       <w:r>
-        <w:t xml:space="preserve"> was employed. It is to be noted that the TTL value can be easily changed by a system administrator </w:t>
-      </w:r>
-      <w:proofErr w:type="gramStart"/>
-      <w:r>
-        <w:t>in order to</w:t>
-      </w:r>
-      <w:proofErr w:type="gramEnd"/>
-      <w:r>
-        <w:t xml:space="preserve"> counter detection tools that use this method. There are other much more sophisticated ways to detect the OS, but are outside the scope of this project.</w:t>
+        <w:t xml:space="preserve"> was employed. It is to be noted that the TTL value can be easily changed by a system administrator in order to counter detection tools that use this method. There are other much more sophisticated ways to detect the OS, but are outside the scope of this project.</w:t>
       </w:r>
     </w:p>
     <w:p>
@@ -7989,19 +7394,11 @@
               </w:rPr>
               <w:t xml:space="preserve">if </w:t>
             </w:r>
-            <w:proofErr w:type="spellStart"/>
-            <w:r>
-              <w:rPr>
-                <w:rFonts w:ascii="Courier New" w:hAnsi="Courier New" w:cs="Courier New"/>
-              </w:rPr>
-              <w:t>response.TTL</w:t>
-            </w:r>
-            <w:proofErr w:type="spellEnd"/>
-            <w:r>
-              <w:rPr>
-                <w:rFonts w:ascii="Courier New" w:hAnsi="Courier New" w:cs="Courier New"/>
-              </w:rPr>
-              <w:t xml:space="preserve"> </w:t>
+            <w:r>
+              <w:rPr>
+                <w:rFonts w:ascii="Courier New" w:hAnsi="Courier New" w:cs="Courier New"/>
+              </w:rPr>
+              <w:t xml:space="preserve">response.TTL </w:t>
             </w:r>
             <w:r>
               <w:rPr>
@@ -8084,19 +7481,11 @@
               </w:rPr>
               <w:t xml:space="preserve">else if </w:t>
             </w:r>
-            <w:proofErr w:type="spellStart"/>
-            <w:r>
-              <w:rPr>
-                <w:rFonts w:ascii="Courier New" w:hAnsi="Courier New" w:cs="Courier New"/>
-              </w:rPr>
-              <w:t>response.TTL</w:t>
-            </w:r>
-            <w:proofErr w:type="spellEnd"/>
-            <w:r>
-              <w:rPr>
-                <w:rFonts w:ascii="Courier New" w:hAnsi="Courier New" w:cs="Courier New"/>
-              </w:rPr>
-              <w:t xml:space="preserve"> </w:t>
+            <w:r>
+              <w:rPr>
+                <w:rFonts w:ascii="Courier New" w:hAnsi="Courier New" w:cs="Courier New"/>
+              </w:rPr>
+              <w:t xml:space="preserve">response.TTL </w:t>
             </w:r>
             <w:r>
               <w:rPr>
@@ -8268,13 +7657,7 @@
           <w:rFonts w:ascii="Times New Roman" w:hAnsi="Times New Roman" w:cs="Times New Roman"/>
         </w:rPr>
         <w:lastRenderedPageBreak/>
-        <w:t xml:space="preserve">Port Scanner </w:t>
-      </w:r>
-      <w:r>
-        <w:rPr>
-          <w:rFonts w:ascii="Times New Roman" w:hAnsi="Times New Roman" w:cs="Times New Roman"/>
-        </w:rPr>
-        <w:t>Window</w:t>
+        <w:t>Port Scanner Window</w:t>
       </w:r>
     </w:p>
     <w:p/>
@@ -9172,7 +8555,481 @@
           <w:sdtEndPr/>
           <w:sdtContent>
             <w:p/>
-            <w:p/>
+            <w:p>
+              <w:pPr>
+                <w:jc w:val="both"/>
+                <w:rPr>
+                  <w:rStyle w:val="selectable"/>
+                  <w:color w:val="000000"/>
+                </w:rPr>
+              </w:pPr>
+              <w:r>
+                <w:rPr>
+                  <w:rStyle w:val="selectable"/>
+                  <w:color w:val="000000"/>
+                </w:rPr>
+                <w:t xml:space="preserve">Bacudio, A., Yuan, X., Bill Chu, B. and Jones, M., </w:t>
+              </w:r>
+              <w:r>
+                <w:rPr>
+                  <w:rStyle w:val="selectable"/>
+                  <w:color w:val="000000"/>
+                </w:rPr>
+                <w:t>(</w:t>
+              </w:r>
+              <w:r>
+                <w:rPr>
+                  <w:rStyle w:val="selectable"/>
+                  <w:color w:val="000000"/>
+                </w:rPr>
+                <w:t>2011</w:t>
+              </w:r>
+              <w:r>
+                <w:rPr>
+                  <w:rStyle w:val="selectable"/>
+                  <w:color w:val="000000"/>
+                </w:rPr>
+                <w:t xml:space="preserve">) </w:t>
+              </w:r>
+              <w:r>
+                <w:rPr>
+                  <w:rStyle w:val="selectable"/>
+                  <w:color w:val="000000"/>
+                </w:rPr>
+                <w:t>.</w:t>
+              </w:r>
+              <w:r>
+                <w:rPr>
+                  <w:rStyle w:val="selectable"/>
+                  <w:color w:val="000000"/>
+                </w:rPr>
+                <w:t xml:space="preserve"> [Book]</w:t>
+              </w:r>
+              <w:r>
+                <w:rPr>
+                  <w:rStyle w:val="selectable"/>
+                  <w:color w:val="000000"/>
+                </w:rPr>
+                <w:t xml:space="preserve"> An Overview of Penetration Testing. </w:t>
+              </w:r>
+              <w:r>
+                <w:rPr>
+                  <w:rStyle w:val="selectable"/>
+                  <w:i/>
+                  <w:iCs/>
+                  <w:color w:val="000000"/>
+                </w:rPr>
+                <w:t>International Journal of Network Security &amp; Its Applications</w:t>
+              </w:r>
+              <w:r>
+                <w:rPr>
+                  <w:rStyle w:val="selectable"/>
+                  <w:color w:val="000000"/>
+                </w:rPr>
+                <w:t>, 3(6), pp.19-38.</w:t>
+              </w:r>
+              <w:r>
+                <w:rPr>
+                  <w:rStyle w:val="selectable"/>
+                  <w:color w:val="000000"/>
+                </w:rPr>
+                <w:t xml:space="preserve"> (online)</w:t>
+              </w:r>
+              <w:r>
+                <w:rPr>
+                  <w:rStyle w:val="selectable"/>
+                  <w:color w:val="000000"/>
+                </w:rPr>
+                <w:t xml:space="preserve"> Available at: </w:t>
+              </w:r>
+              <w:hyperlink r:id="rId17" w:history="1">
+                <w:r>
+                  <w:rPr>
+                    <w:rStyle w:val="Hyperlink"/>
+                  </w:rPr>
+                  <w:t>https://www.researchgate.net/publication/274174058_An_Overview_of_Penetration_Testing</w:t>
+                </w:r>
+              </w:hyperlink>
+              <w:r>
+                <w:rPr>
+                  <w:rStyle w:val="selectable"/>
+                  <w:color w:val="000000"/>
+                </w:rPr>
+                <w:t xml:space="preserve"> </w:t>
+              </w:r>
+            </w:p>
+            <w:p>
+              <w:pPr>
+                <w:jc w:val="both"/>
+                <w:rPr>
+                  <w:rStyle w:val="selectable"/>
+                  <w:color w:val="000000"/>
+                </w:rPr>
+              </w:pPr>
+              <w:r>
+                <w:rPr>
+                  <w:rStyle w:val="selectable"/>
+                  <w:color w:val="000000"/>
+                </w:rPr>
+                <w:t xml:space="preserve">[Accessed </w:t>
+              </w:r>
+              <w:r>
+                <w:rPr>
+                  <w:rStyle w:val="selectable"/>
+                  <w:color w:val="000000"/>
+                </w:rPr>
+                <w:t>18</w:t>
+              </w:r>
+              <w:r>
+                <w:rPr>
+                  <w:rStyle w:val="selectable"/>
+                  <w:color w:val="000000"/>
+                </w:rPr>
+                <w:t xml:space="preserve"> April 2021]</w:t>
+              </w:r>
+            </w:p>
+            <w:p>
+              <w:pPr>
+                <w:jc w:val="both"/>
+                <w:rPr>
+                  <w:rStyle w:val="selectable"/>
+                  <w:color w:val="000000"/>
+                </w:rPr>
+              </w:pPr>
+            </w:p>
+            <w:p>
+              <w:pPr>
+                <w:jc w:val="both"/>
+              </w:pPr>
+              <w:r>
+                <w:t xml:space="preserve">Cyber Security Services (Sep, 2019). </w:t>
+              </w:r>
+              <w:r>
+                <w:rPr>
+                  <w:i/>
+                  <w:iCs/>
+                </w:rPr>
+                <w:t xml:space="preserve">The Purpose of Cybersecurity Services. </w:t>
+              </w:r>
+              <w:r>
+                <w:t xml:space="preserve">(online) Available at: </w:t>
+              </w:r>
+              <w:hyperlink r:id="rId18" w:history="1">
+                <w:r>
+                  <w:rPr>
+                    <w:rStyle w:val="Hyperlink"/>
+                  </w:rPr>
+                  <w:t>https://globalcybersecurity.medium.com/the-purpose-of-cybersecurity-services-30d2baddd62c</w:t>
+                </w:r>
+              </w:hyperlink>
+              <w:r>
+                <w:t xml:space="preserve"> </w:t>
+              </w:r>
+            </w:p>
+            <w:p>
+              <w:pPr>
+                <w:jc w:val="both"/>
+                <w:rPr>
+                  <w:rStyle w:val="selectable"/>
+                </w:rPr>
+              </w:pPr>
+              <w:r>
+                <w:t>[Accessed 20 April 2021]</w:t>
+              </w:r>
+            </w:p>
+            <w:p>
+              <w:pPr>
+                <w:jc w:val="both"/>
+                <w:rPr>
+                  <w:rStyle w:val="selectable"/>
+                  <w:color w:val="000000"/>
+                </w:rPr>
+              </w:pPr>
+            </w:p>
+            <w:p>
+              <w:pPr>
+                <w:jc w:val="both"/>
+              </w:pPr>
+              <w:r>
+                <w:t xml:space="preserve">Galov, N., (Feb, 2021). </w:t>
+              </w:r>
+              <w:r>
+                <w:rPr>
+                  <w:i/>
+                  <w:iCs/>
+                </w:rPr>
+                <w:t xml:space="preserve">40 Worrisome Hacking Statistics that Concern US All in 2020. </w:t>
+              </w:r>
+              <w:r>
+                <w:t xml:space="preserve">(online) Available at: </w:t>
+              </w:r>
+              <w:hyperlink r:id="rId19" w:history="1">
+                <w:r>
+                  <w:rPr>
+                    <w:rStyle w:val="Hyperlink"/>
+                  </w:rPr>
+                  <w:t>https://hostingtribunal.com/blog/hacking-statistics/#gref</w:t>
+                </w:r>
+              </w:hyperlink>
+              <w:r>
+                <w:t xml:space="preserve"> </w:t>
+              </w:r>
+            </w:p>
+            <w:p>
+              <w:pPr>
+                <w:jc w:val="both"/>
+                <w:rPr>
+                  <w:rStyle w:val="selectable"/>
+                </w:rPr>
+              </w:pPr>
+              <w:r>
+                <w:t>[Accessed 20 April 2021]</w:t>
+              </w:r>
+            </w:p>
+            <w:p>
+              <w:pPr>
+                <w:jc w:val="both"/>
+                <w:rPr>
+                  <w:rStyle w:val="selectable"/>
+                  <w:color w:val="000000"/>
+                </w:rPr>
+              </w:pPr>
+            </w:p>
+            <w:p>
+              <w:pPr>
+                <w:jc w:val="both"/>
+                <w:rPr>
+                  <w:rStyle w:val="selectable"/>
+                  <w:color w:val="000000"/>
+                </w:rPr>
+              </w:pPr>
+              <w:r>
+                <w:rPr>
+                  <w:rStyle w:val="selectable"/>
+                  <w:color w:val="000000"/>
+                </w:rPr>
+                <w:t xml:space="preserve">Kosseff, J., </w:t>
+              </w:r>
+              <w:r>
+                <w:rPr>
+                  <w:rStyle w:val="selectable"/>
+                  <w:color w:val="000000"/>
+                </w:rPr>
+                <w:t xml:space="preserve">(Feb, </w:t>
+              </w:r>
+              <w:r>
+                <w:rPr>
+                  <w:rStyle w:val="selectable"/>
+                  <w:color w:val="000000"/>
+                </w:rPr>
+                <w:t>2017</w:t>
+              </w:r>
+              <w:r>
+                <w:rPr>
+                  <w:rStyle w:val="selectable"/>
+                  <w:color w:val="000000"/>
+                </w:rPr>
+                <w:t xml:space="preserve">) </w:t>
+              </w:r>
+              <w:r>
+                <w:rPr>
+                  <w:rStyle w:val="selectable"/>
+                  <w:color w:val="000000"/>
+                </w:rPr>
+                <w:t xml:space="preserve">. </w:t>
+              </w:r>
+              <w:r>
+                <w:rPr>
+                  <w:rStyle w:val="selectable"/>
+                  <w:color w:val="000000"/>
+                </w:rPr>
+                <w:t>[Book]</w:t>
+              </w:r>
+              <w:r>
+                <w:rPr>
+                  <w:rStyle w:val="selectable"/>
+                  <w:color w:val="000000"/>
+                </w:rPr>
+                <w:t xml:space="preserve"> </w:t>
+              </w:r>
+              <w:r>
+                <w:rPr>
+                  <w:rStyle w:val="selectable"/>
+                  <w:i/>
+                  <w:iCs/>
+                  <w:color w:val="000000"/>
+                </w:rPr>
+                <w:t>Cybersecurity law</w:t>
+              </w:r>
+              <w:r>
+                <w:rPr>
+                  <w:rStyle w:val="selectable"/>
+                  <w:color w:val="000000"/>
+                </w:rPr>
+                <w:t>.</w:t>
+              </w:r>
+            </w:p>
+            <w:p>
+              <w:pPr>
+                <w:jc w:val="both"/>
+                <w:rPr>
+                  <w:rStyle w:val="selectable"/>
+                  <w:color w:val="000000"/>
+                </w:rPr>
+              </w:pPr>
+              <w:r>
+                <w:rPr>
+                  <w:rStyle w:val="selectable"/>
+                  <w:color w:val="000000"/>
+                </w:rPr>
+                <w:t xml:space="preserve">[Accessed </w:t>
+              </w:r>
+              <w:r>
+                <w:rPr>
+                  <w:rStyle w:val="selectable"/>
+                  <w:color w:val="000000"/>
+                </w:rPr>
+                <w:t>18</w:t>
+              </w:r>
+              <w:r>
+                <w:rPr>
+                  <w:rStyle w:val="selectable"/>
+                  <w:color w:val="000000"/>
+                </w:rPr>
+                <w:t xml:space="preserve"> April 2021]</w:t>
+              </w:r>
+            </w:p>
+            <w:p>
+              <w:pPr>
+                <w:jc w:val="both"/>
+                <w:rPr>
+                  <w:rStyle w:val="selectable"/>
+                  <w:color w:val="000000"/>
+                </w:rPr>
+              </w:pPr>
+            </w:p>
+            <w:p>
+              <w:pPr>
+                <w:jc w:val="both"/>
+              </w:pPr>
+              <w:r>
+                <w:t xml:space="preserve">Phong, C., T., (Oct, 2014). [PDF] </w:t>
+              </w:r>
+              <w:r>
+                <w:rPr>
+                  <w:i/>
+                  <w:iCs/>
+                </w:rPr>
+                <w:t xml:space="preserve">A Study in Penetration Testing Tools and Approaches. </w:t>
+              </w:r>
+              <w:r>
+                <w:t xml:space="preserve">(online) Available at : </w:t>
+              </w:r>
+              <w:hyperlink r:id="rId20" w:history="1">
+                <w:r>
+                  <w:rPr>
+                    <w:rStyle w:val="Hyperlink"/>
+                  </w:rPr>
+                  <w:t>http://openrepository.aut.ac.nz/bitstream/handle/10292/7801/ChiemTP.pdf?sequence=3&amp;isAllowed=y</w:t>
+                </w:r>
+              </w:hyperlink>
+              <w:r>
+                <w:t xml:space="preserve"> </w:t>
+              </w:r>
+            </w:p>
+            <w:p>
+              <w:pPr>
+                <w:jc w:val="both"/>
+              </w:pPr>
+              <w:r>
+                <w:t>[Accessed 20 April 2021]</w:t>
+              </w:r>
+            </w:p>
+            <w:p>
+              <w:pPr>
+                <w:jc w:val="both"/>
+              </w:pPr>
+            </w:p>
+            <w:p>
+              <w:pPr>
+                <w:jc w:val="both"/>
+              </w:pPr>
+              <w:r>
+                <w:t xml:space="preserve">Sobers, R., (Mar, 2021). </w:t>
+              </w:r>
+              <w:r>
+                <w:rPr>
+                  <w:i/>
+                  <w:iCs/>
+                </w:rPr>
+                <w:t>134 Cybersecuriy Statistics and Trends for 2021.</w:t>
+              </w:r>
+              <w:r>
+                <w:t xml:space="preserve"> (online) Available at: </w:t>
+              </w:r>
+              <w:hyperlink r:id="rId21" w:history="1">
+                <w:r>
+                  <w:rPr>
+                    <w:rStyle w:val="Hyperlink"/>
+                  </w:rPr>
+                  <w:t>https://www.varonis.com/blog/cybersecurity-statistics/</w:t>
+                </w:r>
+              </w:hyperlink>
+              <w:r>
+                <w:t xml:space="preserve"> </w:t>
+              </w:r>
+            </w:p>
+            <w:p>
+              <w:pPr>
+                <w:jc w:val="both"/>
+              </w:pPr>
+              <w:r>
+                <w:t>[Accessed 20 April 2021]</w:t>
+              </w:r>
+            </w:p>
+            <w:p>
+              <w:pPr>
+                <w:jc w:val="both"/>
+              </w:pPr>
+            </w:p>
+            <w:p>
+              <w:pPr>
+                <w:jc w:val="both"/>
+              </w:pPr>
+              <w:r>
+                <w:lastRenderedPageBreak/>
+                <w:t xml:space="preserve">Von Solms, R., Van Niekerk, J., (April, 2013). [PDF] </w:t>
+              </w:r>
+              <w:r>
+                <w:rPr>
+                  <w:i/>
+                  <w:iCs/>
+                </w:rPr>
+                <w:t xml:space="preserve">From information security to cyber security. </w:t>
+              </w:r>
+              <w:r>
+                <w:t xml:space="preserve">(online) Available at: </w:t>
+              </w:r>
+              <w:hyperlink r:id="rId22" w:history="1">
+                <w:r>
+                  <w:rPr>
+                    <w:rStyle w:val="Hyperlink"/>
+                  </w:rPr>
+                  <w:t>https://www.sciencedirect.com/science/article/pii/S0167404813000801</w:t>
+                </w:r>
+              </w:hyperlink>
+              <w:r>
+                <w:t xml:space="preserve"> </w:t>
+              </w:r>
+            </w:p>
+            <w:p>
+              <w:pPr>
+                <w:jc w:val="both"/>
+              </w:pPr>
+              <w:r>
+                <w:t>[Accessed 20 April 2021]</w:t>
+              </w:r>
+            </w:p>
           </w:sdtContent>
         </w:sdt>
       </w:sdtContent>
@@ -9186,7 +9043,7 @@
       </w:pPr>
     </w:p>
     <w:sectPr>
-      <w:footerReference w:type="default" r:id="rId17"/>
+      <w:footerReference w:type="default" r:id="rId23"/>
       <w:pgSz w:w="11906" w:h="16838"/>
       <w:pgMar w:top="1440" w:right="1800" w:bottom="1440" w:left="1800" w:header="708" w:footer="708" w:gutter="0"/>
       <w:pgNumType w:start="0"/>
@@ -10488,6 +10345,18 @@
     <w:uiPriority w:val="99"/>
     <w:rsid w:val="009049C3"/>
   </w:style>
+  <w:style w:type="character" w:styleId="UnresolvedMention">
+    <w:name w:val="Unresolved Mention"/>
+    <w:basedOn w:val="DefaultParagraphFont"/>
+    <w:uiPriority w:val="99"/>
+    <w:semiHidden/>
+    <w:unhideWhenUsed/>
+    <w:rsid w:val="0081083F"/>
+    <w:rPr>
+      <w:color w:val="605E5C"/>
+      <w:shd w:val="clear" w:color="auto" w:fill="E1DFDD"/>
+    </w:rPr>
+  </w:style>
 </w:styles>
 </file>
 

</xml_diff>